<commit_message>
#3157 documentation now matches actual percepts and contains proper parameters for the percepts.
</commit_message>
<xml_diff>
--- a/doc/Manuals/BW4T2_Specification.docx
+++ b/doc/Manuals/BW4T2_Specification.docx
@@ -1,6 +1,6 @@
 
 <file path=word/document.xml><?xml version="1.0" encoding="utf-8"?>
-<w:document xmlns:wpc="http://schemas.microsoft.com/office/word/2010/wordprocessingCanvas" xmlns:mc="http://schemas.openxmlformats.org/markup-compatibility/2006" xmlns:o="urn:schemas-microsoft-com:office:office" xmlns:r="http://schemas.openxmlformats.org/officeDocument/2006/relationships" xmlns:m="http://schemas.openxmlformats.org/officeDocument/2006/math" xmlns:v="urn:schemas-microsoft-com:vml" xmlns:wp14="http://schemas.microsoft.com/office/word/2010/wordprocessingDrawing" xmlns:wp="http://schemas.openxmlformats.org/drawingml/2006/wordprocessingDrawing" xmlns:w10="urn:schemas-microsoft-com:office:word" xmlns:w="http://schemas.openxmlformats.org/wordprocessingml/2006/main" xmlns:w14="http://schemas.microsoft.com/office/word/2010/wordml" xmlns:wpg="http://schemas.microsoft.com/office/word/2010/wordprocessingGroup" xmlns:wpi="http://schemas.microsoft.com/office/word/2010/wordprocessingInk" xmlns:wne="http://schemas.microsoft.com/office/word/2006/wordml" xmlns:wps="http://schemas.microsoft.com/office/word/2010/wordprocessingShape" mc:Ignorable="w14 wp14">
+<w:document xmlns:wpc="http://schemas.microsoft.com/office/word/2010/wordprocessingCanvas" xmlns:mo="http://schemas.microsoft.com/office/mac/office/2008/main" xmlns:mc="http://schemas.openxmlformats.org/markup-compatibility/2006" xmlns:mv="urn:schemas-microsoft-com:mac:vml" xmlns:o="urn:schemas-microsoft-com:office:office" xmlns:r="http://schemas.openxmlformats.org/officeDocument/2006/relationships" xmlns:m="http://schemas.openxmlformats.org/officeDocument/2006/math" xmlns:v="urn:schemas-microsoft-com:vml" xmlns:wp14="http://schemas.microsoft.com/office/word/2010/wordprocessingDrawing" xmlns:wp="http://schemas.openxmlformats.org/drawingml/2006/wordprocessingDrawing" xmlns:w10="urn:schemas-microsoft-com:office:word" xmlns:w="http://schemas.openxmlformats.org/wordprocessingml/2006/main" xmlns:w14="http://schemas.microsoft.com/office/word/2010/wordml" xmlns:wpg="http://schemas.microsoft.com/office/word/2010/wordprocessingGroup" xmlns:wpi="http://schemas.microsoft.com/office/word/2010/wordprocessingInk" xmlns:wne="http://schemas.microsoft.com/office/word/2006/wordml" xmlns:wps="http://schemas.microsoft.com/office/word/2010/wordprocessingShape" mc:Ignorable="w14 wp14">
   <w:body>
     <w:p>
       <w:pPr>
@@ -662,10 +662,10 @@
             <w:r>
               <w:rPr>
                 <w:noProof/>
-                <w:lang w:val="en-GB" w:eastAsia="en-GB"/>
+                <w:lang w:val="en-US"/>
               </w:rPr>
               <w:drawing>
-                <wp:inline distT="0" distB="0" distL="0" distR="0">
+                <wp:inline distT="0" distB="0" distL="0" distR="0" wp14:anchorId="3A002526" wp14:editId="329DECE9">
                   <wp:extent cx="2605828" cy="2529093"/>
                   <wp:effectExtent l="25400" t="0" r="10372" b="0"/>
                   <wp:docPr id="3" name="Picture 1" descr="OSX_10.6:Users:wouter:Desktop:rooms.png"/>
@@ -727,10 +727,10 @@
             <w:r>
               <w:rPr>
                 <w:noProof/>
-                <w:lang w:val="en-GB" w:eastAsia="en-GB"/>
+                <w:lang w:val="en-US"/>
               </w:rPr>
               <w:drawing>
-                <wp:inline distT="0" distB="0" distL="0" distR="0">
+                <wp:inline distT="0" distB="0" distL="0" distR="0" wp14:anchorId="6F9672C5" wp14:editId="79BDDE62">
                   <wp:extent cx="1722393" cy="2740169"/>
                   <wp:effectExtent l="0" t="0" r="0" b="3175"/>
                   <wp:docPr id="8" name="Picture 8"/>
@@ -2417,19 +2417,19 @@
       <w:r>
         <w:t>`</w:t>
       </w:r>
+      <w:r>
+        <w:rPr>
+          <w:rFonts w:ascii="Courier New" w:hAnsi="Courier New"/>
+        </w:rPr>
+        <w:t>RoomA2</w:t>
+      </w:r>
+      <w:r>
+        <w:rPr>
+          <w:rFonts w:ascii="Courier New" w:hAnsi="Courier New"/>
+        </w:rPr>
+        <w:t>’</w:t>
+      </w:r>
       <w:proofErr w:type="gramStart"/>
-      <w:r>
-        <w:rPr>
-          <w:rFonts w:ascii="Courier New" w:hAnsi="Courier New"/>
-        </w:rPr>
-        <w:t>RoomA2</w:t>
-      </w:r>
-      <w:r>
-        <w:rPr>
-          <w:rFonts w:ascii="Courier New" w:hAnsi="Courier New"/>
-        </w:rPr>
-        <w:t>’</w:t>
-      </w:r>
       <w:r>
         <w:t xml:space="preserve">, </w:t>
       </w:r>
@@ -4854,14 +4854,7 @@
         <w:rPr>
           <w:rFonts w:asciiTheme="minorHAnsi" w:hAnsiTheme="minorHAnsi" w:cstheme="minorHAnsi"/>
         </w:rPr>
-        <w:t>: “This player is located at/</w:t>
-      </w:r>
-      <w:proofErr w:type="gramStart"/>
-      <w:r>
-        <w:rPr>
-          <w:rFonts w:asciiTheme="minorHAnsi" w:hAnsiTheme="minorHAnsi" w:cstheme="minorHAnsi"/>
-        </w:rPr>
-        <w:t>near</w:t>
+        <w:t>: “This player is located at/near</w:t>
       </w:r>
       <w:r>
         <w:t xml:space="preserve">  </w:t>
@@ -4873,7 +4866,6 @@
         <w:t>&lt;</w:t>
       </w:r>
       <w:proofErr w:type="spellStart"/>
-      <w:proofErr w:type="gramEnd"/>
       <w:r>
         <w:rPr>
           <w:rFonts w:ascii="Courier New" w:hAnsi="Courier New" w:cs="Courier New"/>
@@ -5776,21 +5768,7 @@
         <w:rPr>
           <w:rFonts w:asciiTheme="minorHAnsi" w:hAnsiTheme="minorHAnsi" w:cstheme="minorHAnsi"/>
         </w:rPr>
-        <w:t xml:space="preserve">: Percept is local. It is sent only to the agent for </w:t>
-      </w:r>
-      <w:proofErr w:type="gramStart"/>
-      <w:r>
-        <w:rPr>
-          <w:rFonts w:asciiTheme="minorHAnsi" w:hAnsiTheme="minorHAnsi" w:cstheme="minorHAnsi"/>
-        </w:rPr>
-        <w:t>which</w:t>
-      </w:r>
-      <w:proofErr w:type="gramEnd"/>
-      <w:r>
-        <w:rPr>
-          <w:rFonts w:asciiTheme="minorHAnsi" w:hAnsiTheme="minorHAnsi" w:cstheme="minorHAnsi"/>
-        </w:rPr>
-        <w:t xml:space="preserve"> it holds. Robot can hold at most one block at a time.</w:t>
+        <w:t>: Percept is local. It is sent only to the agent for which it holds. Robot can hold at most one block at a time.</w:t>
       </w:r>
     </w:p>
     <w:p>
@@ -7043,55 +7021,275 @@
         <w:rPr>
           <w:rFonts w:asciiTheme="minorHAnsi" w:hAnsiTheme="minorHAnsi" w:cstheme="minorHAnsi"/>
         </w:rPr>
-        <w:t xml:space="preserve"> Percept is local. It is sent only to the agent for </w:t>
+        <w:t xml:space="preserve"> Percept is local. It is sent only to the agent for which it holds. Possible states are </w:t>
+      </w:r>
+      <w:r>
+        <w:rPr>
+          <w:rFonts w:ascii="Courier New" w:hAnsi="Courier New" w:cs="Courier New"/>
+        </w:rPr>
+        <w:t>collided</w:t>
+      </w:r>
+      <w:r>
+        <w:rPr>
+          <w:rFonts w:asciiTheme="minorHAnsi" w:hAnsiTheme="minorHAnsi" w:cstheme="minorHAnsi"/>
+        </w:rPr>
+        <w:t xml:space="preserve">, </w:t>
+      </w:r>
+      <w:r>
+        <w:rPr>
+          <w:rFonts w:ascii="Courier New" w:hAnsi="Courier New" w:cs="Courier New"/>
+        </w:rPr>
+        <w:t>arrived</w:t>
+      </w:r>
+      <w:r>
+        <w:rPr>
+          <w:rFonts w:asciiTheme="minorHAnsi" w:hAnsiTheme="minorHAnsi" w:cstheme="minorHAnsi"/>
+        </w:rPr>
+        <w:t xml:space="preserve"> and </w:t>
+      </w:r>
+      <w:r>
+        <w:rPr>
+          <w:rFonts w:ascii="Courier New" w:hAnsi="Courier New" w:cs="Courier New"/>
+        </w:rPr>
+        <w:t>traveling</w:t>
+      </w:r>
+      <w:r>
+        <w:rPr>
+          <w:rFonts w:asciiTheme="minorHAnsi" w:hAnsiTheme="minorHAnsi" w:cstheme="minorHAnsi"/>
+        </w:rPr>
+        <w:t>.</w:t>
+      </w:r>
+    </w:p>
+    <w:p>
+      <w:pPr>
+        <w:pStyle w:val="ListParagraph"/>
+        <w:numPr>
+          <w:ilvl w:val="0"/>
+          <w:numId w:val="4"/>
+        </w:numPr>
+        <w:outlineLvl w:val="0"/>
+      </w:pPr>
+      <w:r>
+        <w:rPr>
+          <w:rFonts w:asciiTheme="minorHAnsi" w:hAnsiTheme="minorHAnsi" w:cstheme="minorHAnsi"/>
+          <w:u w:val="single"/>
+        </w:rPr>
+        <w:t>Example:</w:t>
+      </w:r>
+      <w:r>
+        <w:rPr>
+          <w:rFonts w:asciiTheme="minorHAnsi" w:hAnsiTheme="minorHAnsi" w:cstheme="minorHAnsi"/>
+        </w:rPr>
+        <w:t xml:space="preserve"> </w:t>
+      </w:r>
+      <w:r>
+        <w:rPr>
+          <w:rFonts w:ascii="Courier New" w:hAnsi="Courier New" w:cs="Courier New"/>
+        </w:rPr>
+        <w:t>state(collided</w:t>
+      </w:r>
+      <w:r>
+        <w:rPr>
+          <w:rFonts w:ascii="Courier New" w:hAnsi="Courier New" w:cs="Courier New"/>
+        </w:rPr>
+        <w:t>)</w:t>
+      </w:r>
+    </w:p>
+    <w:p>
+      <w:pPr>
+        <w:rPr>
+          <w:lang w:val="en-GB"/>
+        </w:rPr>
+      </w:pPr>
+    </w:p>
+    <w:p>
+      <w:pPr>
+        <w:outlineLvl w:val="0"/>
+        <w:rPr>
+          <w:highlight w:val="yellow"/>
+          <w:lang w:val="en-GB"/>
+        </w:rPr>
+      </w:pPr>
+      <w:r>
+        <w:rPr>
+          <w:b/>
+          <w:highlight w:val="yellow"/>
+          <w:lang w:val="en-GB"/>
+        </w:rPr>
+        <w:t>Predicate</w:t>
+      </w:r>
+      <w:r>
+        <w:rPr>
+          <w:highlight w:val="yellow"/>
+          <w:lang w:val="en-GB"/>
+        </w:rPr>
+        <w:t xml:space="preserve">: </w:t>
       </w:r>
       <w:proofErr w:type="gramStart"/>
       <w:r>
         <w:rPr>
-          <w:rFonts w:asciiTheme="minorHAnsi" w:hAnsiTheme="minorHAnsi" w:cstheme="minorHAnsi"/>
-        </w:rPr>
-        <w:t>which</w:t>
+          <w:rFonts w:ascii="Courier New" w:hAnsi="Courier New" w:cs="Courier New"/>
+          <w:highlight w:val="yellow"/>
+          <w:lang w:val="en-GB"/>
+        </w:rPr>
+        <w:t>message(</w:t>
       </w:r>
       <w:proofErr w:type="gramEnd"/>
       <w:r>
         <w:rPr>
-          <w:rFonts w:asciiTheme="minorHAnsi" w:hAnsiTheme="minorHAnsi" w:cstheme="minorHAnsi"/>
-        </w:rPr>
-        <w:t xml:space="preserve"> it holds. Possible states are </w:t>
-      </w:r>
-      <w:r>
-        <w:rPr>
-          <w:rFonts w:ascii="Courier New" w:hAnsi="Courier New" w:cs="Courier New"/>
-        </w:rPr>
-        <w:t>collided</w:t>
-      </w:r>
-      <w:r>
-        <w:rPr>
-          <w:rFonts w:asciiTheme="minorHAnsi" w:hAnsiTheme="minorHAnsi" w:cstheme="minorHAnsi"/>
-        </w:rPr>
-        <w:t xml:space="preserve">, </w:t>
-      </w:r>
-      <w:r>
-        <w:rPr>
-          <w:rFonts w:ascii="Courier New" w:hAnsi="Courier New" w:cs="Courier New"/>
-        </w:rPr>
-        <w:t>arrived</w:t>
-      </w:r>
-      <w:r>
-        <w:rPr>
-          <w:rFonts w:asciiTheme="minorHAnsi" w:hAnsiTheme="minorHAnsi" w:cstheme="minorHAnsi"/>
-        </w:rPr>
-        <w:t xml:space="preserve"> and </w:t>
-      </w:r>
-      <w:r>
-        <w:rPr>
-          <w:rFonts w:ascii="Courier New" w:hAnsi="Courier New" w:cs="Courier New"/>
-        </w:rPr>
-        <w:t>traveling</w:t>
-      </w:r>
-      <w:r>
-        <w:rPr>
-          <w:rFonts w:asciiTheme="minorHAnsi" w:hAnsiTheme="minorHAnsi" w:cstheme="minorHAnsi"/>
+          <w:rFonts w:ascii="Courier New" w:hAnsi="Courier New" w:cs="Courier New"/>
+          <w:highlight w:val="yellow"/>
+          <w:lang w:val="en-GB"/>
+        </w:rPr>
+        <w:t>&lt;</w:t>
+      </w:r>
+      <w:proofErr w:type="spellStart"/>
+      <w:r>
+        <w:rPr>
+          <w:rFonts w:ascii="Courier New" w:hAnsi="Courier New" w:cs="Courier New"/>
+          <w:highlight w:val="yellow"/>
+          <w:lang w:val="en-GB"/>
+        </w:rPr>
+        <w:t>PlayerID</w:t>
+      </w:r>
+      <w:proofErr w:type="spellEnd"/>
+      <w:r>
+        <w:rPr>
+          <w:rFonts w:ascii="Courier New" w:hAnsi="Courier New" w:cs="Courier New"/>
+          <w:highlight w:val="yellow"/>
+          <w:lang w:val="en-GB"/>
+        </w:rPr>
+        <w:t>&gt;, &lt;Content&gt;)</w:t>
+      </w:r>
+    </w:p>
+    <w:p>
+      <w:pPr>
+        <w:pStyle w:val="ListParagraph"/>
+        <w:numPr>
+          <w:ilvl w:val="0"/>
+          <w:numId w:val="3"/>
+        </w:numPr>
+        <w:rPr>
+          <w:rFonts w:asciiTheme="minorHAnsi" w:hAnsiTheme="minorHAnsi" w:cstheme="minorHAnsi"/>
+          <w:highlight w:val="yellow"/>
+        </w:rPr>
+      </w:pPr>
+      <w:r>
+        <w:rPr>
+          <w:rFonts w:asciiTheme="minorHAnsi" w:hAnsiTheme="minorHAnsi" w:cstheme="minorHAnsi"/>
+          <w:highlight w:val="yellow"/>
+          <w:u w:val="single"/>
+        </w:rPr>
+        <w:t>Semantics</w:t>
+      </w:r>
+      <w:r>
+        <w:rPr>
+          <w:rFonts w:asciiTheme="minorHAnsi" w:hAnsiTheme="minorHAnsi" w:cstheme="minorHAnsi"/>
+          <w:highlight w:val="yellow"/>
+        </w:rPr>
+        <w:t>: &lt;Content&gt; is a message received from &lt;</w:t>
+      </w:r>
+      <w:proofErr w:type="spellStart"/>
+      <w:r>
+        <w:rPr>
+          <w:rFonts w:asciiTheme="minorHAnsi" w:hAnsiTheme="minorHAnsi" w:cstheme="minorHAnsi"/>
+          <w:highlight w:val="yellow"/>
+        </w:rPr>
+        <w:t>PlayerID</w:t>
+      </w:r>
+      <w:proofErr w:type="spellEnd"/>
+      <w:r>
+        <w:rPr>
+          <w:rFonts w:asciiTheme="minorHAnsi" w:hAnsiTheme="minorHAnsi" w:cstheme="minorHAnsi"/>
+          <w:highlight w:val="yellow"/>
+        </w:rPr>
+        <w:t xml:space="preserve">&gt;. </w:t>
+      </w:r>
+    </w:p>
+    <w:p>
+      <w:pPr>
+        <w:pStyle w:val="ListParagraph"/>
+        <w:numPr>
+          <w:ilvl w:val="0"/>
+          <w:numId w:val="3"/>
+        </w:numPr>
+        <w:rPr>
+          <w:rFonts w:asciiTheme="minorHAnsi" w:hAnsiTheme="minorHAnsi" w:cstheme="minorHAnsi"/>
+          <w:highlight w:val="yellow"/>
+        </w:rPr>
+      </w:pPr>
+      <w:r>
+        <w:rPr>
+          <w:rFonts w:asciiTheme="minorHAnsi" w:hAnsiTheme="minorHAnsi" w:cstheme="minorHAnsi"/>
+          <w:highlight w:val="yellow"/>
+          <w:u w:val="single"/>
+        </w:rPr>
+        <w:t>Translation</w:t>
+      </w:r>
+      <w:r>
+        <w:rPr>
+          <w:rFonts w:asciiTheme="minorHAnsi" w:hAnsiTheme="minorHAnsi" w:cstheme="minorHAnsi"/>
+          <w:highlight w:val="yellow"/>
+        </w:rPr>
+        <w:t>: “&lt;Content&gt; is a message received from &lt;</w:t>
+      </w:r>
+      <w:proofErr w:type="spellStart"/>
+      <w:r>
+        <w:rPr>
+          <w:rFonts w:asciiTheme="minorHAnsi" w:hAnsiTheme="minorHAnsi" w:cstheme="minorHAnsi"/>
+          <w:highlight w:val="yellow"/>
+        </w:rPr>
+        <w:t>PlayerID</w:t>
+      </w:r>
+      <w:proofErr w:type="spellEnd"/>
+      <w:r>
+        <w:rPr>
+          <w:rFonts w:asciiTheme="minorHAnsi" w:hAnsiTheme="minorHAnsi" w:cstheme="minorHAnsi"/>
+          <w:highlight w:val="yellow"/>
+        </w:rPr>
+        <w:t>&gt;.”</w:t>
+      </w:r>
+    </w:p>
+    <w:p>
+      <w:pPr>
+        <w:pStyle w:val="ListParagraph"/>
+        <w:numPr>
+          <w:ilvl w:val="0"/>
+          <w:numId w:val="3"/>
+        </w:numPr>
+        <w:rPr>
+          <w:rFonts w:asciiTheme="minorHAnsi" w:hAnsiTheme="minorHAnsi" w:cstheme="minorHAnsi"/>
+          <w:highlight w:val="yellow"/>
+        </w:rPr>
+      </w:pPr>
+      <w:r>
+        <w:rPr>
+          <w:rFonts w:asciiTheme="minorHAnsi" w:hAnsiTheme="minorHAnsi" w:cstheme="minorHAnsi"/>
+          <w:highlight w:val="yellow"/>
+          <w:u w:val="single"/>
+        </w:rPr>
+        <w:t>Type</w:t>
+      </w:r>
+      <w:r>
+        <w:rPr>
+          <w:rFonts w:asciiTheme="minorHAnsi" w:hAnsiTheme="minorHAnsi" w:cstheme="minorHAnsi"/>
+          <w:highlight w:val="yellow"/>
+        </w:rPr>
+        <w:t xml:space="preserve">: Send on change, </w:t>
+      </w:r>
+      <w:proofErr w:type="spellStart"/>
+      <w:r>
+        <w:rPr>
+          <w:rFonts w:asciiTheme="minorHAnsi" w:hAnsiTheme="minorHAnsi" w:cstheme="minorHAnsi"/>
+          <w:highlight w:val="yellow"/>
+        </w:rPr>
+        <w:t>HumanBot</w:t>
+      </w:r>
+      <w:proofErr w:type="spellEnd"/>
+      <w:r>
+        <w:rPr>
+          <w:rFonts w:asciiTheme="minorHAnsi" w:hAnsiTheme="minorHAnsi" w:cstheme="minorHAnsi"/>
+          <w:highlight w:val="yellow"/>
         </w:rPr>
         <w:t>.</w:t>
       </w:r>
@@ -7101,63 +7299,186 @@
         <w:pStyle w:val="ListParagraph"/>
         <w:numPr>
           <w:ilvl w:val="0"/>
-          <w:numId w:val="4"/>
-        </w:numPr>
-        <w:outlineLvl w:val="0"/>
-      </w:pPr>
-      <w:r>
-        <w:rPr>
-          <w:rFonts w:asciiTheme="minorHAnsi" w:hAnsiTheme="minorHAnsi" w:cstheme="minorHAnsi"/>
-          <w:u w:val="single"/>
-        </w:rPr>
-        <w:t>Example:</w:t>
-      </w:r>
-      <w:r>
-        <w:rPr>
-          <w:rFonts w:asciiTheme="minorHAnsi" w:hAnsiTheme="minorHAnsi" w:cstheme="minorHAnsi"/>
+          <w:numId w:val="3"/>
+        </w:numPr>
+        <w:rPr>
+          <w:rFonts w:asciiTheme="minorHAnsi" w:hAnsiTheme="minorHAnsi" w:cstheme="minorHAnsi"/>
+          <w:highlight w:val="yellow"/>
+        </w:rPr>
+      </w:pPr>
+      <w:r>
+        <w:rPr>
+          <w:rFonts w:asciiTheme="minorHAnsi" w:hAnsiTheme="minorHAnsi" w:cstheme="minorHAnsi"/>
+          <w:highlight w:val="yellow"/>
+          <w:u w:val="single"/>
+        </w:rPr>
+        <w:t>Additional explanation</w:t>
+      </w:r>
+      <w:r>
+        <w:rPr>
+          <w:rFonts w:asciiTheme="minorHAnsi" w:hAnsiTheme="minorHAnsi" w:cstheme="minorHAnsi"/>
+          <w:highlight w:val="yellow"/>
+        </w:rPr>
+        <w:t xml:space="preserve">: Each message is perceived only one time when the message comes in. Old messages are removed after they have been given as percept. See below for the list of messages that can be sent by players. This percept should only be used by Java agents. To transform &lt;Content&gt; to a BW4TMessage object use the </w:t>
+      </w:r>
+      <w:proofErr w:type="spellStart"/>
+      <w:r>
+        <w:rPr>
+          <w:rFonts w:asciiTheme="minorHAnsi" w:hAnsiTheme="minorHAnsi" w:cstheme="minorHAnsi"/>
+          <w:highlight w:val="yellow"/>
+        </w:rPr>
+        <w:t>MessageTranslator.translateMessage</w:t>
+      </w:r>
+      <w:proofErr w:type="spellEnd"/>
+      <w:r>
+        <w:rPr>
+          <w:rFonts w:asciiTheme="minorHAnsi" w:hAnsiTheme="minorHAnsi" w:cstheme="minorHAnsi"/>
+          <w:highlight w:val="yellow"/>
+        </w:rPr>
+        <w:t xml:space="preserve"> method.</w:t>
+      </w:r>
+      <w:r>
+        <w:rPr>
+          <w:rFonts w:asciiTheme="minorHAnsi" w:hAnsiTheme="minorHAnsi" w:cstheme="minorHAnsi"/>
+          <w:highlight w:val="yellow"/>
+        </w:rPr>
+        <w:t xml:space="preserve"> See the </w:t>
+      </w:r>
+      <w:proofErr w:type="spellStart"/>
+      <w:r>
+        <w:rPr>
+          <w:rFonts w:asciiTheme="minorHAnsi" w:hAnsiTheme="minorHAnsi" w:cstheme="minorHAnsi"/>
+          <w:highlight w:val="yellow"/>
+        </w:rPr>
+        <w:t>J</w:t>
+      </w:r>
+      <w:r>
+        <w:rPr>
+          <w:rFonts w:asciiTheme="minorHAnsi" w:hAnsiTheme="minorHAnsi" w:cstheme="minorHAnsi"/>
+          <w:highlight w:val="yellow"/>
+        </w:rPr>
+        <w:t>avadoc</w:t>
+      </w:r>
+      <w:proofErr w:type="spellEnd"/>
+      <w:r>
+        <w:rPr>
+          <w:rFonts w:asciiTheme="minorHAnsi" w:hAnsiTheme="minorHAnsi" w:cstheme="minorHAnsi"/>
+          <w:highlight w:val="yellow"/>
+        </w:rPr>
+        <w:t xml:space="preserve"> for more details.</w:t>
+      </w:r>
+      <w:r>
+        <w:rPr>
+          <w:rFonts w:asciiTheme="minorHAnsi" w:hAnsiTheme="minorHAnsi" w:cstheme="minorHAnsi"/>
+          <w:highlight w:val="yellow"/>
+        </w:rPr>
+        <w:t xml:space="preserve"> An agent that you write in an agent platform like </w:t>
+      </w:r>
+      <w:r>
+        <w:rPr>
+          <w:rFonts w:asciiTheme="minorHAnsi" w:hAnsiTheme="minorHAnsi" w:cstheme="minorHAnsi"/>
+          <w:smallCaps/>
+          <w:highlight w:val="yellow"/>
+        </w:rPr>
+        <w:t>Goal</w:t>
+      </w:r>
+      <w:r>
+        <w:rPr>
+          <w:rFonts w:asciiTheme="minorHAnsi" w:hAnsiTheme="minorHAnsi" w:cstheme="minorHAnsi"/>
+          <w:highlight w:val="yellow"/>
+        </w:rPr>
+        <w:t xml:space="preserve"> has no need for these percepts and does not need to process this type of percept.</w:t>
+      </w:r>
+    </w:p>
+    <w:p>
+      <w:pPr>
+        <w:pStyle w:val="ListParagraph"/>
+        <w:numPr>
+          <w:ilvl w:val="0"/>
+          <w:numId w:val="3"/>
+        </w:numPr>
+        <w:rPr>
+          <w:highlight w:val="yellow"/>
+        </w:rPr>
+      </w:pPr>
+      <w:r>
+        <w:rPr>
+          <w:rFonts w:asciiTheme="minorHAnsi" w:hAnsiTheme="minorHAnsi" w:cstheme="minorHAnsi"/>
+          <w:highlight w:val="yellow"/>
+          <w:u w:val="single"/>
+        </w:rPr>
+        <w:t>Example</w:t>
+      </w:r>
+      <w:r>
+        <w:rPr>
+          <w:rFonts w:asciiTheme="minorHAnsi" w:hAnsiTheme="minorHAnsi" w:cstheme="minorHAnsi"/>
+          <w:highlight w:val="yellow"/>
+        </w:rPr>
+        <w:t>:</w:t>
+      </w:r>
+      <w:r>
+        <w:rPr>
+          <w:highlight w:val="yellow"/>
         </w:rPr>
         <w:t xml:space="preserve"> </w:t>
       </w:r>
-      <w:r>
-        <w:rPr>
-          <w:rFonts w:ascii="Courier New" w:hAnsi="Courier New" w:cs="Courier New"/>
-        </w:rPr>
-        <w:t>state(collided</w:t>
-      </w:r>
-      <w:r>
-        <w:rPr>
-          <w:rFonts w:ascii="Courier New" w:hAnsi="Courier New" w:cs="Courier New"/>
-        </w:rPr>
-        <w:t>)</w:t>
-      </w:r>
-    </w:p>
-    <w:p>
-      <w:pPr>
-        <w:rPr>
-          <w:lang w:val="en-GB"/>
-        </w:rPr>
-      </w:pPr>
-    </w:p>
-    <w:p>
-      <w:pPr>
-        <w:outlineLvl w:val="0"/>
-        <w:rPr>
-          <w:highlight w:val="yellow"/>
-          <w:lang w:val="en-GB"/>
-        </w:rPr>
-      </w:pPr>
-      <w:r>
+      <w:proofErr w:type="gramStart"/>
+      <w:r>
+        <w:rPr>
+          <w:rFonts w:ascii="Courier New" w:hAnsi="Courier New" w:cs="Courier New"/>
+          <w:highlight w:val="yellow"/>
+        </w:rPr>
+        <w:t>message(</w:t>
+      </w:r>
+      <w:proofErr w:type="spellStart"/>
+      <w:proofErr w:type="gramEnd"/>
+      <w:r>
+        <w:rPr>
+          <w:rFonts w:ascii="Courier New" w:hAnsi="Courier New" w:cs="Courier New"/>
+          <w:highlight w:val="yellow"/>
+        </w:rPr>
+        <w:t>Bob,’I</w:t>
+      </w:r>
+      <w:proofErr w:type="spellEnd"/>
+      <w:r>
+        <w:rPr>
+          <w:rFonts w:ascii="Courier New" w:hAnsi="Courier New" w:cs="Courier New"/>
+          <w:highlight w:val="yellow"/>
+        </w:rPr>
+        <w:t xml:space="preserve"> am at RoomC1’)</w:t>
+      </w:r>
+      <w:r>
+        <w:rPr>
+          <w:highlight w:val="yellow"/>
+        </w:rPr>
+        <w:t>.</w:t>
+      </w:r>
+    </w:p>
+    <w:p>
+      <w:pPr>
         <w:rPr>
           <w:b/>
-          <w:highlight w:val="yellow"/>
-          <w:lang w:val="en-GB"/>
+          <w:lang w:val="en-US"/>
+        </w:rPr>
+      </w:pPr>
+    </w:p>
+    <w:p>
+      <w:pPr>
+        <w:rPr>
+          <w:rFonts w:ascii="Courier New" w:hAnsi="Courier New" w:cs="Courier New"/>
+          <w:lang w:val="en-US"/>
+        </w:rPr>
+      </w:pPr>
+      <w:r>
+        <w:rPr>
+          <w:b/>
+          <w:lang w:val="en-US"/>
         </w:rPr>
         <w:t>Predicate</w:t>
       </w:r>
       <w:r>
         <w:rPr>
-          <w:highlight w:val="yellow"/>
-          <w:lang w:val="en-GB"/>
+          <w:lang w:val="en-US"/>
         </w:rPr>
         <w:t xml:space="preserve">: </w:t>
       </w:r>
@@ -7165,17 +7486,22 @@
       <w:r>
         <w:rPr>
           <w:rFonts w:ascii="Courier New" w:hAnsi="Courier New" w:cs="Courier New"/>
-          <w:highlight w:val="yellow"/>
-          <w:lang w:val="en-GB"/>
-        </w:rPr>
-        <w:t>message(</w:t>
+          <w:lang w:val="en-US"/>
+        </w:rPr>
+        <w:t>position</w:t>
+      </w:r>
+      <w:r>
+        <w:rPr>
+          <w:rFonts w:ascii="Courier New" w:hAnsi="Courier New" w:cs="Courier New"/>
+          <w:lang w:val="en-US"/>
+        </w:rPr>
+        <w:t>(</w:t>
       </w:r>
       <w:proofErr w:type="gramEnd"/>
       <w:r>
         <w:rPr>
           <w:rFonts w:ascii="Courier New" w:hAnsi="Courier New" w:cs="Courier New"/>
-          <w:highlight w:val="yellow"/>
-          <w:lang w:val="en-GB"/>
+          <w:lang w:val="en-US"/>
         </w:rPr>
         <w:t>&lt;</w:t>
       </w:r>
@@ -7183,19 +7509,24 @@
       <w:r>
         <w:rPr>
           <w:rFonts w:ascii="Courier New" w:hAnsi="Courier New" w:cs="Courier New"/>
-          <w:highlight w:val="yellow"/>
-          <w:lang w:val="en-GB"/>
-        </w:rPr>
-        <w:t>PlayerID</w:t>
-      </w:r>
-      <w:proofErr w:type="spellEnd"/>
-      <w:r>
-        <w:rPr>
-          <w:rFonts w:ascii="Courier New" w:hAnsi="Courier New" w:cs="Courier New"/>
-          <w:highlight w:val="yellow"/>
-          <w:lang w:val="en-GB"/>
-        </w:rPr>
-        <w:t>&gt;, &lt;Content&gt;)</w:t>
+          <w:lang w:val="en-US"/>
+        </w:rPr>
+        <w:t>ObjectID</w:t>
+      </w:r>
+      <w:proofErr w:type="spellEnd"/>
+      <w:r>
+        <w:rPr>
+          <w:rFonts w:ascii="Courier New" w:hAnsi="Courier New" w:cs="Courier New"/>
+          <w:lang w:val="en-US"/>
+        </w:rPr>
+        <w:t>&gt;</w:t>
+      </w:r>
+      <w:r>
+        <w:rPr>
+          <w:rFonts w:ascii="Courier New" w:hAnsi="Courier New" w:cs="Courier New"/>
+          <w:lang w:val="en-US"/>
+        </w:rPr>
+        <w:t>,X,Y)</w:t>
       </w:r>
     </w:p>
     <w:p>
@@ -7207,39 +7538,26 @@
         </w:numPr>
         <w:rPr>
           <w:rFonts w:asciiTheme="minorHAnsi" w:hAnsiTheme="minorHAnsi" w:cstheme="minorHAnsi"/>
-          <w:highlight w:val="yellow"/>
-        </w:rPr>
-      </w:pPr>
-      <w:r>
-        <w:rPr>
-          <w:rFonts w:asciiTheme="minorHAnsi" w:hAnsiTheme="minorHAnsi" w:cstheme="minorHAnsi"/>
-          <w:highlight w:val="yellow"/>
-          <w:u w:val="single"/>
-        </w:rPr>
-        <w:t>Semantics</w:t>
-      </w:r>
-      <w:r>
-        <w:rPr>
-          <w:rFonts w:asciiTheme="minorHAnsi" w:hAnsiTheme="minorHAnsi" w:cstheme="minorHAnsi"/>
-          <w:highlight w:val="yellow"/>
-        </w:rPr>
-        <w:t>: &lt;Content&gt; is a message received from &lt;</w:t>
-      </w:r>
-      <w:proofErr w:type="spellStart"/>
-      <w:r>
-        <w:rPr>
-          <w:rFonts w:asciiTheme="minorHAnsi" w:hAnsiTheme="minorHAnsi" w:cstheme="minorHAnsi"/>
-          <w:highlight w:val="yellow"/>
-        </w:rPr>
-        <w:t>PlayerID</w:t>
-      </w:r>
-      <w:proofErr w:type="spellEnd"/>
-      <w:r>
-        <w:rPr>
-          <w:rFonts w:asciiTheme="minorHAnsi" w:hAnsiTheme="minorHAnsi" w:cstheme="minorHAnsi"/>
-          <w:highlight w:val="yellow"/>
-        </w:rPr>
-        <w:t xml:space="preserve">&gt;. </w:t>
+        </w:rPr>
+      </w:pPr>
+      <w:r>
+        <w:rPr>
+          <w:rFonts w:asciiTheme="minorHAnsi" w:hAnsiTheme="minorHAnsi" w:cstheme="minorHAnsi"/>
+          <w:u w:val="single"/>
+        </w:rPr>
+        <w:t>Description</w:t>
+      </w:r>
+      <w:r>
+        <w:rPr>
+          <w:rFonts w:asciiTheme="minorHAnsi" w:hAnsiTheme="minorHAnsi" w:cstheme="minorHAnsi"/>
+        </w:rPr>
+        <w:t>: Information about where each object is in the environment</w:t>
+      </w:r>
+      <w:r>
+        <w:rPr>
+          <w:rFonts w:asciiTheme="minorHAnsi" w:hAnsiTheme="minorHAnsi" w:cstheme="minorHAnsi"/>
+        </w:rPr>
+        <w:t>. Only visible blocks are reported.</w:t>
       </w:r>
     </w:p>
     <w:p>
@@ -7251,13 +7569,11 @@
         </w:numPr>
         <w:rPr>
           <w:rFonts w:asciiTheme="minorHAnsi" w:hAnsiTheme="minorHAnsi" w:cstheme="minorHAnsi"/>
-          <w:highlight w:val="yellow"/>
-        </w:rPr>
-      </w:pPr>
-      <w:r>
-        <w:rPr>
-          <w:rFonts w:asciiTheme="minorHAnsi" w:hAnsiTheme="minorHAnsi" w:cstheme="minorHAnsi"/>
-          <w:highlight w:val="yellow"/>
+        </w:rPr>
+      </w:pPr>
+      <w:r>
+        <w:rPr>
+          <w:rFonts w:asciiTheme="minorHAnsi" w:hAnsiTheme="minorHAnsi" w:cstheme="minorHAnsi"/>
           <w:u w:val="single"/>
         </w:rPr>
         <w:t>Translation</w:t>
@@ -7265,25 +7581,22 @@
       <w:r>
         <w:rPr>
           <w:rFonts w:asciiTheme="minorHAnsi" w:hAnsiTheme="minorHAnsi" w:cstheme="minorHAnsi"/>
-          <w:highlight w:val="yellow"/>
-        </w:rPr>
-        <w:t>: “&lt;Content&gt; is a message received from &lt;</w:t>
-      </w:r>
-      <w:proofErr w:type="spellStart"/>
-      <w:r>
-        <w:rPr>
-          <w:rFonts w:asciiTheme="minorHAnsi" w:hAnsiTheme="minorHAnsi" w:cstheme="minorHAnsi"/>
-          <w:highlight w:val="yellow"/>
-        </w:rPr>
-        <w:t>PlayerID</w:t>
-      </w:r>
-      <w:proofErr w:type="spellEnd"/>
-      <w:r>
-        <w:rPr>
-          <w:rFonts w:asciiTheme="minorHAnsi" w:hAnsiTheme="minorHAnsi" w:cstheme="minorHAnsi"/>
-          <w:highlight w:val="yellow"/>
-        </w:rPr>
-        <w:t>&gt;.”</w:t>
+        </w:rPr>
+        <w:t>: “Object with ID &lt;</w:t>
+      </w:r>
+      <w:proofErr w:type="spellStart"/>
+      <w:r>
+        <w:rPr>
+          <w:rFonts w:asciiTheme="minorHAnsi" w:hAnsiTheme="minorHAnsi" w:cstheme="minorHAnsi"/>
+        </w:rPr>
+        <w:t>ObjectID</w:t>
+      </w:r>
+      <w:proofErr w:type="spellEnd"/>
+      <w:r>
+        <w:rPr>
+          <w:rFonts w:asciiTheme="minorHAnsi" w:hAnsiTheme="minorHAnsi" w:cstheme="minorHAnsi"/>
+        </w:rPr>
+        <w:t>&gt; is located at X,Y”</w:t>
       </w:r>
     </w:p>
     <w:p>
@@ -7295,39 +7608,20 @@
         </w:numPr>
         <w:rPr>
           <w:rFonts w:asciiTheme="minorHAnsi" w:hAnsiTheme="minorHAnsi" w:cstheme="minorHAnsi"/>
-          <w:highlight w:val="yellow"/>
-        </w:rPr>
-      </w:pPr>
-      <w:r>
-        <w:rPr>
-          <w:rFonts w:asciiTheme="minorHAnsi" w:hAnsiTheme="minorHAnsi" w:cstheme="minorHAnsi"/>
-          <w:highlight w:val="yellow"/>
-          <w:u w:val="single"/>
-        </w:rPr>
-        <w:t>Type</w:t>
-      </w:r>
-      <w:r>
-        <w:rPr>
-          <w:rFonts w:asciiTheme="minorHAnsi" w:hAnsiTheme="minorHAnsi" w:cstheme="minorHAnsi"/>
-          <w:highlight w:val="yellow"/>
-        </w:rPr>
-        <w:t xml:space="preserve">: Send on change, </w:t>
-      </w:r>
-      <w:proofErr w:type="spellStart"/>
-      <w:r>
-        <w:rPr>
-          <w:rFonts w:asciiTheme="minorHAnsi" w:hAnsiTheme="minorHAnsi" w:cstheme="minorHAnsi"/>
-          <w:highlight w:val="yellow"/>
-        </w:rPr>
-        <w:t>HumanBot</w:t>
-      </w:r>
-      <w:proofErr w:type="spellEnd"/>
-      <w:r>
-        <w:rPr>
-          <w:rFonts w:asciiTheme="minorHAnsi" w:hAnsiTheme="minorHAnsi" w:cstheme="minorHAnsi"/>
-          <w:highlight w:val="yellow"/>
-        </w:rPr>
-        <w:t>.</w:t>
+        </w:rPr>
+      </w:pPr>
+      <w:r>
+        <w:rPr>
+          <w:rFonts w:asciiTheme="minorHAnsi" w:hAnsiTheme="minorHAnsi" w:cstheme="minorHAnsi"/>
+          <w:u w:val="single"/>
+        </w:rPr>
+        <w:t>Type:</w:t>
+      </w:r>
+      <w:r>
+        <w:rPr>
+          <w:rFonts w:asciiTheme="minorHAnsi" w:hAnsiTheme="minorHAnsi" w:cstheme="minorHAnsi"/>
+        </w:rPr>
+        <w:t xml:space="preserve"> Send on change.</w:t>
       </w:r>
     </w:p>
     <w:p>
@@ -7339,13 +7633,11 @@
         </w:numPr>
         <w:rPr>
           <w:rFonts w:asciiTheme="minorHAnsi" w:hAnsiTheme="minorHAnsi" w:cstheme="minorHAnsi"/>
-          <w:highlight w:val="yellow"/>
-        </w:rPr>
-      </w:pPr>
-      <w:r>
-        <w:rPr>
-          <w:rFonts w:asciiTheme="minorHAnsi" w:hAnsiTheme="minorHAnsi" w:cstheme="minorHAnsi"/>
-          <w:highlight w:val="yellow"/>
+        </w:rPr>
+      </w:pPr>
+      <w:r>
+        <w:rPr>
+          <w:rFonts w:asciiTheme="minorHAnsi" w:hAnsiTheme="minorHAnsi" w:cstheme="minorHAnsi"/>
           <w:u w:val="single"/>
         </w:rPr>
         <w:t>Additional explanation</w:t>
@@ -7353,364 +7645,30 @@
       <w:r>
         <w:rPr>
           <w:rFonts w:asciiTheme="minorHAnsi" w:hAnsiTheme="minorHAnsi" w:cstheme="minorHAnsi"/>
-          <w:highlight w:val="yellow"/>
-        </w:rPr>
-        <w:t xml:space="preserve">: Each message is perceived only one time when the message comes in. Old messages are removed after they have been given as percept. See below for the list of messages that can be sent by players. This percept should only be used by Java agents. To transform &lt;Content&gt; to a BW4TMessage object use the </w:t>
-      </w:r>
-      <w:proofErr w:type="spellStart"/>
-      <w:r>
-        <w:rPr>
-          <w:rFonts w:asciiTheme="minorHAnsi" w:hAnsiTheme="minorHAnsi" w:cstheme="minorHAnsi"/>
-          <w:highlight w:val="yellow"/>
-        </w:rPr>
-        <w:t>MessageTranslator.translateMessage</w:t>
-      </w:r>
-      <w:proofErr w:type="spellEnd"/>
-      <w:r>
-        <w:rPr>
-          <w:rFonts w:asciiTheme="minorHAnsi" w:hAnsiTheme="minorHAnsi" w:cstheme="minorHAnsi"/>
-          <w:highlight w:val="yellow"/>
-        </w:rPr>
-        <w:t xml:space="preserve"> method.</w:t>
-      </w:r>
-      <w:r>
-        <w:rPr>
-          <w:rFonts w:asciiTheme="minorHAnsi" w:hAnsiTheme="minorHAnsi" w:cstheme="minorHAnsi"/>
-          <w:highlight w:val="yellow"/>
-        </w:rPr>
-        <w:t xml:space="preserve"> See the </w:t>
-      </w:r>
-      <w:proofErr w:type="spellStart"/>
-      <w:r>
-        <w:rPr>
-          <w:rFonts w:asciiTheme="minorHAnsi" w:hAnsiTheme="minorHAnsi" w:cstheme="minorHAnsi"/>
-          <w:highlight w:val="yellow"/>
-        </w:rPr>
-        <w:t>J</w:t>
-      </w:r>
-      <w:r>
-        <w:rPr>
-          <w:rFonts w:asciiTheme="minorHAnsi" w:hAnsiTheme="minorHAnsi" w:cstheme="minorHAnsi"/>
-          <w:highlight w:val="yellow"/>
-        </w:rPr>
-        <w:t>avadoc</w:t>
-      </w:r>
-      <w:proofErr w:type="spellEnd"/>
-      <w:r>
-        <w:rPr>
-          <w:rFonts w:asciiTheme="minorHAnsi" w:hAnsiTheme="minorHAnsi" w:cstheme="minorHAnsi"/>
-          <w:highlight w:val="yellow"/>
-        </w:rPr>
-        <w:t xml:space="preserve"> for more details.</w:t>
-      </w:r>
-      <w:r>
-        <w:rPr>
-          <w:rFonts w:asciiTheme="minorHAnsi" w:hAnsiTheme="minorHAnsi" w:cstheme="minorHAnsi"/>
-          <w:highlight w:val="yellow"/>
-        </w:rPr>
-        <w:t xml:space="preserve"> An agent that you write in an agent platform like </w:t>
-      </w:r>
-      <w:r>
-        <w:rPr>
-          <w:rFonts w:asciiTheme="minorHAnsi" w:hAnsiTheme="minorHAnsi" w:cstheme="minorHAnsi"/>
-          <w:smallCaps/>
-          <w:highlight w:val="yellow"/>
-        </w:rPr>
-        <w:t>Goal</w:t>
-      </w:r>
-      <w:r>
-        <w:rPr>
-          <w:rFonts w:asciiTheme="minorHAnsi" w:hAnsiTheme="minorHAnsi" w:cstheme="minorHAnsi"/>
-          <w:highlight w:val="yellow"/>
-        </w:rPr>
-        <w:t xml:space="preserve"> has no need for these percepts and does not need to process this type of percept.</w:t>
-      </w:r>
-    </w:p>
-    <w:p>
-      <w:pPr>
-        <w:pStyle w:val="ListParagraph"/>
-        <w:numPr>
-          <w:ilvl w:val="0"/>
-          <w:numId w:val="3"/>
-        </w:numPr>
-        <w:rPr>
-          <w:highlight w:val="yellow"/>
-        </w:rPr>
-      </w:pPr>
-      <w:r>
-        <w:rPr>
-          <w:rFonts w:asciiTheme="minorHAnsi" w:hAnsiTheme="minorHAnsi" w:cstheme="minorHAnsi"/>
-          <w:highlight w:val="yellow"/>
-          <w:u w:val="single"/>
-        </w:rPr>
-        <w:t>Example</w:t>
-      </w:r>
-      <w:r>
-        <w:rPr>
-          <w:rFonts w:asciiTheme="minorHAnsi" w:hAnsiTheme="minorHAnsi" w:cstheme="minorHAnsi"/>
-          <w:highlight w:val="yellow"/>
-        </w:rPr>
-        <w:t>:</w:t>
-      </w:r>
-      <w:r>
-        <w:rPr>
-          <w:highlight w:val="yellow"/>
-        </w:rPr>
-        <w:t xml:space="preserve"> </w:t>
-      </w:r>
+        </w:rPr>
+        <w:t xml:space="preserve">: Unless specifically wanting to use the </w:t>
+      </w:r>
+      <w:proofErr w:type="spellStart"/>
       <w:proofErr w:type="gramStart"/>
       <w:r>
         <w:rPr>
           <w:rFonts w:ascii="Courier New" w:hAnsi="Courier New" w:cs="Courier New"/>
-          <w:highlight w:val="yellow"/>
-        </w:rPr>
-        <w:t>message(</w:t>
-      </w:r>
-      <w:proofErr w:type="spellStart"/>
+        </w:rPr>
+        <w:t>goTo</w:t>
+      </w:r>
+      <w:proofErr w:type="spellEnd"/>
+      <w:r>
+        <w:rPr>
+          <w:rFonts w:ascii="Courier New" w:hAnsi="Courier New" w:cs="Courier New"/>
+        </w:rPr>
+        <w:t>(</w:t>
+      </w:r>
       <w:proofErr w:type="gramEnd"/>
       <w:r>
         <w:rPr>
           <w:rFonts w:ascii="Courier New" w:hAnsi="Courier New" w:cs="Courier New"/>
-          <w:highlight w:val="yellow"/>
-        </w:rPr>
-        <w:t>Bob,’I</w:t>
-      </w:r>
-      <w:proofErr w:type="spellEnd"/>
-      <w:r>
-        <w:rPr>
-          <w:rFonts w:ascii="Courier New" w:hAnsi="Courier New" w:cs="Courier New"/>
-          <w:highlight w:val="yellow"/>
-        </w:rPr>
-        <w:t xml:space="preserve"> am at RoomC1’)</w:t>
-      </w:r>
-      <w:r>
-        <w:rPr>
-          <w:highlight w:val="yellow"/>
-        </w:rPr>
-        <w:t>.</w:t>
-      </w:r>
-    </w:p>
-    <w:p>
-      <w:pPr>
-        <w:rPr>
-          <w:b/>
-          <w:lang w:val="en-US"/>
-        </w:rPr>
-      </w:pPr>
-    </w:p>
-    <w:p>
-      <w:pPr>
-        <w:rPr>
-          <w:rFonts w:ascii="Courier New" w:hAnsi="Courier New" w:cs="Courier New"/>
-          <w:lang w:val="en-US"/>
-        </w:rPr>
-      </w:pPr>
-      <w:r>
-        <w:rPr>
-          <w:b/>
-          <w:lang w:val="en-US"/>
-        </w:rPr>
-        <w:t>Predicate</w:t>
-      </w:r>
-      <w:r>
-        <w:rPr>
-          <w:lang w:val="en-US"/>
-        </w:rPr>
-        <w:t xml:space="preserve">: </w:t>
-      </w:r>
-      <w:proofErr w:type="gramStart"/>
-      <w:r>
-        <w:rPr>
-          <w:rFonts w:ascii="Courier New" w:hAnsi="Courier New" w:cs="Courier New"/>
-          <w:lang w:val="en-US"/>
-        </w:rPr>
-        <w:t>position</w:t>
-      </w:r>
-      <w:r>
-        <w:rPr>
-          <w:rFonts w:ascii="Courier New" w:hAnsi="Courier New" w:cs="Courier New"/>
-          <w:lang w:val="en-US"/>
-        </w:rPr>
-        <w:t>(</w:t>
-      </w:r>
-      <w:proofErr w:type="gramEnd"/>
-      <w:r>
-        <w:rPr>
-          <w:rFonts w:ascii="Courier New" w:hAnsi="Courier New" w:cs="Courier New"/>
-          <w:lang w:val="en-US"/>
-        </w:rPr>
-        <w:t>&lt;</w:t>
-      </w:r>
-      <w:proofErr w:type="spellStart"/>
-      <w:r>
-        <w:rPr>
-          <w:rFonts w:ascii="Courier New" w:hAnsi="Courier New" w:cs="Courier New"/>
-          <w:lang w:val="en-US"/>
-        </w:rPr>
-        <w:t>ObjectID</w:t>
-      </w:r>
-      <w:proofErr w:type="spellEnd"/>
-      <w:r>
-        <w:rPr>
-          <w:rFonts w:ascii="Courier New" w:hAnsi="Courier New" w:cs="Courier New"/>
-          <w:lang w:val="en-US"/>
-        </w:rPr>
-        <w:t>&gt;</w:t>
-      </w:r>
-      <w:r>
-        <w:rPr>
-          <w:rFonts w:ascii="Courier New" w:hAnsi="Courier New" w:cs="Courier New"/>
-          <w:lang w:val="en-US"/>
-        </w:rPr>
-        <w:t>,X,Y)</w:t>
-      </w:r>
-    </w:p>
-    <w:p>
-      <w:pPr>
-        <w:pStyle w:val="ListParagraph"/>
-        <w:numPr>
-          <w:ilvl w:val="0"/>
-          <w:numId w:val="3"/>
-        </w:numPr>
-        <w:rPr>
-          <w:rFonts w:asciiTheme="minorHAnsi" w:hAnsiTheme="minorHAnsi" w:cstheme="minorHAnsi"/>
-        </w:rPr>
-      </w:pPr>
-      <w:r>
-        <w:rPr>
-          <w:rFonts w:asciiTheme="minorHAnsi" w:hAnsiTheme="minorHAnsi" w:cstheme="minorHAnsi"/>
-          <w:u w:val="single"/>
-        </w:rPr>
-        <w:t>Description</w:t>
-      </w:r>
-      <w:r>
-        <w:rPr>
-          <w:rFonts w:asciiTheme="minorHAnsi" w:hAnsiTheme="minorHAnsi" w:cstheme="minorHAnsi"/>
-        </w:rPr>
-        <w:t>: Information about where each object is in the environment</w:t>
-      </w:r>
-      <w:r>
-        <w:rPr>
-          <w:rFonts w:asciiTheme="minorHAnsi" w:hAnsiTheme="minorHAnsi" w:cstheme="minorHAnsi"/>
-        </w:rPr>
-        <w:t>. Only visible blocks are reported.</w:t>
-      </w:r>
-    </w:p>
-    <w:p>
-      <w:pPr>
-        <w:pStyle w:val="ListParagraph"/>
-        <w:numPr>
-          <w:ilvl w:val="0"/>
-          <w:numId w:val="3"/>
-        </w:numPr>
-        <w:rPr>
-          <w:rFonts w:asciiTheme="minorHAnsi" w:hAnsiTheme="minorHAnsi" w:cstheme="minorHAnsi"/>
-        </w:rPr>
-      </w:pPr>
-      <w:r>
-        <w:rPr>
-          <w:rFonts w:asciiTheme="minorHAnsi" w:hAnsiTheme="minorHAnsi" w:cstheme="minorHAnsi"/>
-          <w:u w:val="single"/>
-        </w:rPr>
-        <w:t>Translation</w:t>
-      </w:r>
-      <w:r>
-        <w:rPr>
-          <w:rFonts w:asciiTheme="minorHAnsi" w:hAnsiTheme="minorHAnsi" w:cstheme="minorHAnsi"/>
-        </w:rPr>
-        <w:t>: “Object with ID &lt;</w:t>
-      </w:r>
-      <w:proofErr w:type="spellStart"/>
-      <w:r>
-        <w:rPr>
-          <w:rFonts w:asciiTheme="minorHAnsi" w:hAnsiTheme="minorHAnsi" w:cstheme="minorHAnsi"/>
-        </w:rPr>
-        <w:t>ObjectID</w:t>
-      </w:r>
-      <w:proofErr w:type="spellEnd"/>
-      <w:r>
-        <w:rPr>
-          <w:rFonts w:asciiTheme="minorHAnsi" w:hAnsiTheme="minorHAnsi" w:cstheme="minorHAnsi"/>
-        </w:rPr>
-        <w:t>&gt; is located at X,Y”</w:t>
-      </w:r>
-    </w:p>
-    <w:p>
-      <w:pPr>
-        <w:pStyle w:val="ListParagraph"/>
-        <w:numPr>
-          <w:ilvl w:val="0"/>
-          <w:numId w:val="3"/>
-        </w:numPr>
-        <w:rPr>
-          <w:rFonts w:asciiTheme="minorHAnsi" w:hAnsiTheme="minorHAnsi" w:cstheme="minorHAnsi"/>
-        </w:rPr>
-      </w:pPr>
-      <w:r>
-        <w:rPr>
-          <w:rFonts w:asciiTheme="minorHAnsi" w:hAnsiTheme="minorHAnsi" w:cstheme="minorHAnsi"/>
-          <w:u w:val="single"/>
-        </w:rPr>
-        <w:t>Type:</w:t>
-      </w:r>
-      <w:r>
-        <w:rPr>
-          <w:rFonts w:asciiTheme="minorHAnsi" w:hAnsiTheme="minorHAnsi" w:cstheme="minorHAnsi"/>
-        </w:rPr>
-        <w:t xml:space="preserve"> Send on change.</w:t>
-      </w:r>
-    </w:p>
-    <w:p>
-      <w:pPr>
-        <w:pStyle w:val="ListParagraph"/>
-        <w:numPr>
-          <w:ilvl w:val="0"/>
-          <w:numId w:val="3"/>
-        </w:numPr>
-        <w:rPr>
-          <w:rFonts w:asciiTheme="minorHAnsi" w:hAnsiTheme="minorHAnsi" w:cstheme="minorHAnsi"/>
-        </w:rPr>
-      </w:pPr>
-      <w:r>
-        <w:rPr>
-          <w:rFonts w:asciiTheme="minorHAnsi" w:hAnsiTheme="minorHAnsi" w:cstheme="minorHAnsi"/>
-          <w:u w:val="single"/>
-        </w:rPr>
-        <w:t>Additional explanation</w:t>
-      </w:r>
-      <w:r>
-        <w:rPr>
-          <w:rFonts w:asciiTheme="minorHAnsi" w:hAnsiTheme="minorHAnsi" w:cstheme="minorHAnsi"/>
-        </w:rPr>
-        <w:t xml:space="preserve">: Unless specifically wanting to use the </w:t>
-      </w:r>
-      <w:proofErr w:type="spellStart"/>
-      <w:r>
-        <w:rPr>
-          <w:rFonts w:ascii="Courier New" w:hAnsi="Courier New" w:cs="Courier New"/>
-        </w:rPr>
-        <w:t>goTo</w:t>
-      </w:r>
-      <w:proofErr w:type="spellEnd"/>
-      <w:r>
-        <w:rPr>
-          <w:rFonts w:ascii="Courier New" w:hAnsi="Courier New" w:cs="Courier New"/>
-        </w:rPr>
-        <w:t>(X</w:t>
-      </w:r>
-      <w:proofErr w:type="gramStart"/>
-      <w:r>
-        <w:rPr>
-          <w:rFonts w:ascii="Courier New" w:hAnsi="Courier New" w:cs="Courier New"/>
-        </w:rPr>
-        <w:t>,Y</w:t>
-      </w:r>
-      <w:proofErr w:type="gramEnd"/>
-      <w:r>
-        <w:rPr>
-          <w:rFonts w:ascii="Courier New" w:hAnsi="Courier New" w:cs="Courier New"/>
-        </w:rPr>
-        <w:t>)</w:t>
+        </w:rPr>
+        <w:t>X,Y)</w:t>
       </w:r>
       <w:r>
         <w:rPr>
@@ -8037,6 +7995,7 @@
         </w:rPr>
         <w:t xml:space="preserve">: </w:t>
       </w:r>
+      <w:proofErr w:type="gramStart"/>
       <w:r>
         <w:rPr>
           <w:rFonts w:ascii="Courier New" w:hAnsi="Courier New" w:cs="Courier New"/>
@@ -8051,156 +8010,135 @@
         </w:rPr>
         <w:t>(</w:t>
       </w:r>
-      <w:r>
-        <w:rPr>
-          <w:rFonts w:ascii="Courier New" w:hAnsi="Courier New" w:cs="Courier New"/>
-          <w:lang w:val="en-US"/>
-        </w:rPr>
-        <w:t>X</w:t>
-      </w:r>
+      <w:proofErr w:type="gramEnd"/>
+      <w:r>
+        <w:rPr>
+          <w:rFonts w:ascii="Courier New" w:hAnsi="Courier New" w:cs="Courier New"/>
+          <w:lang w:val="en-US"/>
+        </w:rPr>
+        <w:t>X,Y)</w:t>
+      </w:r>
+    </w:p>
+    <w:p>
+      <w:pPr>
+        <w:pStyle w:val="ListParagraph"/>
+        <w:numPr>
+          <w:ilvl w:val="0"/>
+          <w:numId w:val="3"/>
+        </w:numPr>
+        <w:rPr>
+          <w:rFonts w:asciiTheme="minorHAnsi" w:hAnsiTheme="minorHAnsi" w:cstheme="minorHAnsi"/>
+        </w:rPr>
+      </w:pPr>
+      <w:r>
+        <w:rPr>
+          <w:rFonts w:asciiTheme="minorHAnsi" w:hAnsiTheme="minorHAnsi" w:cstheme="minorHAnsi"/>
+          <w:u w:val="single"/>
+        </w:rPr>
+        <w:t>Description</w:t>
+      </w:r>
+      <w:r>
+        <w:rPr>
+          <w:rFonts w:asciiTheme="minorHAnsi" w:hAnsiTheme="minorHAnsi" w:cstheme="minorHAnsi"/>
+        </w:rPr>
+        <w:t>: Information about where the controlled robot is.</w:t>
+      </w:r>
+    </w:p>
+    <w:p>
+      <w:pPr>
+        <w:pStyle w:val="ListParagraph"/>
+        <w:numPr>
+          <w:ilvl w:val="0"/>
+          <w:numId w:val="3"/>
+        </w:numPr>
+        <w:rPr>
+          <w:rFonts w:asciiTheme="minorHAnsi" w:hAnsiTheme="minorHAnsi" w:cstheme="minorHAnsi"/>
+        </w:rPr>
+      </w:pPr>
+      <w:r>
+        <w:rPr>
+          <w:rFonts w:asciiTheme="minorHAnsi" w:hAnsiTheme="minorHAnsi" w:cstheme="minorHAnsi"/>
+          <w:u w:val="single"/>
+        </w:rPr>
+        <w:t>Translation</w:t>
+      </w:r>
+      <w:r>
+        <w:rPr>
+          <w:rFonts w:asciiTheme="minorHAnsi" w:hAnsiTheme="minorHAnsi" w:cstheme="minorHAnsi"/>
+        </w:rPr>
+        <w:t>: “Robot is located at X,Y”</w:t>
+      </w:r>
+    </w:p>
+    <w:p>
+      <w:pPr>
+        <w:pStyle w:val="ListParagraph"/>
+        <w:numPr>
+          <w:ilvl w:val="0"/>
+          <w:numId w:val="3"/>
+        </w:numPr>
+        <w:rPr>
+          <w:rFonts w:asciiTheme="minorHAnsi" w:hAnsiTheme="minorHAnsi" w:cstheme="minorHAnsi"/>
+        </w:rPr>
+      </w:pPr>
+      <w:r>
+        <w:rPr>
+          <w:rFonts w:asciiTheme="minorHAnsi" w:hAnsiTheme="minorHAnsi" w:cstheme="minorHAnsi"/>
+          <w:u w:val="single"/>
+        </w:rPr>
+        <w:t>Type:</w:t>
+      </w:r>
+      <w:r>
+        <w:rPr>
+          <w:rFonts w:asciiTheme="minorHAnsi" w:hAnsiTheme="minorHAnsi" w:cstheme="minorHAnsi"/>
+        </w:rPr>
+        <w:t xml:space="preserve"> Send on change.</w:t>
+      </w:r>
+    </w:p>
+    <w:p>
+      <w:pPr>
+        <w:pStyle w:val="ListParagraph"/>
+        <w:numPr>
+          <w:ilvl w:val="0"/>
+          <w:numId w:val="3"/>
+        </w:numPr>
+        <w:rPr>
+          <w:rFonts w:asciiTheme="minorHAnsi" w:hAnsiTheme="minorHAnsi" w:cstheme="minorHAnsi"/>
+        </w:rPr>
+      </w:pPr>
+      <w:r>
+        <w:rPr>
+          <w:rFonts w:asciiTheme="minorHAnsi" w:hAnsiTheme="minorHAnsi" w:cstheme="minorHAnsi"/>
+          <w:u w:val="single"/>
+        </w:rPr>
+        <w:t>Additional explanation</w:t>
+      </w:r>
+      <w:r>
+        <w:rPr>
+          <w:rFonts w:asciiTheme="minorHAnsi" w:hAnsiTheme="minorHAnsi" w:cstheme="minorHAnsi"/>
+        </w:rPr>
+        <w:t xml:space="preserve">: Unless specifically wanting to use the </w:t>
+      </w:r>
+      <w:proofErr w:type="spellStart"/>
       <w:proofErr w:type="gramStart"/>
       <w:r>
         <w:rPr>
           <w:rFonts w:ascii="Courier New" w:hAnsi="Courier New" w:cs="Courier New"/>
-          <w:lang w:val="en-US"/>
-        </w:rPr>
-        <w:t>,Y</w:t>
+        </w:rPr>
+        <w:t>goTo</w:t>
+      </w:r>
+      <w:proofErr w:type="spellEnd"/>
+      <w:r>
+        <w:rPr>
+          <w:rFonts w:ascii="Courier New" w:hAnsi="Courier New" w:cs="Courier New"/>
+        </w:rPr>
+        <w:t>(</w:t>
       </w:r>
       <w:proofErr w:type="gramEnd"/>
       <w:r>
         <w:rPr>
           <w:rFonts w:ascii="Courier New" w:hAnsi="Courier New" w:cs="Courier New"/>
-          <w:lang w:val="en-US"/>
-        </w:rPr>
-        <w:t>)</w:t>
-      </w:r>
-    </w:p>
-    <w:p>
-      <w:pPr>
-        <w:pStyle w:val="ListParagraph"/>
-        <w:numPr>
-          <w:ilvl w:val="0"/>
-          <w:numId w:val="3"/>
-        </w:numPr>
-        <w:rPr>
-          <w:rFonts w:asciiTheme="minorHAnsi" w:hAnsiTheme="minorHAnsi" w:cstheme="minorHAnsi"/>
-        </w:rPr>
-      </w:pPr>
-      <w:r>
-        <w:rPr>
-          <w:rFonts w:asciiTheme="minorHAnsi" w:hAnsiTheme="minorHAnsi" w:cstheme="minorHAnsi"/>
-          <w:u w:val="single"/>
-        </w:rPr>
-        <w:t>Description</w:t>
-      </w:r>
-      <w:r>
-        <w:rPr>
-          <w:rFonts w:asciiTheme="minorHAnsi" w:hAnsiTheme="minorHAnsi" w:cstheme="minorHAnsi"/>
-        </w:rPr>
-        <w:t>: Information about where the controlled robot is.</w:t>
-      </w:r>
-    </w:p>
-    <w:p>
-      <w:pPr>
-        <w:pStyle w:val="ListParagraph"/>
-        <w:numPr>
-          <w:ilvl w:val="0"/>
-          <w:numId w:val="3"/>
-        </w:numPr>
-        <w:rPr>
-          <w:rFonts w:asciiTheme="minorHAnsi" w:hAnsiTheme="minorHAnsi" w:cstheme="minorHAnsi"/>
-        </w:rPr>
-      </w:pPr>
-      <w:r>
-        <w:rPr>
-          <w:rFonts w:asciiTheme="minorHAnsi" w:hAnsiTheme="minorHAnsi" w:cstheme="minorHAnsi"/>
-          <w:u w:val="single"/>
-        </w:rPr>
-        <w:t>Translation</w:t>
-      </w:r>
-      <w:r>
-        <w:rPr>
-          <w:rFonts w:asciiTheme="minorHAnsi" w:hAnsiTheme="minorHAnsi" w:cstheme="minorHAnsi"/>
-        </w:rPr>
-        <w:t>: “Robot is located at X,Y”</w:t>
-      </w:r>
-    </w:p>
-    <w:p>
-      <w:pPr>
-        <w:pStyle w:val="ListParagraph"/>
-        <w:numPr>
-          <w:ilvl w:val="0"/>
-          <w:numId w:val="3"/>
-        </w:numPr>
-        <w:rPr>
-          <w:rFonts w:asciiTheme="minorHAnsi" w:hAnsiTheme="minorHAnsi" w:cstheme="minorHAnsi"/>
-        </w:rPr>
-      </w:pPr>
-      <w:r>
-        <w:rPr>
-          <w:rFonts w:asciiTheme="minorHAnsi" w:hAnsiTheme="minorHAnsi" w:cstheme="minorHAnsi"/>
-          <w:u w:val="single"/>
-        </w:rPr>
-        <w:t>Type:</w:t>
-      </w:r>
-      <w:r>
-        <w:rPr>
-          <w:rFonts w:asciiTheme="minorHAnsi" w:hAnsiTheme="minorHAnsi" w:cstheme="minorHAnsi"/>
-        </w:rPr>
-        <w:t xml:space="preserve"> Send on change.</w:t>
-      </w:r>
-    </w:p>
-    <w:p>
-      <w:pPr>
-        <w:pStyle w:val="ListParagraph"/>
-        <w:numPr>
-          <w:ilvl w:val="0"/>
-          <w:numId w:val="3"/>
-        </w:numPr>
-        <w:rPr>
-          <w:rFonts w:asciiTheme="minorHAnsi" w:hAnsiTheme="minorHAnsi" w:cstheme="minorHAnsi"/>
-        </w:rPr>
-      </w:pPr>
-      <w:r>
-        <w:rPr>
-          <w:rFonts w:asciiTheme="minorHAnsi" w:hAnsiTheme="minorHAnsi" w:cstheme="minorHAnsi"/>
-          <w:u w:val="single"/>
-        </w:rPr>
-        <w:t>Additional explanation</w:t>
-      </w:r>
-      <w:r>
-        <w:rPr>
-          <w:rFonts w:asciiTheme="minorHAnsi" w:hAnsiTheme="minorHAnsi" w:cstheme="minorHAnsi"/>
-        </w:rPr>
-        <w:t xml:space="preserve">: Unless specifically wanting to use the </w:t>
-      </w:r>
-      <w:proofErr w:type="spellStart"/>
-      <w:r>
-        <w:rPr>
-          <w:rFonts w:ascii="Courier New" w:hAnsi="Courier New" w:cs="Courier New"/>
-        </w:rPr>
-        <w:t>goTo</w:t>
-      </w:r>
-      <w:proofErr w:type="spellEnd"/>
-      <w:r>
-        <w:rPr>
-          <w:rFonts w:ascii="Courier New" w:hAnsi="Courier New" w:cs="Courier New"/>
-        </w:rPr>
-        <w:t>(X</w:t>
-      </w:r>
-      <w:proofErr w:type="gramStart"/>
-      <w:r>
-        <w:rPr>
-          <w:rFonts w:ascii="Courier New" w:hAnsi="Courier New" w:cs="Courier New"/>
-        </w:rPr>
-        <w:t>,Y</w:t>
-      </w:r>
-      <w:proofErr w:type="gramEnd"/>
-      <w:r>
-        <w:rPr>
-          <w:rFonts w:ascii="Courier New" w:hAnsi="Courier New" w:cs="Courier New"/>
-        </w:rPr>
-        <w:t>)</w:t>
+        </w:rPr>
+        <w:t>X,Y)</w:t>
       </w:r>
       <w:r>
         <w:rPr>
@@ -9433,6 +9371,7 @@
         <w:t xml:space="preserve">: </w:t>
       </w:r>
       <w:proofErr w:type="spellStart"/>
+      <w:proofErr w:type="gramStart"/>
       <w:r>
         <w:rPr>
           <w:rFonts w:ascii="Courier New" w:hAnsi="Courier New" w:cs="Courier New"/>
@@ -9448,22 +9387,242 @@
           <w:highlight w:val="yellow"/>
           <w:lang w:val="en-US"/>
         </w:rPr>
-        <w:t>(X</w:t>
-      </w:r>
+        <w:t>(</w:t>
+      </w:r>
+      <w:proofErr w:type="gramEnd"/>
+      <w:r>
+        <w:rPr>
+          <w:rFonts w:ascii="Courier New" w:hAnsi="Courier New" w:cs="Courier New"/>
+          <w:highlight w:val="yellow"/>
+          <w:lang w:val="en-US"/>
+        </w:rPr>
+        <w:t>X,Y)</w:t>
+      </w:r>
+    </w:p>
+    <w:p>
+      <w:pPr>
+        <w:pStyle w:val="ListParagraph"/>
+        <w:numPr>
+          <w:ilvl w:val="0"/>
+          <w:numId w:val="3"/>
+        </w:numPr>
+        <w:jc w:val="both"/>
+        <w:rPr>
+          <w:rFonts w:asciiTheme="minorHAnsi" w:hAnsiTheme="minorHAnsi" w:cstheme="minorHAnsi"/>
+          <w:highlight w:val="yellow"/>
+        </w:rPr>
+      </w:pPr>
+      <w:r>
+        <w:rPr>
+          <w:rFonts w:asciiTheme="minorHAnsi" w:hAnsiTheme="minorHAnsi" w:cstheme="minorHAnsi"/>
+          <w:highlight w:val="yellow"/>
+          <w:u w:val="single"/>
+        </w:rPr>
+        <w:t>Description</w:t>
+      </w:r>
+      <w:r>
+        <w:rPr>
+          <w:rFonts w:asciiTheme="minorHAnsi" w:hAnsiTheme="minorHAnsi" w:cstheme="minorHAnsi"/>
+          <w:highlight w:val="yellow"/>
+        </w:rPr>
+        <w:t xml:space="preserve">: This percept is reserved for </w:t>
+      </w:r>
+      <w:proofErr w:type="spellStart"/>
+      <w:r>
+        <w:rPr>
+          <w:rFonts w:asciiTheme="minorHAnsi" w:hAnsiTheme="minorHAnsi" w:cstheme="minorHAnsi"/>
+          <w:highlight w:val="yellow"/>
+        </w:rPr>
+        <w:t>HumanBots</w:t>
+      </w:r>
+      <w:proofErr w:type="spellEnd"/>
+      <w:r>
+        <w:rPr>
+          <w:rFonts w:asciiTheme="minorHAnsi" w:hAnsiTheme="minorHAnsi" w:cstheme="minorHAnsi"/>
+          <w:highlight w:val="yellow"/>
+        </w:rPr>
+        <w:t xml:space="preserve"> running in GOAL. There, this percept is generated when the user requests to go to a place. The GOAL agent coupled to the </w:t>
+      </w:r>
+      <w:proofErr w:type="spellStart"/>
+      <w:r>
+        <w:rPr>
+          <w:rFonts w:asciiTheme="minorHAnsi" w:hAnsiTheme="minorHAnsi" w:cstheme="minorHAnsi"/>
+          <w:highlight w:val="yellow"/>
+        </w:rPr>
+        <w:t>HumanBot</w:t>
+      </w:r>
+      <w:proofErr w:type="spellEnd"/>
+      <w:r>
+        <w:rPr>
+          <w:rFonts w:asciiTheme="minorHAnsi" w:hAnsiTheme="minorHAnsi" w:cstheme="minorHAnsi"/>
+          <w:highlight w:val="yellow"/>
+        </w:rPr>
+        <w:t xml:space="preserve"> then should take the appropriate action.</w:t>
+      </w:r>
+    </w:p>
+    <w:p>
+      <w:pPr>
+        <w:pStyle w:val="ListParagraph"/>
+        <w:numPr>
+          <w:ilvl w:val="0"/>
+          <w:numId w:val="3"/>
+        </w:numPr>
+        <w:jc w:val="both"/>
+        <w:rPr>
+          <w:rFonts w:asciiTheme="minorHAnsi" w:hAnsiTheme="minorHAnsi" w:cstheme="minorHAnsi"/>
+          <w:highlight w:val="yellow"/>
+        </w:rPr>
+      </w:pPr>
+      <w:r>
+        <w:rPr>
+          <w:rFonts w:asciiTheme="minorHAnsi" w:hAnsiTheme="minorHAnsi" w:cstheme="minorHAnsi"/>
+          <w:highlight w:val="yellow"/>
+          <w:u w:val="single"/>
+        </w:rPr>
+        <w:t>Translation</w:t>
+      </w:r>
+      <w:r>
+        <w:rPr>
+          <w:rFonts w:asciiTheme="minorHAnsi" w:hAnsiTheme="minorHAnsi" w:cstheme="minorHAnsi"/>
+          <w:highlight w:val="yellow"/>
+        </w:rPr>
+        <w:t>: “user asked to go to position (X,Y)”</w:t>
+      </w:r>
+    </w:p>
+    <w:p>
+      <w:pPr>
+        <w:pStyle w:val="ListParagraph"/>
+        <w:numPr>
+          <w:ilvl w:val="0"/>
+          <w:numId w:val="3"/>
+        </w:numPr>
+        <w:rPr>
+          <w:rFonts w:asciiTheme="minorHAnsi" w:hAnsiTheme="minorHAnsi" w:cstheme="minorHAnsi"/>
+          <w:highlight w:val="yellow"/>
+        </w:rPr>
+      </w:pPr>
+      <w:r>
+        <w:rPr>
+          <w:rFonts w:asciiTheme="minorHAnsi" w:hAnsiTheme="minorHAnsi" w:cstheme="minorHAnsi"/>
+          <w:highlight w:val="yellow"/>
+          <w:u w:val="single"/>
+        </w:rPr>
+        <w:t>Type:</w:t>
+      </w:r>
+      <w:r>
+        <w:rPr>
+          <w:rFonts w:asciiTheme="minorHAnsi" w:hAnsiTheme="minorHAnsi" w:cstheme="minorHAnsi"/>
+          <w:highlight w:val="yellow"/>
+        </w:rPr>
+        <w:t xml:space="preserve"> Sent every time when user selects the action</w:t>
+      </w:r>
+      <w:r>
+        <w:rPr>
+          <w:rFonts w:asciiTheme="minorHAnsi" w:hAnsiTheme="minorHAnsi" w:cstheme="minorHAnsi"/>
+          <w:highlight w:val="yellow"/>
+        </w:rPr>
+        <w:t xml:space="preserve">, </w:t>
+      </w:r>
+      <w:proofErr w:type="spellStart"/>
+      <w:r>
+        <w:rPr>
+          <w:rFonts w:asciiTheme="minorHAnsi" w:hAnsiTheme="minorHAnsi" w:cstheme="minorHAnsi"/>
+          <w:highlight w:val="yellow"/>
+        </w:rPr>
+        <w:t>HumanBot</w:t>
+      </w:r>
+      <w:proofErr w:type="spellEnd"/>
+      <w:r>
+        <w:rPr>
+          <w:rFonts w:asciiTheme="minorHAnsi" w:hAnsiTheme="minorHAnsi" w:cstheme="minorHAnsi"/>
+          <w:highlight w:val="yellow"/>
+        </w:rPr>
+        <w:t>.</w:t>
+      </w:r>
+    </w:p>
+    <w:p>
+      <w:pPr>
+        <w:pStyle w:val="ListParagraph"/>
+        <w:numPr>
+          <w:ilvl w:val="0"/>
+          <w:numId w:val="3"/>
+        </w:numPr>
+        <w:rPr>
+          <w:rFonts w:asciiTheme="minorHAnsi" w:hAnsiTheme="minorHAnsi" w:cstheme="minorHAnsi"/>
+          <w:highlight w:val="yellow"/>
+        </w:rPr>
+      </w:pPr>
+      <w:r>
+        <w:rPr>
+          <w:rFonts w:asciiTheme="minorHAnsi" w:hAnsiTheme="minorHAnsi" w:cstheme="minorHAnsi"/>
+          <w:highlight w:val="yellow"/>
+          <w:u w:val="single"/>
+        </w:rPr>
+        <w:t>Additional explanation</w:t>
+      </w:r>
+      <w:r>
+        <w:rPr>
+          <w:rFonts w:asciiTheme="minorHAnsi" w:hAnsiTheme="minorHAnsi" w:cstheme="minorHAnsi"/>
+          <w:highlight w:val="yellow"/>
+        </w:rPr>
+        <w:t xml:space="preserve">: </w:t>
+      </w:r>
+      <w:r>
+        <w:rPr>
+          <w:rFonts w:asciiTheme="minorHAnsi" w:hAnsiTheme="minorHAnsi" w:cstheme="minorHAnsi"/>
+          <w:highlight w:val="yellow"/>
+        </w:rPr>
+        <w:t>An agent that you write yourself has no need for these percepts and does not need to process this type of percept.</w:t>
+      </w:r>
+    </w:p>
+    <w:p>
+      <w:pPr>
+        <w:rPr>
+          <w:lang w:val="en-GB"/>
+        </w:rPr>
+      </w:pPr>
+    </w:p>
+    <w:p>
+      <w:pPr>
+        <w:rPr>
+          <w:rFonts w:ascii="Courier New" w:hAnsi="Courier New" w:cs="Courier New"/>
+          <w:lang w:val="en-US"/>
+        </w:rPr>
+      </w:pPr>
+      <w:r>
+        <w:rPr>
+          <w:b/>
+          <w:lang w:val="en-US"/>
+        </w:rPr>
+        <w:t>Predicate</w:t>
+      </w:r>
+      <w:r>
+        <w:rPr>
+          <w:lang w:val="en-US"/>
+        </w:rPr>
+        <w:t xml:space="preserve">: </w:t>
+      </w:r>
+      <w:proofErr w:type="spellStart"/>
       <w:proofErr w:type="gramStart"/>
       <w:r>
         <w:rPr>
           <w:rFonts w:ascii="Courier New" w:hAnsi="Courier New" w:cs="Courier New"/>
-          <w:highlight w:val="yellow"/>
-          <w:lang w:val="en-US"/>
-        </w:rPr>
-        <w:t>,Y</w:t>
+          <w:lang w:val="en-US"/>
+        </w:rPr>
+        <w:t>pickUp</w:t>
+      </w:r>
+      <w:proofErr w:type="spellEnd"/>
+      <w:r>
+        <w:rPr>
+          <w:rFonts w:ascii="Courier New" w:hAnsi="Courier New" w:cs="Courier New"/>
+          <w:lang w:val="en-US"/>
+        </w:rPr>
+        <w:t>(</w:t>
       </w:r>
       <w:proofErr w:type="gramEnd"/>
       <w:r>
         <w:rPr>
           <w:rFonts w:ascii="Courier New" w:hAnsi="Courier New" w:cs="Courier New"/>
-          <w:highlight w:val="yellow"/>
           <w:lang w:val="en-US"/>
         </w:rPr>
         <w:t>)</w:t>
@@ -9511,7 +9670,7 @@
           <w:rFonts w:asciiTheme="minorHAnsi" w:hAnsiTheme="minorHAnsi" w:cstheme="minorHAnsi"/>
           <w:highlight w:val="yellow"/>
         </w:rPr>
-        <w:t xml:space="preserve"> running in GOAL. There, this percept is generated when the user requests to go to a place. The GOAL agent coupled to the </w:t>
+        <w:t xml:space="preserve"> running in GOAL. There, this percept is generated when the user requests to pick up a block. The GOAL agent coupled to the </w:t>
       </w:r>
       <w:proofErr w:type="spellStart"/>
       <w:r>
@@ -9556,7 +9715,7 @@
           <w:rFonts w:asciiTheme="minorHAnsi" w:hAnsiTheme="minorHAnsi" w:cstheme="minorHAnsi"/>
           <w:highlight w:val="yellow"/>
         </w:rPr>
-        <w:t>: “user asked to go to position (X,Y)”</w:t>
+        <w:t>: “user asked to pick up a block”</w:t>
       </w:r>
     </w:p>
     <w:p>
@@ -9584,24 +9743,43 @@
           <w:rFonts w:asciiTheme="minorHAnsi" w:hAnsiTheme="minorHAnsi" w:cstheme="minorHAnsi"/>
           <w:highlight w:val="yellow"/>
         </w:rPr>
-        <w:t xml:space="preserve"> Sent every time when user selects the action</w:t>
-      </w:r>
-      <w:r>
-        <w:rPr>
-          <w:rFonts w:asciiTheme="minorHAnsi" w:hAnsiTheme="minorHAnsi" w:cstheme="minorHAnsi"/>
-          <w:highlight w:val="yellow"/>
-        </w:rPr>
-        <w:t xml:space="preserve">, </w:t>
-      </w:r>
-      <w:proofErr w:type="spellStart"/>
-      <w:r>
-        <w:rPr>
-          <w:rFonts w:asciiTheme="minorHAnsi" w:hAnsiTheme="minorHAnsi" w:cstheme="minorHAnsi"/>
-          <w:highlight w:val="yellow"/>
-        </w:rPr>
-        <w:t>HumanBot</w:t>
-      </w:r>
-      <w:proofErr w:type="spellEnd"/>
+        <w:t xml:space="preserve"> Sent every time when user selects the action.</w:t>
+      </w:r>
+    </w:p>
+    <w:p>
+      <w:pPr>
+        <w:pStyle w:val="ListParagraph"/>
+        <w:numPr>
+          <w:ilvl w:val="0"/>
+          <w:numId w:val="3"/>
+        </w:numPr>
+        <w:rPr>
+          <w:rFonts w:asciiTheme="minorHAnsi" w:hAnsiTheme="minorHAnsi" w:cstheme="minorHAnsi"/>
+          <w:highlight w:val="yellow"/>
+        </w:rPr>
+      </w:pPr>
+      <w:r>
+        <w:rPr>
+          <w:rFonts w:asciiTheme="minorHAnsi" w:hAnsiTheme="minorHAnsi" w:cstheme="minorHAnsi"/>
+          <w:highlight w:val="yellow"/>
+          <w:u w:val="single"/>
+        </w:rPr>
+        <w:t>Additional explanation</w:t>
+      </w:r>
+      <w:r>
+        <w:rPr>
+          <w:rFonts w:asciiTheme="minorHAnsi" w:hAnsiTheme="minorHAnsi" w:cstheme="minorHAnsi"/>
+          <w:highlight w:val="yellow"/>
+        </w:rPr>
+        <w:t xml:space="preserve">: </w:t>
+      </w:r>
+      <w:r>
+        <w:rPr>
+          <w:rFonts w:asciiTheme="minorHAnsi" w:hAnsiTheme="minorHAnsi" w:cstheme="minorHAnsi"/>
+          <w:highlight w:val="yellow"/>
+        </w:rPr>
+        <w:t>An agent that you write yourself has no need for these percepts and does not need to process this type of percept</w:t>
+      </w:r>
       <w:r>
         <w:rPr>
           <w:rFonts w:asciiTheme="minorHAnsi" w:hAnsiTheme="minorHAnsi" w:cstheme="minorHAnsi"/>
@@ -9612,295 +9790,62 @@
     </w:p>
     <w:p>
       <w:pPr>
-        <w:pStyle w:val="ListParagraph"/>
-        <w:numPr>
-          <w:ilvl w:val="0"/>
-          <w:numId w:val="3"/>
-        </w:numPr>
-        <w:rPr>
-          <w:rFonts w:asciiTheme="minorHAnsi" w:hAnsiTheme="minorHAnsi" w:cstheme="minorHAnsi"/>
-          <w:highlight w:val="yellow"/>
-        </w:rPr>
-      </w:pPr>
-      <w:r>
-        <w:rPr>
-          <w:rFonts w:asciiTheme="minorHAnsi" w:hAnsiTheme="minorHAnsi" w:cstheme="minorHAnsi"/>
-          <w:highlight w:val="yellow"/>
-          <w:u w:val="single"/>
-        </w:rPr>
-        <w:t>Additional explanation</w:t>
-      </w:r>
-      <w:r>
-        <w:rPr>
-          <w:rFonts w:asciiTheme="minorHAnsi" w:hAnsiTheme="minorHAnsi" w:cstheme="minorHAnsi"/>
-          <w:highlight w:val="yellow"/>
+        <w:rPr>
+          <w:lang w:val="en-US"/>
+        </w:rPr>
+      </w:pPr>
+    </w:p>
+    <w:p>
+      <w:pPr>
+        <w:rPr>
+          <w:rFonts w:ascii="Courier New" w:hAnsi="Courier New" w:cs="Courier New"/>
+          <w:highlight w:val="yellow"/>
+          <w:lang w:val="en-US"/>
+        </w:rPr>
+      </w:pPr>
+      <w:r>
+        <w:rPr>
+          <w:b/>
+          <w:highlight w:val="yellow"/>
+          <w:lang w:val="en-US"/>
+        </w:rPr>
+        <w:t>Predicate</w:t>
+      </w:r>
+      <w:r>
+        <w:rPr>
+          <w:highlight w:val="yellow"/>
+          <w:lang w:val="en-US"/>
         </w:rPr>
         <w:t xml:space="preserve">: </w:t>
       </w:r>
-      <w:r>
-        <w:rPr>
-          <w:rFonts w:asciiTheme="minorHAnsi" w:hAnsiTheme="minorHAnsi" w:cstheme="minorHAnsi"/>
-          <w:highlight w:val="yellow"/>
-        </w:rPr>
-        <w:t>An agent that you write yourself has no need for these percepts and does not need to process this type of percept.</w:t>
-      </w:r>
-    </w:p>
-    <w:p>
-      <w:pPr>
-        <w:rPr>
-          <w:lang w:val="en-GB"/>
-        </w:rPr>
-      </w:pPr>
-    </w:p>
-    <w:p>
-      <w:pPr>
-        <w:rPr>
-          <w:rFonts w:ascii="Courier New" w:hAnsi="Courier New" w:cs="Courier New"/>
-          <w:lang w:val="en-US"/>
-        </w:rPr>
-      </w:pPr>
-      <w:r>
-        <w:rPr>
-          <w:b/>
-          <w:lang w:val="en-US"/>
-        </w:rPr>
-        <w:t>Predicate</w:t>
-      </w:r>
-      <w:r>
-        <w:rPr>
-          <w:lang w:val="en-US"/>
-        </w:rPr>
-        <w:t xml:space="preserve">: </w:t>
-      </w:r>
       <w:proofErr w:type="spellStart"/>
       <w:proofErr w:type="gramStart"/>
       <w:r>
         <w:rPr>
           <w:rFonts w:ascii="Courier New" w:hAnsi="Courier New" w:cs="Courier New"/>
-          <w:lang w:val="en-US"/>
-        </w:rPr>
-        <w:t>pickUp</w:t>
-      </w:r>
-      <w:proofErr w:type="spellEnd"/>
-      <w:r>
-        <w:rPr>
-          <w:rFonts w:ascii="Courier New" w:hAnsi="Courier New" w:cs="Courier New"/>
-          <w:lang w:val="en-US"/>
-        </w:rPr>
-        <w:t>()</w:t>
+          <w:highlight w:val="yellow"/>
+          <w:lang w:val="en-US"/>
+        </w:rPr>
+        <w:t>putDown</w:t>
+      </w:r>
+      <w:proofErr w:type="spellEnd"/>
+      <w:r>
+        <w:rPr>
+          <w:rFonts w:ascii="Courier New" w:hAnsi="Courier New" w:cs="Courier New"/>
+          <w:highlight w:val="yellow"/>
+          <w:lang w:val="en-US"/>
+        </w:rPr>
+        <w:t>(</w:t>
       </w:r>
       <w:proofErr w:type="gramEnd"/>
-    </w:p>
-    <w:p>
-      <w:pPr>
-        <w:pStyle w:val="ListParagraph"/>
-        <w:numPr>
-          <w:ilvl w:val="0"/>
-          <w:numId w:val="3"/>
-        </w:numPr>
-        <w:jc w:val="both"/>
-        <w:rPr>
-          <w:rFonts w:asciiTheme="minorHAnsi" w:hAnsiTheme="minorHAnsi" w:cstheme="minorHAnsi"/>
-          <w:highlight w:val="yellow"/>
-        </w:rPr>
-      </w:pPr>
-      <w:r>
-        <w:rPr>
-          <w:rFonts w:asciiTheme="minorHAnsi" w:hAnsiTheme="minorHAnsi" w:cstheme="minorHAnsi"/>
-          <w:highlight w:val="yellow"/>
-          <w:u w:val="single"/>
-        </w:rPr>
-        <w:t>Description</w:t>
-      </w:r>
-      <w:r>
-        <w:rPr>
-          <w:rFonts w:asciiTheme="minorHAnsi" w:hAnsiTheme="minorHAnsi" w:cstheme="minorHAnsi"/>
-          <w:highlight w:val="yellow"/>
-        </w:rPr>
-        <w:t xml:space="preserve">: This percept is reserved for </w:t>
-      </w:r>
-      <w:proofErr w:type="spellStart"/>
-      <w:r>
-        <w:rPr>
-          <w:rFonts w:asciiTheme="minorHAnsi" w:hAnsiTheme="minorHAnsi" w:cstheme="minorHAnsi"/>
-          <w:highlight w:val="yellow"/>
-        </w:rPr>
-        <w:t>HumanBots</w:t>
-      </w:r>
-      <w:proofErr w:type="spellEnd"/>
-      <w:r>
-        <w:rPr>
-          <w:rFonts w:asciiTheme="minorHAnsi" w:hAnsiTheme="minorHAnsi" w:cstheme="minorHAnsi"/>
-          <w:highlight w:val="yellow"/>
-        </w:rPr>
-        <w:t xml:space="preserve"> running in GOAL. There, this percept is generated when the user requests to pick up a block. The GOAL agent coupled to the </w:t>
-      </w:r>
-      <w:proofErr w:type="spellStart"/>
-      <w:r>
-        <w:rPr>
-          <w:rFonts w:asciiTheme="minorHAnsi" w:hAnsiTheme="minorHAnsi" w:cstheme="minorHAnsi"/>
-          <w:highlight w:val="yellow"/>
-        </w:rPr>
-        <w:t>HumanBot</w:t>
-      </w:r>
-      <w:proofErr w:type="spellEnd"/>
-      <w:r>
-        <w:rPr>
-          <w:rFonts w:asciiTheme="minorHAnsi" w:hAnsiTheme="minorHAnsi" w:cstheme="minorHAnsi"/>
-          <w:highlight w:val="yellow"/>
-        </w:rPr>
-        <w:t xml:space="preserve"> then should take the appropriate action.</w:t>
-      </w:r>
-    </w:p>
-    <w:p>
-      <w:pPr>
-        <w:pStyle w:val="ListParagraph"/>
-        <w:numPr>
-          <w:ilvl w:val="0"/>
-          <w:numId w:val="3"/>
-        </w:numPr>
-        <w:jc w:val="both"/>
-        <w:rPr>
-          <w:rFonts w:asciiTheme="minorHAnsi" w:hAnsiTheme="minorHAnsi" w:cstheme="minorHAnsi"/>
-          <w:highlight w:val="yellow"/>
-        </w:rPr>
-      </w:pPr>
-      <w:r>
-        <w:rPr>
-          <w:rFonts w:asciiTheme="minorHAnsi" w:hAnsiTheme="minorHAnsi" w:cstheme="minorHAnsi"/>
-          <w:highlight w:val="yellow"/>
-          <w:u w:val="single"/>
-        </w:rPr>
-        <w:t>Translation</w:t>
-      </w:r>
-      <w:r>
-        <w:rPr>
-          <w:rFonts w:asciiTheme="minorHAnsi" w:hAnsiTheme="minorHAnsi" w:cstheme="minorHAnsi"/>
-          <w:highlight w:val="yellow"/>
-        </w:rPr>
-        <w:t>: “user asked to pick up a block”</w:t>
-      </w:r>
-    </w:p>
-    <w:p>
-      <w:pPr>
-        <w:pStyle w:val="ListParagraph"/>
-        <w:numPr>
-          <w:ilvl w:val="0"/>
-          <w:numId w:val="3"/>
-        </w:numPr>
-        <w:rPr>
-          <w:rFonts w:asciiTheme="minorHAnsi" w:hAnsiTheme="minorHAnsi" w:cstheme="minorHAnsi"/>
-          <w:highlight w:val="yellow"/>
-        </w:rPr>
-      </w:pPr>
-      <w:r>
-        <w:rPr>
-          <w:rFonts w:asciiTheme="minorHAnsi" w:hAnsiTheme="minorHAnsi" w:cstheme="minorHAnsi"/>
-          <w:highlight w:val="yellow"/>
-          <w:u w:val="single"/>
-        </w:rPr>
-        <w:t>Type:</w:t>
-      </w:r>
-      <w:r>
-        <w:rPr>
-          <w:rFonts w:asciiTheme="minorHAnsi" w:hAnsiTheme="minorHAnsi" w:cstheme="minorHAnsi"/>
-          <w:highlight w:val="yellow"/>
-        </w:rPr>
-        <w:t xml:space="preserve"> Sent every time when user selects the action.</w:t>
-      </w:r>
-    </w:p>
-    <w:p>
-      <w:pPr>
-        <w:pStyle w:val="ListParagraph"/>
-        <w:numPr>
-          <w:ilvl w:val="0"/>
-          <w:numId w:val="3"/>
-        </w:numPr>
-        <w:rPr>
-          <w:rFonts w:asciiTheme="minorHAnsi" w:hAnsiTheme="minorHAnsi" w:cstheme="minorHAnsi"/>
-          <w:highlight w:val="yellow"/>
-        </w:rPr>
-      </w:pPr>
-      <w:r>
-        <w:rPr>
-          <w:rFonts w:asciiTheme="minorHAnsi" w:hAnsiTheme="minorHAnsi" w:cstheme="minorHAnsi"/>
-          <w:highlight w:val="yellow"/>
-          <w:u w:val="single"/>
-        </w:rPr>
-        <w:t>Additional explanation</w:t>
-      </w:r>
-      <w:r>
-        <w:rPr>
-          <w:rFonts w:asciiTheme="minorHAnsi" w:hAnsiTheme="minorHAnsi" w:cstheme="minorHAnsi"/>
-          <w:highlight w:val="yellow"/>
-        </w:rPr>
-        <w:t xml:space="preserve">: </w:t>
-      </w:r>
-      <w:r>
-        <w:rPr>
-          <w:rFonts w:asciiTheme="minorHAnsi" w:hAnsiTheme="minorHAnsi" w:cstheme="minorHAnsi"/>
-          <w:highlight w:val="yellow"/>
-        </w:rPr>
-        <w:t>An agent that you write yourself has no need for these percepts and does not need to process this type of percept</w:t>
-      </w:r>
-      <w:r>
-        <w:rPr>
-          <w:rFonts w:asciiTheme="minorHAnsi" w:hAnsiTheme="minorHAnsi" w:cstheme="minorHAnsi"/>
-          <w:highlight w:val="yellow"/>
-        </w:rPr>
-        <w:t>.</w:t>
-      </w:r>
-    </w:p>
-    <w:p>
-      <w:pPr>
-        <w:rPr>
-          <w:lang w:val="en-US"/>
-        </w:rPr>
-      </w:pPr>
-    </w:p>
-    <w:p>
-      <w:pPr>
-        <w:rPr>
-          <w:rFonts w:ascii="Courier New" w:hAnsi="Courier New" w:cs="Courier New"/>
-          <w:highlight w:val="yellow"/>
-          <w:lang w:val="en-US"/>
-        </w:rPr>
-      </w:pPr>
-      <w:r>
-        <w:rPr>
-          <w:b/>
-          <w:highlight w:val="yellow"/>
-          <w:lang w:val="en-US"/>
-        </w:rPr>
-        <w:t>Predicate</w:t>
-      </w:r>
-      <w:r>
-        <w:rPr>
-          <w:highlight w:val="yellow"/>
-          <w:lang w:val="en-US"/>
-        </w:rPr>
-        <w:t xml:space="preserve">: </w:t>
-      </w:r>
-      <w:proofErr w:type="spellStart"/>
-      <w:proofErr w:type="gramStart"/>
-      <w:r>
-        <w:rPr>
-          <w:rFonts w:ascii="Courier New" w:hAnsi="Courier New" w:cs="Courier New"/>
-          <w:highlight w:val="yellow"/>
-          <w:lang w:val="en-US"/>
-        </w:rPr>
-        <w:t>putDown</w:t>
-      </w:r>
-      <w:proofErr w:type="spellEnd"/>
-      <w:r>
-        <w:rPr>
-          <w:rFonts w:ascii="Courier New" w:hAnsi="Courier New" w:cs="Courier New"/>
-          <w:highlight w:val="yellow"/>
-          <w:lang w:val="en-US"/>
-        </w:rPr>
-        <w:t>()</w:t>
-      </w:r>
-      <w:proofErr w:type="gramEnd"/>
+      <w:r>
+        <w:rPr>
+          <w:rFonts w:ascii="Courier New" w:hAnsi="Courier New" w:cs="Courier New"/>
+          <w:highlight w:val="yellow"/>
+          <w:lang w:val="en-US"/>
+        </w:rPr>
+        <w:t>)</w:t>
+      </w:r>
     </w:p>
     <w:p>
       <w:pPr>
@@ -10106,17 +10051,56 @@
           <w:rFonts w:ascii="Courier New" w:hAnsi="Courier New" w:cs="Courier New"/>
           <w:lang w:val="en-US"/>
         </w:rPr>
-        <w:t>getSizes</w:t>
-      </w:r>
-      <w:proofErr w:type="spellEnd"/>
-      <w:r>
-        <w:rPr>
-          <w:rFonts w:ascii="Courier New" w:hAnsi="Courier New" w:cs="Courier New"/>
-          <w:lang w:val="en-US"/>
-        </w:rPr>
-        <w:t>()</w:t>
+        <w:t>robotSize</w:t>
+      </w:r>
+      <w:proofErr w:type="spellEnd"/>
+      <w:r>
+        <w:rPr>
+          <w:rFonts w:ascii="Courier New" w:hAnsi="Courier New" w:cs="Courier New"/>
+          <w:lang w:val="en-US"/>
+        </w:rPr>
+        <w:t>(</w:t>
       </w:r>
       <w:proofErr w:type="gramEnd"/>
+      <w:r>
+        <w:rPr>
+          <w:rFonts w:ascii="Courier New" w:hAnsi="Courier New" w:cs="Courier New"/>
+          <w:lang w:val="en-US"/>
+        </w:rPr>
+        <w:t>&lt;</w:t>
+      </w:r>
+      <w:proofErr w:type="spellStart"/>
+      <w:r>
+        <w:rPr>
+          <w:rFonts w:ascii="Courier New" w:hAnsi="Courier New" w:cs="Courier New"/>
+          <w:lang w:val="en-US"/>
+        </w:rPr>
+        <w:t>RobotID</w:t>
+      </w:r>
+      <w:proofErr w:type="spellEnd"/>
+      <w:r>
+        <w:rPr>
+          <w:rFonts w:ascii="Courier New" w:hAnsi="Courier New" w:cs="Courier New"/>
+          <w:lang w:val="en-US"/>
+        </w:rPr>
+        <w:t>&gt;,</w:t>
+      </w:r>
+      <w:proofErr w:type="spellStart"/>
+      <w:r>
+        <w:rPr>
+          <w:rFonts w:ascii="Courier New" w:hAnsi="Courier New" w:cs="Courier New"/>
+          <w:lang w:val="en-US"/>
+        </w:rPr>
+        <w:t>Width,Height</w:t>
+      </w:r>
+      <w:proofErr w:type="spellEnd"/>
+      <w:r>
+        <w:rPr>
+          <w:rFonts w:ascii="Courier New" w:hAnsi="Courier New" w:cs="Courier New"/>
+          <w:lang w:val="en-US"/>
+        </w:rPr>
+        <w:t>)</w:t>
+      </w:r>
     </w:p>
     <w:p>
       <w:pPr>
@@ -10147,19 +10131,412 @@
         <w:rPr>
           <w:rFonts w:asciiTheme="minorHAnsi" w:hAnsiTheme="minorHAnsi" w:cstheme="minorHAnsi"/>
         </w:rPr>
-        <w:t xml:space="preserve">This percept is generated when getting </w:t>
-      </w:r>
-      <w:r>
-        <w:rPr>
-          <w:rFonts w:asciiTheme="minorHAnsi" w:hAnsiTheme="minorHAnsi" w:cstheme="minorHAnsi"/>
-        </w:rPr>
-        <w:t>all the sizes of bots in the environment</w:t>
-      </w:r>
-      <w:r>
-        <w:rPr>
-          <w:rFonts w:asciiTheme="minorHAnsi" w:hAnsiTheme="minorHAnsi" w:cstheme="minorHAnsi"/>
-        </w:rPr>
-        <w:t xml:space="preserve"> is required</w:t>
+        <w:t xml:space="preserve">This percept </w:t>
+      </w:r>
+      <w:r>
+        <w:rPr>
+          <w:rFonts w:asciiTheme="minorHAnsi" w:hAnsiTheme="minorHAnsi" w:cstheme="minorHAnsi"/>
+        </w:rPr>
+        <w:t>indicates the Width and Height of robot &lt;</w:t>
+      </w:r>
+      <w:proofErr w:type="spellStart"/>
+      <w:r>
+        <w:rPr>
+          <w:rFonts w:ascii="Courier New" w:hAnsi="Courier New" w:cs="Courier New"/>
+        </w:rPr>
+        <w:t>RobotID</w:t>
+      </w:r>
+      <w:proofErr w:type="spellEnd"/>
+      <w:r>
+        <w:rPr>
+          <w:rFonts w:asciiTheme="minorHAnsi" w:hAnsiTheme="minorHAnsi" w:cstheme="minorHAnsi"/>
+        </w:rPr>
+        <w:t xml:space="preserve"> </w:t>
+      </w:r>
+      <w:r>
+        <w:rPr>
+          <w:rFonts w:asciiTheme="minorHAnsi" w:hAnsiTheme="minorHAnsi" w:cstheme="minorHAnsi"/>
+        </w:rPr>
+        <w:t>&gt;</w:t>
+      </w:r>
+      <w:r>
+        <w:rPr>
+          <w:rFonts w:asciiTheme="minorHAnsi" w:hAnsiTheme="minorHAnsi" w:cstheme="minorHAnsi"/>
+        </w:rPr>
+        <w:t xml:space="preserve"> </w:t>
+      </w:r>
+    </w:p>
+    <w:p>
+      <w:pPr>
+        <w:pStyle w:val="ListParagraph"/>
+        <w:numPr>
+          <w:ilvl w:val="0"/>
+          <w:numId w:val="3"/>
+        </w:numPr>
+        <w:rPr>
+          <w:rFonts w:asciiTheme="minorHAnsi" w:hAnsiTheme="minorHAnsi" w:cstheme="minorHAnsi"/>
+        </w:rPr>
+      </w:pPr>
+      <w:r>
+        <w:rPr>
+          <w:rFonts w:asciiTheme="minorHAnsi" w:hAnsiTheme="minorHAnsi" w:cstheme="minorHAnsi"/>
+          <w:u w:val="single"/>
+        </w:rPr>
+        <w:t>Type:</w:t>
+      </w:r>
+      <w:r>
+        <w:rPr>
+          <w:rFonts w:asciiTheme="minorHAnsi" w:hAnsiTheme="minorHAnsi" w:cstheme="minorHAnsi"/>
+        </w:rPr>
+        <w:t xml:space="preserve"> Sent </w:t>
+      </w:r>
+      <w:r>
+        <w:rPr>
+          <w:rFonts w:asciiTheme="minorHAnsi" w:hAnsiTheme="minorHAnsi" w:cstheme="minorHAnsi"/>
+        </w:rPr>
+        <w:t>on change</w:t>
+      </w:r>
+      <w:r>
+        <w:rPr>
+          <w:rFonts w:asciiTheme="minorHAnsi" w:hAnsiTheme="minorHAnsi" w:cstheme="minorHAnsi"/>
+        </w:rPr>
+        <w:t>.</w:t>
+      </w:r>
+    </w:p>
+    <w:p>
+      <w:pPr>
+        <w:pStyle w:val="ListParagraph"/>
+        <w:numPr>
+          <w:ilvl w:val="0"/>
+          <w:numId w:val="3"/>
+        </w:numPr>
+        <w:rPr>
+          <w:rFonts w:asciiTheme="minorHAnsi" w:hAnsiTheme="minorHAnsi" w:cstheme="minorHAnsi"/>
+        </w:rPr>
+      </w:pPr>
+      <w:r>
+        <w:rPr>
+          <w:rFonts w:asciiTheme="minorHAnsi" w:hAnsiTheme="minorHAnsi" w:cstheme="minorHAnsi"/>
+          <w:u w:val="single"/>
+        </w:rPr>
+        <w:t>Additional explanation</w:t>
+      </w:r>
+      <w:r>
+        <w:rPr>
+          <w:rFonts w:asciiTheme="minorHAnsi" w:hAnsiTheme="minorHAnsi" w:cstheme="minorHAnsi"/>
+        </w:rPr>
+        <w:t xml:space="preserve">: </w:t>
+      </w:r>
+      <w:r>
+        <w:rPr>
+          <w:rFonts w:asciiTheme="minorHAnsi" w:hAnsiTheme="minorHAnsi" w:cstheme="minorHAnsi"/>
+        </w:rPr>
+        <w:t xml:space="preserve">This percept is used by the client at the creation of the bots so that it can give them the correct sizes. </w:t>
+      </w:r>
+    </w:p>
+    <w:p>
+      <w:pPr>
+        <w:pStyle w:val="ListParagraph"/>
+        <w:ind w:left="360"/>
+        <w:rPr>
+          <w:rFonts w:asciiTheme="minorHAnsi" w:hAnsiTheme="minorHAnsi" w:cstheme="minorHAnsi"/>
+          <w:u w:val="single"/>
+        </w:rPr>
+      </w:pPr>
+    </w:p>
+    <w:p>
+      <w:pPr>
+        <w:pStyle w:val="ListParagraph"/>
+        <w:ind w:left="360"/>
+        <w:rPr>
+          <w:rFonts w:asciiTheme="minorHAnsi" w:hAnsiTheme="minorHAnsi" w:cstheme="minorHAnsi"/>
+        </w:rPr>
+      </w:pPr>
+    </w:p>
+    <w:p>
+      <w:pPr>
+        <w:rPr>
+          <w:rFonts w:ascii="Courier New" w:hAnsi="Courier New" w:cs="Courier New"/>
+          <w:lang w:val="en-US"/>
+        </w:rPr>
+      </w:pPr>
+      <w:r>
+        <w:rPr>
+          <w:b/>
+          <w:lang w:val="en-US"/>
+        </w:rPr>
+        <w:t>Predicate</w:t>
+      </w:r>
+      <w:r>
+        <w:rPr>
+          <w:lang w:val="en-US"/>
+        </w:rPr>
+        <w:t xml:space="preserve">: </w:t>
+      </w:r>
+      <w:proofErr w:type="gramStart"/>
+      <w:r>
+        <w:rPr>
+          <w:rFonts w:ascii="Courier New" w:hAnsi="Courier New" w:cs="Courier New"/>
+          <w:lang w:val="en-US"/>
+        </w:rPr>
+        <w:t>battery(</w:t>
+      </w:r>
+      <w:proofErr w:type="gramEnd"/>
+      <w:r>
+        <w:rPr>
+          <w:rFonts w:ascii="Courier New" w:hAnsi="Courier New" w:cs="Courier New"/>
+          <w:lang w:val="en-US"/>
+        </w:rPr>
+        <w:t>Percentage</w:t>
+      </w:r>
+      <w:r>
+        <w:rPr>
+          <w:rFonts w:ascii="Courier New" w:hAnsi="Courier New" w:cs="Courier New"/>
+          <w:lang w:val="en-US"/>
+        </w:rPr>
+        <w:t>)</w:t>
+      </w:r>
+    </w:p>
+    <w:p>
+      <w:pPr>
+        <w:pStyle w:val="ListParagraph"/>
+        <w:numPr>
+          <w:ilvl w:val="0"/>
+          <w:numId w:val="3"/>
+        </w:numPr>
+        <w:jc w:val="both"/>
+        <w:rPr>
+          <w:rFonts w:asciiTheme="minorHAnsi" w:hAnsiTheme="minorHAnsi" w:cstheme="minorHAnsi"/>
+        </w:rPr>
+      </w:pPr>
+      <w:r>
+        <w:rPr>
+          <w:rFonts w:asciiTheme="minorHAnsi" w:hAnsiTheme="minorHAnsi" w:cstheme="minorHAnsi"/>
+          <w:u w:val="single"/>
+        </w:rPr>
+        <w:t>Description</w:t>
+      </w:r>
+      <w:r>
+        <w:rPr>
+          <w:rFonts w:asciiTheme="minorHAnsi" w:hAnsiTheme="minorHAnsi" w:cstheme="minorHAnsi"/>
+        </w:rPr>
+        <w:t xml:space="preserve">: </w:t>
+      </w:r>
+      <w:r>
+        <w:rPr>
+          <w:rFonts w:asciiTheme="minorHAnsi" w:hAnsiTheme="minorHAnsi" w:cstheme="minorHAnsi"/>
+        </w:rPr>
+        <w:t>This</w:t>
+      </w:r>
+      <w:r>
+        <w:rPr>
+          <w:rFonts w:asciiTheme="minorHAnsi" w:hAnsiTheme="minorHAnsi" w:cstheme="minorHAnsi"/>
+        </w:rPr>
+        <w:t xml:space="preserve"> percept </w:t>
+      </w:r>
+      <w:r>
+        <w:rPr>
+          <w:rFonts w:asciiTheme="minorHAnsi" w:hAnsiTheme="minorHAnsi" w:cstheme="minorHAnsi"/>
+        </w:rPr>
+        <w:t>indicates the bot</w:t>
+      </w:r>
+      <w:r>
+        <w:rPr>
+          <w:rFonts w:asciiTheme="minorHAnsi" w:hAnsiTheme="minorHAnsi" w:cstheme="minorHAnsi"/>
+        </w:rPr>
+        <w:t xml:space="preserve"> battery </w:t>
+      </w:r>
+      <w:r>
+        <w:rPr>
+          <w:rFonts w:asciiTheme="minorHAnsi" w:hAnsiTheme="minorHAnsi" w:cstheme="minorHAnsi"/>
+        </w:rPr>
+        <w:t>P</w:t>
+      </w:r>
+      <w:r>
+        <w:rPr>
+          <w:rFonts w:asciiTheme="minorHAnsi" w:hAnsiTheme="minorHAnsi" w:cstheme="minorHAnsi"/>
+        </w:rPr>
+        <w:t>ercentage</w:t>
+      </w:r>
+      <w:r>
+        <w:rPr>
+          <w:rFonts w:asciiTheme="minorHAnsi" w:hAnsiTheme="minorHAnsi" w:cstheme="minorHAnsi"/>
+        </w:rPr>
+        <w:t>. 100% is full.</w:t>
+      </w:r>
+    </w:p>
+    <w:p>
+      <w:pPr>
+        <w:pStyle w:val="ListParagraph"/>
+        <w:numPr>
+          <w:ilvl w:val="0"/>
+          <w:numId w:val="3"/>
+        </w:numPr>
+        <w:rPr>
+          <w:rFonts w:asciiTheme="minorHAnsi" w:hAnsiTheme="minorHAnsi" w:cstheme="minorHAnsi"/>
+        </w:rPr>
+      </w:pPr>
+      <w:r>
+        <w:rPr>
+          <w:rFonts w:asciiTheme="minorHAnsi" w:hAnsiTheme="minorHAnsi" w:cstheme="minorHAnsi"/>
+          <w:u w:val="single"/>
+        </w:rPr>
+        <w:t>Type:</w:t>
+      </w:r>
+      <w:r>
+        <w:rPr>
+          <w:rFonts w:asciiTheme="minorHAnsi" w:hAnsiTheme="minorHAnsi" w:cstheme="minorHAnsi"/>
+        </w:rPr>
+        <w:t xml:space="preserve"> Sent on change</w:t>
+      </w:r>
+      <w:r>
+        <w:rPr>
+          <w:rFonts w:asciiTheme="minorHAnsi" w:hAnsiTheme="minorHAnsi" w:cstheme="minorHAnsi"/>
+        </w:rPr>
+        <w:t>.</w:t>
+      </w:r>
+    </w:p>
+    <w:p>
+      <w:pPr>
+        <w:pStyle w:val="ListParagraph"/>
+        <w:numPr>
+          <w:ilvl w:val="0"/>
+          <w:numId w:val="3"/>
+        </w:numPr>
+        <w:rPr>
+          <w:rFonts w:asciiTheme="minorHAnsi" w:hAnsiTheme="minorHAnsi" w:cstheme="minorHAnsi"/>
+        </w:rPr>
+      </w:pPr>
+      <w:r>
+        <w:rPr>
+          <w:rFonts w:asciiTheme="minorHAnsi" w:hAnsiTheme="minorHAnsi" w:cstheme="minorHAnsi"/>
+          <w:u w:val="single"/>
+        </w:rPr>
+        <w:t>Additional explanation</w:t>
+      </w:r>
+      <w:r>
+        <w:rPr>
+          <w:rFonts w:asciiTheme="minorHAnsi" w:hAnsiTheme="minorHAnsi" w:cstheme="minorHAnsi"/>
+        </w:rPr>
+        <w:t xml:space="preserve">: </w:t>
+      </w:r>
+      <w:r>
+        <w:rPr>
+          <w:rFonts w:asciiTheme="minorHAnsi" w:hAnsiTheme="minorHAnsi" w:cstheme="minorHAnsi"/>
+        </w:rPr>
+        <w:t>For recharge, the bot should be moved into a charge zone</w:t>
+      </w:r>
+      <w:r>
+        <w:rPr>
+          <w:rFonts w:asciiTheme="minorHAnsi" w:hAnsiTheme="minorHAnsi" w:cstheme="minorHAnsi"/>
+        </w:rPr>
+        <w:t xml:space="preserve">.  </w:t>
+      </w:r>
+    </w:p>
+    <w:p>
+      <w:pPr>
+        <w:rPr>
+          <w:rFonts w:cstheme="minorHAnsi"/>
+          <w:lang w:val="en-US"/>
+        </w:rPr>
+      </w:pPr>
+    </w:p>
+    <w:p>
+      <w:pPr>
+        <w:rPr>
+          <w:rFonts w:ascii="Courier New" w:hAnsi="Courier New" w:cs="Courier New"/>
+          <w:lang w:val="en-US"/>
+        </w:rPr>
+      </w:pPr>
+      <w:r>
+        <w:rPr>
+          <w:b/>
+          <w:lang w:val="en-US"/>
+        </w:rPr>
+        <w:t>Predicate</w:t>
+      </w:r>
+      <w:r>
+        <w:rPr>
+          <w:lang w:val="en-US"/>
+        </w:rPr>
+        <w:t xml:space="preserve">: </w:t>
+      </w:r>
+      <w:proofErr w:type="spellStart"/>
+      <w:proofErr w:type="gramStart"/>
+      <w:r>
+        <w:rPr>
+          <w:rFonts w:ascii="Courier New" w:hAnsi="Courier New" w:cs="Courier New"/>
+          <w:lang w:val="en-US"/>
+        </w:rPr>
+        <w:t>getEPartners</w:t>
+      </w:r>
+      <w:proofErr w:type="spellEnd"/>
+      <w:r>
+        <w:rPr>
+          <w:rFonts w:ascii="Courier New" w:hAnsi="Courier New" w:cs="Courier New"/>
+          <w:lang w:val="en-US"/>
+        </w:rPr>
+        <w:t>(</w:t>
+      </w:r>
+      <w:proofErr w:type="gramEnd"/>
+      <w:r>
+        <w:rPr>
+          <w:rFonts w:ascii="Courier New" w:hAnsi="Courier New" w:cs="Courier New"/>
+          <w:lang w:val="en-US"/>
+        </w:rPr>
+        <w:t>)</w:t>
+      </w:r>
+    </w:p>
+    <w:p>
+      <w:pPr>
+        <w:pStyle w:val="ListParagraph"/>
+        <w:numPr>
+          <w:ilvl w:val="0"/>
+          <w:numId w:val="3"/>
+        </w:numPr>
+        <w:jc w:val="both"/>
+        <w:rPr>
+          <w:rFonts w:asciiTheme="minorHAnsi" w:hAnsiTheme="minorHAnsi" w:cstheme="minorHAnsi"/>
+        </w:rPr>
+      </w:pPr>
+      <w:r>
+        <w:rPr>
+          <w:rFonts w:asciiTheme="minorHAnsi" w:hAnsiTheme="minorHAnsi" w:cstheme="minorHAnsi"/>
+          <w:u w:val="single"/>
+        </w:rPr>
+        <w:t>Description</w:t>
+      </w:r>
+      <w:r>
+        <w:rPr>
+          <w:rFonts w:asciiTheme="minorHAnsi" w:hAnsiTheme="minorHAnsi" w:cstheme="minorHAnsi"/>
+        </w:rPr>
+        <w:t xml:space="preserve">: </w:t>
+      </w:r>
+      <w:r>
+        <w:rPr>
+          <w:rFonts w:asciiTheme="minorHAnsi" w:hAnsiTheme="minorHAnsi" w:cstheme="minorHAnsi"/>
+        </w:rPr>
+        <w:t xml:space="preserve">This percept is reserved for </w:t>
+      </w:r>
+      <w:proofErr w:type="spellStart"/>
+      <w:r>
+        <w:rPr>
+          <w:rFonts w:asciiTheme="minorHAnsi" w:hAnsiTheme="minorHAnsi" w:cstheme="minorHAnsi"/>
+        </w:rPr>
+        <w:t>HumanBots</w:t>
+      </w:r>
+      <w:proofErr w:type="spellEnd"/>
+      <w:r>
+        <w:rPr>
+          <w:rFonts w:asciiTheme="minorHAnsi" w:hAnsiTheme="minorHAnsi" w:cstheme="minorHAnsi"/>
+        </w:rPr>
+        <w:t xml:space="preserve"> running in GOAL. There, this pe</w:t>
+      </w:r>
+      <w:r>
+        <w:rPr>
+          <w:rFonts w:asciiTheme="minorHAnsi" w:hAnsiTheme="minorHAnsi" w:cstheme="minorHAnsi"/>
+        </w:rPr>
+        <w:t>rcept is generated when the user wants to know the e-Partners that are present in the zone</w:t>
       </w:r>
       <w:r>
         <w:rPr>
@@ -10190,13 +10567,7 @@
         <w:rPr>
           <w:rFonts w:asciiTheme="minorHAnsi" w:hAnsiTheme="minorHAnsi" w:cstheme="minorHAnsi"/>
         </w:rPr>
-        <w:t xml:space="preserve"> Sent </w:t>
-      </w:r>
-      <w:r>
-        <w:rPr>
-          <w:rFonts w:asciiTheme="minorHAnsi" w:hAnsiTheme="minorHAnsi" w:cstheme="minorHAnsi"/>
-        </w:rPr>
-        <w:t>on change</w:t>
+        <w:t xml:space="preserve"> Sent always</w:t>
       </w:r>
       <w:r>
         <w:rPr>
@@ -10207,13 +10578,345 @@
     </w:p>
     <w:p>
       <w:pPr>
+        <w:rPr>
+          <w:rFonts w:cstheme="minorHAnsi"/>
+          <w:lang w:val="en-US"/>
+        </w:rPr>
+      </w:pPr>
+    </w:p>
+    <w:p>
+      <w:pPr>
+        <w:rPr>
+          <w:rFonts w:ascii="Courier New" w:hAnsi="Courier New" w:cs="Courier New"/>
+          <w:lang w:val="en-US"/>
+        </w:rPr>
+      </w:pPr>
+      <w:r>
+        <w:rPr>
+          <w:b/>
+          <w:lang w:val="en-US"/>
+        </w:rPr>
+        <w:t>Predicate</w:t>
+      </w:r>
+      <w:r>
+        <w:rPr>
+          <w:lang w:val="en-US"/>
+        </w:rPr>
+        <w:t xml:space="preserve">: </w:t>
+      </w:r>
+      <w:proofErr w:type="spellStart"/>
+      <w:proofErr w:type="gramStart"/>
+      <w:r>
+        <w:rPr>
+          <w:rFonts w:ascii="Courier New" w:hAnsi="Courier New" w:cs="Courier New"/>
+          <w:lang w:val="en-US"/>
+        </w:rPr>
+        <w:t>oldTargetUnreachable</w:t>
+      </w:r>
+      <w:proofErr w:type="spellEnd"/>
+      <w:r>
+        <w:rPr>
+          <w:rFonts w:ascii="Courier New" w:hAnsi="Courier New" w:cs="Courier New"/>
+          <w:lang w:val="en-US"/>
+        </w:rPr>
+        <w:t>(</w:t>
+      </w:r>
+      <w:proofErr w:type="gramEnd"/>
+      <w:r>
+        <w:rPr>
+          <w:rFonts w:ascii="Courier New" w:hAnsi="Courier New" w:cs="Courier New"/>
+          <w:lang w:val="en-US"/>
+        </w:rPr>
+        <w:t>&lt;</w:t>
+      </w:r>
+      <w:proofErr w:type="spellStart"/>
+      <w:r>
+        <w:rPr>
+          <w:rFonts w:ascii="Courier New" w:hAnsi="Courier New" w:cs="Courier New"/>
+          <w:lang w:val="en-US"/>
+        </w:rPr>
+        <w:t>RobotID</w:t>
+      </w:r>
+      <w:proofErr w:type="spellEnd"/>
+      <w:r>
+        <w:rPr>
+          <w:rFonts w:ascii="Courier New" w:hAnsi="Courier New" w:cs="Courier New"/>
+          <w:lang w:val="en-US"/>
+        </w:rPr>
+        <w:t>&gt;,Boolean</w:t>
+      </w:r>
+      <w:r>
+        <w:rPr>
+          <w:rFonts w:ascii="Courier New" w:hAnsi="Courier New" w:cs="Courier New"/>
+          <w:lang w:val="en-US"/>
+        </w:rPr>
+        <w:t>)</w:t>
+      </w:r>
+    </w:p>
+    <w:p>
+      <w:pPr>
         <w:pStyle w:val="ListParagraph"/>
         <w:numPr>
           <w:ilvl w:val="0"/>
           <w:numId w:val="3"/>
         </w:numPr>
-        <w:rPr>
-          <w:rFonts w:asciiTheme="minorHAnsi" w:hAnsiTheme="minorHAnsi" w:cstheme="minorHAnsi"/>
+        <w:jc w:val="both"/>
+        <w:rPr>
+          <w:rFonts w:asciiTheme="minorHAnsi" w:hAnsiTheme="minorHAnsi" w:cstheme="minorHAnsi"/>
+        </w:rPr>
+      </w:pPr>
+      <w:r>
+        <w:rPr>
+          <w:rFonts w:asciiTheme="minorHAnsi" w:hAnsiTheme="minorHAnsi" w:cstheme="minorHAnsi"/>
+          <w:u w:val="single"/>
+        </w:rPr>
+        <w:t>Description</w:t>
+      </w:r>
+      <w:r>
+        <w:rPr>
+          <w:rFonts w:asciiTheme="minorHAnsi" w:hAnsiTheme="minorHAnsi" w:cstheme="minorHAnsi"/>
+        </w:rPr>
+        <w:t xml:space="preserve">: </w:t>
+      </w:r>
+      <w:r>
+        <w:rPr>
+          <w:rFonts w:asciiTheme="minorHAnsi" w:hAnsiTheme="minorHAnsi" w:cstheme="minorHAnsi"/>
+        </w:rPr>
+        <w:t>T</w:t>
+      </w:r>
+      <w:r>
+        <w:rPr>
+          <w:rFonts w:asciiTheme="minorHAnsi" w:hAnsiTheme="minorHAnsi" w:cstheme="minorHAnsi"/>
+        </w:rPr>
+        <w:t xml:space="preserve">his percept is generated when the </w:t>
+      </w:r>
+      <w:r>
+        <w:rPr>
+          <w:rFonts w:asciiTheme="minorHAnsi" w:hAnsiTheme="minorHAnsi" w:cstheme="minorHAnsi"/>
+        </w:rPr>
+        <w:t>bot h</w:t>
+      </w:r>
+      <w:r>
+        <w:rPr>
+          <w:rFonts w:asciiTheme="minorHAnsi" w:hAnsiTheme="minorHAnsi" w:cstheme="minorHAnsi"/>
+        </w:rPr>
+        <w:t>as a target that is unreachable</w:t>
+      </w:r>
+      <w:r>
+        <w:rPr>
+          <w:rFonts w:asciiTheme="minorHAnsi" w:hAnsiTheme="minorHAnsi" w:cstheme="minorHAnsi"/>
+        </w:rPr>
+        <w:t>.</w:t>
+      </w:r>
+      <w:r>
+        <w:rPr>
+          <w:rFonts w:asciiTheme="minorHAnsi" w:hAnsiTheme="minorHAnsi" w:cstheme="minorHAnsi"/>
+        </w:rPr>
+        <w:t xml:space="preserve"> Boolean is set to 1 if target is unreachable, else 0.</w:t>
+      </w:r>
+      <w:bookmarkStart w:id="1" w:name="_GoBack"/>
+      <w:bookmarkEnd w:id="1"/>
+    </w:p>
+    <w:p>
+      <w:pPr>
+        <w:pStyle w:val="ListParagraph"/>
+        <w:numPr>
+          <w:ilvl w:val="0"/>
+          <w:numId w:val="3"/>
+        </w:numPr>
+        <w:rPr>
+          <w:rFonts w:asciiTheme="minorHAnsi" w:hAnsiTheme="minorHAnsi" w:cstheme="minorHAnsi"/>
+        </w:rPr>
+      </w:pPr>
+      <w:r>
+        <w:rPr>
+          <w:rFonts w:asciiTheme="minorHAnsi" w:hAnsiTheme="minorHAnsi" w:cstheme="minorHAnsi"/>
+          <w:u w:val="single"/>
+        </w:rPr>
+        <w:t>Type:</w:t>
+      </w:r>
+      <w:r>
+        <w:rPr>
+          <w:rFonts w:asciiTheme="minorHAnsi" w:hAnsiTheme="minorHAnsi" w:cstheme="minorHAnsi"/>
+        </w:rPr>
+        <w:t xml:space="preserve"> Sent on change</w:t>
+      </w:r>
+      <w:r>
+        <w:rPr>
+          <w:rFonts w:asciiTheme="minorHAnsi" w:hAnsiTheme="minorHAnsi" w:cstheme="minorHAnsi"/>
+        </w:rPr>
+        <w:t>.</w:t>
+      </w:r>
+    </w:p>
+    <w:p>
+      <w:pPr>
+        <w:rPr>
+          <w:rFonts w:cstheme="minorHAnsi"/>
+          <w:lang w:val="en-US"/>
+        </w:rPr>
+      </w:pPr>
+    </w:p>
+    <w:p>
+      <w:pPr>
+        <w:rPr>
+          <w:rFonts w:ascii="Courier New" w:hAnsi="Courier New" w:cs="Courier New"/>
+          <w:lang w:val="en-US"/>
+        </w:rPr>
+      </w:pPr>
+      <w:r>
+        <w:rPr>
+          <w:b/>
+          <w:lang w:val="en-US"/>
+        </w:rPr>
+        <w:t>Predicate</w:t>
+      </w:r>
+      <w:r>
+        <w:rPr>
+          <w:lang w:val="en-US"/>
+        </w:rPr>
+        <w:t xml:space="preserve">: </w:t>
+      </w:r>
+      <w:proofErr w:type="gramStart"/>
+      <w:r>
+        <w:rPr>
+          <w:rFonts w:ascii="Courier New" w:hAnsi="Courier New" w:cs="Courier New"/>
+          <w:lang w:val="en-US"/>
+        </w:rPr>
+        <w:t>bumped</w:t>
+      </w:r>
+      <w:r>
+        <w:rPr>
+          <w:rFonts w:ascii="Courier New" w:hAnsi="Courier New" w:cs="Courier New"/>
+          <w:lang w:val="en-US"/>
+        </w:rPr>
+        <w:t>(</w:t>
+      </w:r>
+      <w:proofErr w:type="spellStart"/>
+      <w:proofErr w:type="gramEnd"/>
+      <w:r>
+        <w:rPr>
+          <w:rFonts w:ascii="Courier New" w:hAnsi="Courier New" w:cs="Courier New"/>
+          <w:lang w:val="en-US"/>
+        </w:rPr>
+        <w:t>ObjectName</w:t>
+      </w:r>
+      <w:proofErr w:type="spellEnd"/>
+      <w:r>
+        <w:rPr>
+          <w:rFonts w:ascii="Courier New" w:hAnsi="Courier New" w:cs="Courier New"/>
+          <w:lang w:val="en-US"/>
+        </w:rPr>
+        <w:t>)</w:t>
+      </w:r>
+    </w:p>
+    <w:p>
+      <w:pPr>
+        <w:pStyle w:val="ListParagraph"/>
+        <w:numPr>
+          <w:ilvl w:val="0"/>
+          <w:numId w:val="3"/>
+        </w:numPr>
+        <w:jc w:val="both"/>
+        <w:rPr>
+          <w:rFonts w:asciiTheme="minorHAnsi" w:hAnsiTheme="minorHAnsi" w:cstheme="minorHAnsi"/>
+        </w:rPr>
+      </w:pPr>
+      <w:r>
+        <w:rPr>
+          <w:rFonts w:asciiTheme="minorHAnsi" w:hAnsiTheme="minorHAnsi" w:cstheme="minorHAnsi"/>
+          <w:u w:val="single"/>
+        </w:rPr>
+        <w:t>Description</w:t>
+      </w:r>
+      <w:r>
+        <w:rPr>
+          <w:rFonts w:asciiTheme="minorHAnsi" w:hAnsiTheme="minorHAnsi" w:cstheme="minorHAnsi"/>
+        </w:rPr>
+        <w:t xml:space="preserve">: </w:t>
+      </w:r>
+      <w:r>
+        <w:rPr>
+          <w:rFonts w:asciiTheme="minorHAnsi" w:hAnsiTheme="minorHAnsi" w:cstheme="minorHAnsi"/>
+        </w:rPr>
+        <w:t>This</w:t>
+      </w:r>
+      <w:r>
+        <w:rPr>
+          <w:rFonts w:asciiTheme="minorHAnsi" w:hAnsiTheme="minorHAnsi" w:cstheme="minorHAnsi"/>
+        </w:rPr>
+        <w:t xml:space="preserve"> percept is generated when the </w:t>
+      </w:r>
+      <w:r>
+        <w:rPr>
+          <w:rFonts w:asciiTheme="minorHAnsi" w:hAnsiTheme="minorHAnsi" w:cstheme="minorHAnsi"/>
+        </w:rPr>
+        <w:t xml:space="preserve">bot collides with </w:t>
+      </w:r>
+      <w:r>
+        <w:rPr>
+          <w:rFonts w:asciiTheme="minorHAnsi" w:hAnsiTheme="minorHAnsi" w:cstheme="minorHAnsi"/>
+        </w:rPr>
+        <w:t>an Object blocking its path</w:t>
+      </w:r>
+      <w:r>
+        <w:rPr>
+          <w:rFonts w:asciiTheme="minorHAnsi" w:hAnsiTheme="minorHAnsi" w:cstheme="minorHAnsi"/>
+        </w:rPr>
+        <w:t xml:space="preserve">. </w:t>
+      </w:r>
+    </w:p>
+    <w:p>
+      <w:pPr>
+        <w:pStyle w:val="ListParagraph"/>
+        <w:numPr>
+          <w:ilvl w:val="0"/>
+          <w:numId w:val="3"/>
+        </w:numPr>
+        <w:rPr>
+          <w:rFonts w:asciiTheme="minorHAnsi" w:hAnsiTheme="minorHAnsi" w:cstheme="minorHAnsi"/>
+        </w:rPr>
+      </w:pPr>
+      <w:r>
+        <w:rPr>
+          <w:rFonts w:asciiTheme="minorHAnsi" w:hAnsiTheme="minorHAnsi" w:cstheme="minorHAnsi"/>
+          <w:u w:val="single"/>
+        </w:rPr>
+        <w:t>Type:</w:t>
+      </w:r>
+      <w:r>
+        <w:rPr>
+          <w:rFonts w:asciiTheme="minorHAnsi" w:hAnsiTheme="minorHAnsi" w:cstheme="minorHAnsi"/>
+        </w:rPr>
+        <w:t xml:space="preserve"> Sent on change</w:t>
+      </w:r>
+      <w:r>
+        <w:rPr>
+          <w:rFonts w:asciiTheme="minorHAnsi" w:hAnsiTheme="minorHAnsi" w:cstheme="minorHAnsi"/>
+        </w:rPr>
+        <w:t xml:space="preserve"> with</w:t>
+      </w:r>
+      <w:r>
+        <w:rPr>
+          <w:rFonts w:asciiTheme="minorHAnsi" w:hAnsiTheme="minorHAnsi" w:cstheme="minorHAnsi"/>
+        </w:rPr>
+        <w:t xml:space="preserve"> negation</w:t>
+      </w:r>
+      <w:r>
+        <w:rPr>
+          <w:rFonts w:asciiTheme="minorHAnsi" w:hAnsiTheme="minorHAnsi" w:cstheme="minorHAnsi"/>
+        </w:rPr>
+        <w:t>.</w:t>
+      </w:r>
+    </w:p>
+    <w:p>
+      <w:pPr>
+        <w:pStyle w:val="ListParagraph"/>
+        <w:numPr>
+          <w:ilvl w:val="0"/>
+          <w:numId w:val="3"/>
+        </w:numPr>
+        <w:rPr>
+          <w:rFonts w:cstheme="minorHAnsi"/>
         </w:rPr>
       </w:pPr>
       <w:r>
@@ -10227,675 +10930,19 @@
         <w:rPr>
           <w:rFonts w:asciiTheme="minorHAnsi" w:hAnsiTheme="minorHAnsi" w:cstheme="minorHAnsi"/>
         </w:rPr>
-        <w:t xml:space="preserve">: </w:t>
-      </w:r>
-      <w:r>
-        <w:rPr>
-          <w:rFonts w:asciiTheme="minorHAnsi" w:hAnsiTheme="minorHAnsi" w:cstheme="minorHAnsi"/>
-        </w:rPr>
-        <w:t xml:space="preserve">This percept is used by the client at the creation of the bots so that it can give them the correct sizes. </w:t>
-      </w:r>
-    </w:p>
-    <w:p>
-      <w:pPr>
-        <w:pStyle w:val="ListParagraph"/>
-        <w:ind w:left="360"/>
-        <w:rPr>
-          <w:rFonts w:asciiTheme="minorHAnsi" w:hAnsiTheme="minorHAnsi" w:cstheme="minorHAnsi"/>
-          <w:u w:val="single"/>
-        </w:rPr>
-      </w:pPr>
-    </w:p>
-    <w:p>
-      <w:pPr>
-        <w:pStyle w:val="ListParagraph"/>
-        <w:ind w:left="360"/>
-        <w:rPr>
-          <w:rFonts w:asciiTheme="minorHAnsi" w:hAnsiTheme="minorHAnsi" w:cstheme="minorHAnsi"/>
-        </w:rPr>
-      </w:pPr>
-    </w:p>
-    <w:p>
-      <w:pPr>
-        <w:rPr>
-          <w:rFonts w:ascii="Courier New" w:hAnsi="Courier New" w:cs="Courier New"/>
-          <w:lang w:val="en-US"/>
-        </w:rPr>
-      </w:pPr>
-      <w:r>
-        <w:rPr>
-          <w:b/>
-          <w:lang w:val="en-US"/>
-        </w:rPr>
-        <w:t>Predicate</w:t>
-      </w:r>
-      <w:r>
-        <w:rPr>
-          <w:lang w:val="en-US"/>
-        </w:rPr>
-        <w:t xml:space="preserve">: </w:t>
-      </w:r>
-      <w:proofErr w:type="spellStart"/>
-      <w:proofErr w:type="gramStart"/>
-      <w:r>
-        <w:rPr>
-          <w:rFonts w:ascii="Courier New" w:hAnsi="Courier New" w:cs="Courier New"/>
-          <w:lang w:val="en-US"/>
-        </w:rPr>
-        <w:t>getBatteryPercentage</w:t>
-      </w:r>
-      <w:proofErr w:type="spellEnd"/>
-      <w:r>
-        <w:rPr>
-          <w:rFonts w:ascii="Courier New" w:hAnsi="Courier New" w:cs="Courier New"/>
-          <w:lang w:val="en-US"/>
-        </w:rPr>
-        <w:t>()</w:t>
-      </w:r>
-      <w:proofErr w:type="gramEnd"/>
-    </w:p>
-    <w:p>
-      <w:pPr>
-        <w:pStyle w:val="ListParagraph"/>
-        <w:numPr>
-          <w:ilvl w:val="0"/>
-          <w:numId w:val="3"/>
-        </w:numPr>
-        <w:jc w:val="both"/>
-        <w:rPr>
-          <w:rFonts w:asciiTheme="minorHAnsi" w:hAnsiTheme="minorHAnsi" w:cstheme="minorHAnsi"/>
-        </w:rPr>
-      </w:pPr>
-      <w:r>
-        <w:rPr>
-          <w:rFonts w:asciiTheme="minorHAnsi" w:hAnsiTheme="minorHAnsi" w:cstheme="minorHAnsi"/>
-          <w:u w:val="single"/>
-        </w:rPr>
-        <w:t>Description</w:t>
-      </w:r>
-      <w:r>
-        <w:rPr>
-          <w:rFonts w:asciiTheme="minorHAnsi" w:hAnsiTheme="minorHAnsi" w:cstheme="minorHAnsi"/>
-        </w:rPr>
-        <w:t xml:space="preserve">: </w:t>
-      </w:r>
-      <w:r>
-        <w:rPr>
-          <w:rFonts w:asciiTheme="minorHAnsi" w:hAnsiTheme="minorHAnsi" w:cstheme="minorHAnsi"/>
-        </w:rPr>
-        <w:t>This</w:t>
-      </w:r>
-      <w:r>
-        <w:rPr>
-          <w:rFonts w:asciiTheme="minorHAnsi" w:hAnsiTheme="minorHAnsi" w:cstheme="minorHAnsi"/>
-        </w:rPr>
-        <w:t xml:space="preserve"> percept is generated when the </w:t>
-      </w:r>
-      <w:r>
-        <w:rPr>
-          <w:rFonts w:asciiTheme="minorHAnsi" w:hAnsiTheme="minorHAnsi" w:cstheme="minorHAnsi"/>
-        </w:rPr>
-        <w:t>bot</w:t>
-      </w:r>
-      <w:r>
-        <w:rPr>
-          <w:rFonts w:asciiTheme="minorHAnsi" w:hAnsiTheme="minorHAnsi" w:cstheme="minorHAnsi"/>
-        </w:rPr>
-        <w:t xml:space="preserve"> requests </w:t>
-      </w:r>
-      <w:r>
-        <w:rPr>
-          <w:rFonts w:asciiTheme="minorHAnsi" w:hAnsiTheme="minorHAnsi" w:cstheme="minorHAnsi"/>
-        </w:rPr>
-        <w:t>its</w:t>
-      </w:r>
-      <w:r>
-        <w:rPr>
-          <w:rFonts w:asciiTheme="minorHAnsi" w:hAnsiTheme="minorHAnsi" w:cstheme="minorHAnsi"/>
-        </w:rPr>
-        <w:t xml:space="preserve"> battery percentage</w:t>
-      </w:r>
-      <w:r>
-        <w:rPr>
-          <w:rFonts w:asciiTheme="minorHAnsi" w:hAnsiTheme="minorHAnsi" w:cstheme="minorHAnsi"/>
-        </w:rPr>
-        <w:t xml:space="preserve">. The GOAL agent coupled to the </w:t>
-      </w:r>
-      <w:proofErr w:type="spellStart"/>
-      <w:r>
-        <w:rPr>
-          <w:rFonts w:asciiTheme="minorHAnsi" w:hAnsiTheme="minorHAnsi" w:cstheme="minorHAnsi"/>
-        </w:rPr>
-        <w:t>HumanBot</w:t>
-      </w:r>
-      <w:proofErr w:type="spellEnd"/>
-      <w:r>
-        <w:rPr>
-          <w:rFonts w:asciiTheme="minorHAnsi" w:hAnsiTheme="minorHAnsi" w:cstheme="minorHAnsi"/>
-        </w:rPr>
-        <w:t xml:space="preserve"> then should take the appropriate action</w:t>
-      </w:r>
-      <w:r>
-        <w:rPr>
-          <w:rFonts w:asciiTheme="minorHAnsi" w:hAnsiTheme="minorHAnsi" w:cstheme="minorHAnsi"/>
-        </w:rPr>
-        <w:t>, depending on the battery level</w:t>
-      </w:r>
-      <w:r>
-        <w:rPr>
-          <w:rFonts w:asciiTheme="minorHAnsi" w:hAnsiTheme="minorHAnsi" w:cstheme="minorHAnsi"/>
-        </w:rPr>
-        <w:t>.</w:t>
-      </w:r>
-    </w:p>
-    <w:p>
-      <w:pPr>
-        <w:pStyle w:val="ListParagraph"/>
-        <w:numPr>
-          <w:ilvl w:val="0"/>
-          <w:numId w:val="3"/>
-        </w:numPr>
-        <w:rPr>
-          <w:rFonts w:asciiTheme="minorHAnsi" w:hAnsiTheme="minorHAnsi" w:cstheme="minorHAnsi"/>
-        </w:rPr>
-      </w:pPr>
-      <w:r>
-        <w:rPr>
-          <w:rFonts w:asciiTheme="minorHAnsi" w:hAnsiTheme="minorHAnsi" w:cstheme="minorHAnsi"/>
-          <w:u w:val="single"/>
-        </w:rPr>
-        <w:t>Type:</w:t>
-      </w:r>
-      <w:r>
-        <w:rPr>
-          <w:rFonts w:asciiTheme="minorHAnsi" w:hAnsiTheme="minorHAnsi" w:cstheme="minorHAnsi"/>
-        </w:rPr>
-        <w:t xml:space="preserve"> Sent on change</w:t>
-      </w:r>
-      <w:r>
-        <w:rPr>
-          <w:rFonts w:asciiTheme="minorHAnsi" w:hAnsiTheme="minorHAnsi" w:cstheme="minorHAnsi"/>
-        </w:rPr>
-        <w:t>.</w:t>
-      </w:r>
-    </w:p>
-    <w:p>
-      <w:pPr>
-        <w:pStyle w:val="ListParagraph"/>
-        <w:numPr>
-          <w:ilvl w:val="0"/>
-          <w:numId w:val="3"/>
-        </w:numPr>
-        <w:rPr>
-          <w:rFonts w:asciiTheme="minorHAnsi" w:hAnsiTheme="minorHAnsi" w:cstheme="minorHAnsi"/>
-        </w:rPr>
-      </w:pPr>
-      <w:r>
-        <w:rPr>
-          <w:rFonts w:asciiTheme="minorHAnsi" w:hAnsiTheme="minorHAnsi" w:cstheme="minorHAnsi"/>
-          <w:u w:val="single"/>
-        </w:rPr>
-        <w:t>Additional explanation</w:t>
-      </w:r>
-      <w:r>
-        <w:rPr>
-          <w:rFonts w:asciiTheme="minorHAnsi" w:hAnsiTheme="minorHAnsi" w:cstheme="minorHAnsi"/>
-        </w:rPr>
-        <w:t xml:space="preserve">: </w:t>
-      </w:r>
-      <w:r>
-        <w:rPr>
-          <w:rFonts w:asciiTheme="minorHAnsi" w:hAnsiTheme="minorHAnsi" w:cstheme="minorHAnsi"/>
-        </w:rPr>
-        <w:t xml:space="preserve">The agent should be able to decide to go to the nearest charge zone, once the result of this percept is too low.  </w:t>
-      </w:r>
-    </w:p>
-    <w:p>
-      <w:pPr>
-        <w:rPr>
-          <w:rFonts w:cstheme="minorHAnsi"/>
-          <w:lang w:val="en-US"/>
-        </w:rPr>
-      </w:pPr>
-    </w:p>
-    <w:p>
-      <w:pPr>
-        <w:rPr>
-          <w:rFonts w:ascii="Courier New" w:hAnsi="Courier New" w:cs="Courier New"/>
-          <w:lang w:val="en-US"/>
-        </w:rPr>
-      </w:pPr>
-      <w:r>
-        <w:rPr>
-          <w:b/>
-          <w:lang w:val="en-US"/>
-        </w:rPr>
-        <w:t>Predicate</w:t>
-      </w:r>
-      <w:r>
-        <w:rPr>
-          <w:lang w:val="en-US"/>
-        </w:rPr>
-        <w:t xml:space="preserve">: </w:t>
-      </w:r>
-      <w:proofErr w:type="spellStart"/>
-      <w:proofErr w:type="gramStart"/>
-      <w:r>
-        <w:rPr>
-          <w:rFonts w:ascii="Courier New" w:hAnsi="Courier New" w:cs="Courier New"/>
-          <w:lang w:val="en-US"/>
-        </w:rPr>
-        <w:t>getEPartners</w:t>
-      </w:r>
-      <w:proofErr w:type="spellEnd"/>
-      <w:r>
-        <w:rPr>
-          <w:rFonts w:ascii="Courier New" w:hAnsi="Courier New" w:cs="Courier New"/>
-          <w:lang w:val="en-US"/>
-        </w:rPr>
-        <w:t>()</w:t>
-      </w:r>
-      <w:proofErr w:type="gramEnd"/>
-    </w:p>
-    <w:p>
-      <w:pPr>
-        <w:pStyle w:val="ListParagraph"/>
-        <w:numPr>
-          <w:ilvl w:val="0"/>
-          <w:numId w:val="3"/>
-        </w:numPr>
-        <w:jc w:val="both"/>
-        <w:rPr>
-          <w:rFonts w:asciiTheme="minorHAnsi" w:hAnsiTheme="minorHAnsi" w:cstheme="minorHAnsi"/>
-        </w:rPr>
-      </w:pPr>
-      <w:r>
-        <w:rPr>
-          <w:rFonts w:asciiTheme="minorHAnsi" w:hAnsiTheme="minorHAnsi" w:cstheme="minorHAnsi"/>
-          <w:u w:val="single"/>
-        </w:rPr>
-        <w:t>Description</w:t>
-      </w:r>
-      <w:r>
-        <w:rPr>
-          <w:rFonts w:asciiTheme="minorHAnsi" w:hAnsiTheme="minorHAnsi" w:cstheme="minorHAnsi"/>
-        </w:rPr>
-        <w:t xml:space="preserve">: </w:t>
-      </w:r>
-      <w:r>
-        <w:rPr>
-          <w:rFonts w:asciiTheme="minorHAnsi" w:hAnsiTheme="minorHAnsi" w:cstheme="minorHAnsi"/>
-        </w:rPr>
-        <w:t xml:space="preserve">This percept is reserved for </w:t>
-      </w:r>
-      <w:proofErr w:type="spellStart"/>
-      <w:r>
-        <w:rPr>
-          <w:rFonts w:asciiTheme="minorHAnsi" w:hAnsiTheme="minorHAnsi" w:cstheme="minorHAnsi"/>
-        </w:rPr>
-        <w:t>HumanBots</w:t>
-      </w:r>
-      <w:proofErr w:type="spellEnd"/>
-      <w:r>
-        <w:rPr>
-          <w:rFonts w:asciiTheme="minorHAnsi" w:hAnsiTheme="minorHAnsi" w:cstheme="minorHAnsi"/>
-        </w:rPr>
-        <w:t xml:space="preserve"> running in GOAL. There, this pe</w:t>
-      </w:r>
-      <w:r>
-        <w:rPr>
-          <w:rFonts w:asciiTheme="minorHAnsi" w:hAnsiTheme="minorHAnsi" w:cstheme="minorHAnsi"/>
-        </w:rPr>
-        <w:t>rcept is generated when the user wants to know the e-Partners that are present in the zone</w:t>
-      </w:r>
-      <w:r>
-        <w:rPr>
-          <w:rFonts w:asciiTheme="minorHAnsi" w:hAnsiTheme="minorHAnsi" w:cstheme="minorHAnsi"/>
-        </w:rPr>
-        <w:t xml:space="preserve">. </w:t>
-      </w:r>
-    </w:p>
-    <w:p>
-      <w:pPr>
-        <w:pStyle w:val="ListParagraph"/>
-        <w:numPr>
-          <w:ilvl w:val="0"/>
-          <w:numId w:val="3"/>
-        </w:numPr>
-        <w:rPr>
-          <w:rFonts w:asciiTheme="minorHAnsi" w:hAnsiTheme="minorHAnsi" w:cstheme="minorHAnsi"/>
-        </w:rPr>
-      </w:pPr>
-      <w:r>
-        <w:rPr>
-          <w:rFonts w:asciiTheme="minorHAnsi" w:hAnsiTheme="minorHAnsi" w:cstheme="minorHAnsi"/>
-          <w:u w:val="single"/>
-        </w:rPr>
-        <w:t>Type:</w:t>
-      </w:r>
-      <w:r>
-        <w:rPr>
-          <w:rFonts w:asciiTheme="minorHAnsi" w:hAnsiTheme="minorHAnsi" w:cstheme="minorHAnsi"/>
-        </w:rPr>
-        <w:t xml:space="preserve"> Sent always</w:t>
-      </w:r>
-      <w:r>
-        <w:rPr>
-          <w:rFonts w:asciiTheme="minorHAnsi" w:hAnsiTheme="minorHAnsi" w:cstheme="minorHAnsi"/>
-        </w:rPr>
-        <w:t>.</w:t>
-      </w:r>
-    </w:p>
-    <w:p>
-      <w:pPr>
-        <w:rPr>
-          <w:rFonts w:cstheme="minorHAnsi"/>
-          <w:lang w:val="en-US"/>
-        </w:rPr>
-      </w:pPr>
-    </w:p>
-    <w:p>
-      <w:pPr>
-        <w:rPr>
-          <w:rFonts w:ascii="Courier New" w:hAnsi="Courier New" w:cs="Courier New"/>
-          <w:lang w:val="en-US"/>
-        </w:rPr>
-      </w:pPr>
-      <w:r>
-        <w:rPr>
-          <w:b/>
-          <w:lang w:val="en-US"/>
-        </w:rPr>
-        <w:t>Predicate</w:t>
-      </w:r>
-      <w:r>
-        <w:rPr>
-          <w:lang w:val="en-US"/>
-        </w:rPr>
-        <w:t xml:space="preserve">: </w:t>
-      </w:r>
-      <w:proofErr w:type="spellStart"/>
-      <w:proofErr w:type="gramStart"/>
-      <w:r>
-        <w:rPr>
-          <w:rFonts w:ascii="Courier New" w:hAnsi="Courier New" w:cs="Courier New"/>
-          <w:lang w:val="en-US"/>
-        </w:rPr>
-        <w:t>getOldTargetUnreachable</w:t>
-      </w:r>
-      <w:proofErr w:type="spellEnd"/>
-      <w:r>
-        <w:rPr>
-          <w:rFonts w:ascii="Courier New" w:hAnsi="Courier New" w:cs="Courier New"/>
-          <w:lang w:val="en-US"/>
-        </w:rPr>
-        <w:t>()</w:t>
-      </w:r>
-      <w:proofErr w:type="gramEnd"/>
-    </w:p>
-    <w:p>
-      <w:pPr>
-        <w:pStyle w:val="ListParagraph"/>
-        <w:numPr>
-          <w:ilvl w:val="0"/>
-          <w:numId w:val="3"/>
-        </w:numPr>
-        <w:jc w:val="both"/>
-        <w:rPr>
-          <w:rFonts w:asciiTheme="minorHAnsi" w:hAnsiTheme="minorHAnsi" w:cstheme="minorHAnsi"/>
-        </w:rPr>
-      </w:pPr>
-      <w:r>
-        <w:rPr>
-          <w:rFonts w:asciiTheme="minorHAnsi" w:hAnsiTheme="minorHAnsi" w:cstheme="minorHAnsi"/>
-          <w:u w:val="single"/>
-        </w:rPr>
-        <w:t>Description</w:t>
-      </w:r>
-      <w:r>
-        <w:rPr>
-          <w:rFonts w:asciiTheme="minorHAnsi" w:hAnsiTheme="minorHAnsi" w:cstheme="minorHAnsi"/>
-        </w:rPr>
-        <w:t xml:space="preserve">: </w:t>
-      </w:r>
-      <w:r>
-        <w:rPr>
-          <w:rFonts w:asciiTheme="minorHAnsi" w:hAnsiTheme="minorHAnsi" w:cstheme="minorHAnsi"/>
-        </w:rPr>
-        <w:t>T</w:t>
-      </w:r>
-      <w:r>
-        <w:rPr>
-          <w:rFonts w:asciiTheme="minorHAnsi" w:hAnsiTheme="minorHAnsi" w:cstheme="minorHAnsi"/>
-        </w:rPr>
-        <w:t xml:space="preserve">his percept is generated when the </w:t>
-      </w:r>
-      <w:r>
-        <w:rPr>
-          <w:rFonts w:asciiTheme="minorHAnsi" w:hAnsiTheme="minorHAnsi" w:cstheme="minorHAnsi"/>
-        </w:rPr>
-        <w:t xml:space="preserve">bot has a target that is unreachable. </w:t>
-      </w:r>
-      <w:r>
-        <w:rPr>
-          <w:rFonts w:asciiTheme="minorHAnsi" w:hAnsiTheme="minorHAnsi" w:cstheme="minorHAnsi"/>
-        </w:rPr>
-        <w:t xml:space="preserve">The GOAL agent coupled to the </w:t>
-      </w:r>
-      <w:r>
-        <w:rPr>
-          <w:rFonts w:asciiTheme="minorHAnsi" w:hAnsiTheme="minorHAnsi" w:cstheme="minorHAnsi"/>
-        </w:rPr>
-        <w:t>bot should then take the appropriate action.</w:t>
-      </w:r>
-    </w:p>
-    <w:p>
-      <w:pPr>
-        <w:pStyle w:val="ListParagraph"/>
-        <w:numPr>
-          <w:ilvl w:val="0"/>
-          <w:numId w:val="3"/>
-        </w:numPr>
-        <w:rPr>
-          <w:rFonts w:asciiTheme="minorHAnsi" w:hAnsiTheme="minorHAnsi" w:cstheme="minorHAnsi"/>
-        </w:rPr>
-      </w:pPr>
-      <w:r>
-        <w:rPr>
-          <w:rFonts w:asciiTheme="minorHAnsi" w:hAnsiTheme="minorHAnsi" w:cstheme="minorHAnsi"/>
-          <w:u w:val="single"/>
-        </w:rPr>
-        <w:t>Type:</w:t>
-      </w:r>
-      <w:r>
-        <w:rPr>
-          <w:rFonts w:asciiTheme="minorHAnsi" w:hAnsiTheme="minorHAnsi" w:cstheme="minorHAnsi"/>
-        </w:rPr>
-        <w:t xml:space="preserve"> Sent on change</w:t>
-      </w:r>
-      <w:r>
-        <w:rPr>
-          <w:rFonts w:asciiTheme="minorHAnsi" w:hAnsiTheme="minorHAnsi" w:cstheme="minorHAnsi"/>
-        </w:rPr>
-        <w:t>.</w:t>
-      </w:r>
-    </w:p>
-    <w:p>
-      <w:pPr>
-        <w:rPr>
-          <w:rFonts w:cstheme="minorHAnsi"/>
-          <w:lang w:val="en-US"/>
-        </w:rPr>
-      </w:pPr>
-    </w:p>
-    <w:p>
-      <w:pPr>
-        <w:rPr>
-          <w:rFonts w:ascii="Courier New" w:hAnsi="Courier New" w:cs="Courier New"/>
-          <w:lang w:val="en-US"/>
-        </w:rPr>
-      </w:pPr>
-      <w:r>
-        <w:rPr>
-          <w:b/>
-          <w:lang w:val="en-US"/>
-        </w:rPr>
-        <w:t>Predicate</w:t>
-      </w:r>
-      <w:r>
-        <w:rPr>
-          <w:lang w:val="en-US"/>
-        </w:rPr>
-        <w:t xml:space="preserve">: </w:t>
-      </w:r>
-      <w:proofErr w:type="spellStart"/>
-      <w:proofErr w:type="gramStart"/>
-      <w:r>
-        <w:rPr>
-          <w:rFonts w:ascii="Courier New" w:hAnsi="Courier New" w:cs="Courier New"/>
-          <w:lang w:val="en-US"/>
-        </w:rPr>
-        <w:t>getB</w:t>
-      </w:r>
-      <w:r>
-        <w:rPr>
-          <w:rFonts w:ascii="Courier New" w:hAnsi="Courier New" w:cs="Courier New"/>
-          <w:lang w:val="en-US"/>
-        </w:rPr>
-        <w:t>umped</w:t>
-      </w:r>
-      <w:proofErr w:type="spellEnd"/>
-      <w:r>
-        <w:rPr>
-          <w:rFonts w:ascii="Courier New" w:hAnsi="Courier New" w:cs="Courier New"/>
-          <w:lang w:val="en-US"/>
-        </w:rPr>
-        <w:t>()</w:t>
-      </w:r>
-      <w:proofErr w:type="gramEnd"/>
-    </w:p>
-    <w:p>
-      <w:pPr>
-        <w:pStyle w:val="ListParagraph"/>
-        <w:numPr>
-          <w:ilvl w:val="0"/>
-          <w:numId w:val="3"/>
-        </w:numPr>
-        <w:jc w:val="both"/>
-        <w:rPr>
-          <w:rFonts w:asciiTheme="minorHAnsi" w:hAnsiTheme="minorHAnsi" w:cstheme="minorHAnsi"/>
-        </w:rPr>
-      </w:pPr>
-      <w:r>
-        <w:rPr>
-          <w:rFonts w:asciiTheme="minorHAnsi" w:hAnsiTheme="minorHAnsi" w:cstheme="minorHAnsi"/>
-          <w:u w:val="single"/>
-        </w:rPr>
-        <w:t>Description</w:t>
-      </w:r>
-      <w:r>
-        <w:rPr>
-          <w:rFonts w:asciiTheme="minorHAnsi" w:hAnsiTheme="minorHAnsi" w:cstheme="minorHAnsi"/>
-        </w:rPr>
-        <w:t xml:space="preserve">: </w:t>
-      </w:r>
-      <w:r>
-        <w:rPr>
-          <w:rFonts w:asciiTheme="minorHAnsi" w:hAnsiTheme="minorHAnsi" w:cstheme="minorHAnsi"/>
-        </w:rPr>
-        <w:t>This</w:t>
-      </w:r>
-      <w:r>
-        <w:rPr>
-          <w:rFonts w:asciiTheme="minorHAnsi" w:hAnsiTheme="minorHAnsi" w:cstheme="minorHAnsi"/>
-        </w:rPr>
-        <w:t xml:space="preserve"> percept is generated when the </w:t>
-      </w:r>
-      <w:r>
-        <w:rPr>
-          <w:rFonts w:asciiTheme="minorHAnsi" w:hAnsiTheme="minorHAnsi" w:cstheme="minorHAnsi"/>
-        </w:rPr>
-        <w:t xml:space="preserve">bot collides with something blocking its path. </w:t>
-      </w:r>
-      <w:r>
-        <w:rPr>
-          <w:rFonts w:asciiTheme="minorHAnsi" w:hAnsiTheme="minorHAnsi" w:cstheme="minorHAnsi"/>
-        </w:rPr>
-        <w:t>The GOAL agent coupled to th</w:t>
-      </w:r>
-      <w:r>
-        <w:rPr>
-          <w:rFonts w:asciiTheme="minorHAnsi" w:hAnsiTheme="minorHAnsi" w:cstheme="minorHAnsi"/>
-        </w:rPr>
-        <w:t xml:space="preserve">is bot should take the appropriate action. </w:t>
-      </w:r>
-    </w:p>
-    <w:p>
-      <w:pPr>
-        <w:pStyle w:val="ListParagraph"/>
-        <w:numPr>
-          <w:ilvl w:val="0"/>
-          <w:numId w:val="3"/>
-        </w:numPr>
-        <w:rPr>
-          <w:rFonts w:asciiTheme="minorHAnsi" w:hAnsiTheme="minorHAnsi" w:cstheme="minorHAnsi"/>
-        </w:rPr>
-      </w:pPr>
-      <w:r>
-        <w:rPr>
-          <w:rFonts w:asciiTheme="minorHAnsi" w:hAnsiTheme="minorHAnsi" w:cstheme="minorHAnsi"/>
-          <w:u w:val="single"/>
-        </w:rPr>
-        <w:t>Type:</w:t>
-      </w:r>
-      <w:r>
-        <w:rPr>
-          <w:rFonts w:asciiTheme="minorHAnsi" w:hAnsiTheme="minorHAnsi" w:cstheme="minorHAnsi"/>
-        </w:rPr>
-        <w:t xml:space="preserve"> Sent on change</w:t>
-      </w:r>
-      <w:r>
-        <w:rPr>
-          <w:rFonts w:asciiTheme="minorHAnsi" w:hAnsiTheme="minorHAnsi" w:cstheme="minorHAnsi"/>
-        </w:rPr>
-        <w:t xml:space="preserve"> negation</w:t>
-      </w:r>
-      <w:r>
-        <w:rPr>
-          <w:rFonts w:asciiTheme="minorHAnsi" w:hAnsiTheme="minorHAnsi" w:cstheme="minorHAnsi"/>
-        </w:rPr>
-        <w:t>.</w:t>
-      </w:r>
-    </w:p>
-    <w:p>
-      <w:pPr>
-        <w:pStyle w:val="ListParagraph"/>
-        <w:numPr>
-          <w:ilvl w:val="0"/>
-          <w:numId w:val="3"/>
-        </w:numPr>
-        <w:rPr>
-          <w:rFonts w:cstheme="minorHAnsi"/>
-        </w:rPr>
-      </w:pPr>
-      <w:r>
-        <w:rPr>
-          <w:rFonts w:asciiTheme="minorHAnsi" w:hAnsiTheme="minorHAnsi" w:cstheme="minorHAnsi"/>
-          <w:u w:val="single"/>
-        </w:rPr>
-        <w:t>Additional explanation</w:t>
-      </w:r>
-      <w:r>
-        <w:rPr>
-          <w:rFonts w:asciiTheme="minorHAnsi" w:hAnsiTheme="minorHAnsi" w:cstheme="minorHAnsi"/>
-        </w:rPr>
-        <w:t>: The agent</w:t>
-      </w:r>
-      <w:r>
-        <w:rPr>
-          <w:rFonts w:asciiTheme="minorHAnsi" w:hAnsiTheme="minorHAnsi" w:cstheme="minorHAnsi"/>
-        </w:rPr>
-        <w:t xml:space="preserve"> should be able to decide to take another path around the obstacle. If the obstacle is a robot, the name of that robot is also returned. </w:t>
+        <w:t>:</w:t>
+      </w:r>
+      <w:r>
+        <w:rPr>
+          <w:rFonts w:asciiTheme="minorHAnsi" w:hAnsiTheme="minorHAnsi" w:cstheme="minorHAnsi"/>
+        </w:rPr>
+        <w:t xml:space="preserve"> </w:t>
+      </w:r>
+      <w:r>
+        <w:rPr>
+          <w:rFonts w:asciiTheme="minorHAnsi" w:hAnsiTheme="minorHAnsi" w:cstheme="minorHAnsi"/>
+        </w:rPr>
+        <w:t xml:space="preserve">If the obstacle is a robot, the name of that robot is returned. </w:t>
       </w:r>
     </w:p>
     <w:p>
@@ -10981,6 +11028,7 @@
         <w:t xml:space="preserve">: </w:t>
       </w:r>
       <w:proofErr w:type="spellStart"/>
+      <w:proofErr w:type="gramStart"/>
       <w:r>
         <w:rPr>
           <w:rFonts w:ascii="Courier New" w:hAnsi="Courier New" w:cs="Courier New"/>
@@ -10996,22 +11044,14 @@
         </w:rPr>
         <w:t>(</w:t>
       </w:r>
-      <w:r>
-        <w:rPr>
-          <w:rFonts w:ascii="Courier New" w:hAnsi="Courier New" w:cs="Courier New"/>
-          <w:lang w:val="en-US"/>
-        </w:rPr>
-        <w:t>X</w:t>
-      </w:r>
-      <w:proofErr w:type="gramStart"/>
-      <w:r>
-        <w:rPr>
-          <w:rFonts w:ascii="Courier New" w:hAnsi="Courier New" w:cs="Courier New"/>
-          <w:lang w:val="en-US"/>
-        </w:rPr>
-        <w:t>,Y</w:t>
-      </w:r>
       <w:proofErr w:type="gramEnd"/>
+      <w:r>
+        <w:rPr>
+          <w:rFonts w:ascii="Courier New" w:hAnsi="Courier New" w:cs="Courier New"/>
+          <w:lang w:val="en-US"/>
+        </w:rPr>
+        <w:t>X,Y</w:t>
+      </w:r>
       <w:r>
         <w:rPr>
           <w:rFonts w:ascii="Courier New" w:hAnsi="Courier New" w:cs="Courier New"/>
@@ -11627,6 +11667,7 @@
         <w:t xml:space="preserve">: see </w:t>
       </w:r>
       <w:proofErr w:type="spellStart"/>
+      <w:proofErr w:type="gramStart"/>
       <w:r>
         <w:rPr>
           <w:lang w:val="en-GB"/>
@@ -11638,21 +11679,14 @@
         <w:rPr>
           <w:lang w:val="en-GB"/>
         </w:rPr>
-        <w:t>(X</w:t>
-      </w:r>
-      <w:proofErr w:type="gramStart"/>
+        <w:t>(</w:t>
+      </w:r>
+      <w:proofErr w:type="gramEnd"/>
       <w:r>
         <w:rPr>
           <w:lang w:val="en-GB"/>
         </w:rPr>
-        <w:t>,Y</w:t>
-      </w:r>
-      <w:proofErr w:type="gramEnd"/>
-      <w:r>
-        <w:rPr>
-          <w:lang w:val="en-GB"/>
-        </w:rPr>
-        <w:t>) for details.</w:t>
+        <w:t>X,Y) for details.</w:t>
       </w:r>
     </w:p>
     <w:p>
@@ -13013,9 +13047,16 @@
           <w:rFonts w:ascii="Courier New" w:hAnsi="Courier New" w:cs="Courier New"/>
           <w:lang w:val="en-US"/>
         </w:rPr>
-        <w:t>()</w:t>
+        <w:t>(</w:t>
       </w:r>
       <w:proofErr w:type="gramEnd"/>
+      <w:r>
+        <w:rPr>
+          <w:rFonts w:ascii="Courier New" w:hAnsi="Courier New" w:cs="Courier New"/>
+          <w:lang w:val="en-US"/>
+        </w:rPr>
+        <w:t>)</w:t>
+      </w:r>
     </w:p>
     <w:p>
       <w:pPr>
@@ -13114,13 +13155,7 @@
         <w:rPr>
           <w:rFonts w:asciiTheme="minorHAnsi" w:hAnsiTheme="minorHAnsi" w:cstheme="minorHAnsi"/>
         </w:rPr>
-        <w:t xml:space="preserve">This </w:t>
-      </w:r>
-      <w:r>
-        <w:rPr>
-          <w:rFonts w:asciiTheme="minorHAnsi" w:hAnsiTheme="minorHAnsi" w:cstheme="minorHAnsi"/>
-        </w:rPr>
-        <w:t>percept is only available for Forget-me-not e-Partners.</w:t>
+        <w:t>This percept is only available for Forget-me-not e-Partners.</w:t>
       </w:r>
     </w:p>
     <w:p>
@@ -13173,9 +13208,16 @@
           <w:rFonts w:ascii="Courier New" w:hAnsi="Courier New" w:cs="Courier New"/>
           <w:lang w:val="en-US"/>
         </w:rPr>
-        <w:t>()</w:t>
+        <w:t>(</w:t>
       </w:r>
       <w:proofErr w:type="gramEnd"/>
+      <w:r>
+        <w:rPr>
+          <w:rFonts w:ascii="Courier New" w:hAnsi="Courier New" w:cs="Courier New"/>
+          <w:lang w:val="en-US"/>
+        </w:rPr>
+        <w:t>)</w:t>
+      </w:r>
     </w:p>
     <w:p>
       <w:pPr>
@@ -13300,9 +13342,16 @@
           <w:rFonts w:ascii="Courier New" w:hAnsi="Courier New" w:cs="Courier New"/>
           <w:lang w:val="en-US"/>
         </w:rPr>
-        <w:t>()</w:t>
+        <w:t>(</w:t>
       </w:r>
       <w:proofErr w:type="gramEnd"/>
+      <w:r>
+        <w:rPr>
+          <w:rFonts w:ascii="Courier New" w:hAnsi="Courier New" w:cs="Courier New"/>
+          <w:lang w:val="en-US"/>
+        </w:rPr>
+        <w:t>)</w:t>
+      </w:r>
     </w:p>
     <w:p>
       <w:pPr>
@@ -13473,9 +13522,16 @@
           <w:rFonts w:ascii="Courier New" w:hAnsi="Courier New" w:cs="Courier New"/>
           <w:lang w:val="en-US"/>
         </w:rPr>
-        <w:t>()</w:t>
+        <w:t>(</w:t>
       </w:r>
       <w:proofErr w:type="gramEnd"/>
+      <w:r>
+        <w:rPr>
+          <w:rFonts w:ascii="Courier New" w:hAnsi="Courier New" w:cs="Courier New"/>
+          <w:lang w:val="en-US"/>
+        </w:rPr>
+        <w:t>)</w:t>
+      </w:r>
     </w:p>
     <w:p>
       <w:pPr>
@@ -13640,9 +13696,16 @@
           <w:rFonts w:ascii="Courier New" w:hAnsi="Courier New" w:cs="Courier New"/>
           <w:lang w:val="en-US"/>
         </w:rPr>
-        <w:t>()</w:t>
+        <w:t>(</w:t>
       </w:r>
       <w:proofErr w:type="gramEnd"/>
+      <w:r>
+        <w:rPr>
+          <w:rFonts w:ascii="Courier New" w:hAnsi="Courier New" w:cs="Courier New"/>
+          <w:lang w:val="en-US"/>
+        </w:rPr>
+        <w:t>)</w:t>
+      </w:r>
     </w:p>
     <w:p>
       <w:pPr>
@@ -13831,24 +13894,24 @@
           <w:rFonts w:ascii="Courier New" w:hAnsi="Courier New" w:cs="Courier New"/>
           <w:lang w:val="en-US"/>
         </w:rPr>
-        <w:t>get</w:t>
-      </w:r>
-      <w:r>
-        <w:rPr>
-          <w:rFonts w:ascii="Courier New" w:hAnsi="Courier New" w:cs="Courier New"/>
-          <w:lang w:val="en-US"/>
-        </w:rPr>
-        <w:t>Location</w:t>
-      </w:r>
-      <w:proofErr w:type="spellEnd"/>
-      <w:r>
-        <w:rPr>
-          <w:rFonts w:ascii="Courier New" w:hAnsi="Courier New" w:cs="Courier New"/>
-          <w:lang w:val="en-US"/>
-        </w:rPr>
-        <w:t>()</w:t>
+        <w:t>getLocation</w:t>
+      </w:r>
+      <w:proofErr w:type="spellEnd"/>
+      <w:r>
+        <w:rPr>
+          <w:rFonts w:ascii="Courier New" w:hAnsi="Courier New" w:cs="Courier New"/>
+          <w:lang w:val="en-US"/>
+        </w:rPr>
+        <w:t>(</w:t>
       </w:r>
       <w:proofErr w:type="gramEnd"/>
+      <w:r>
+        <w:rPr>
+          <w:rFonts w:ascii="Courier New" w:hAnsi="Courier New" w:cs="Courier New"/>
+          <w:lang w:val="en-US"/>
+        </w:rPr>
+        <w:t>)</w:t>
+      </w:r>
     </w:p>
     <w:p>
       <w:pPr>
@@ -13891,19 +13954,7 @@
         <w:rPr>
           <w:rFonts w:asciiTheme="minorHAnsi" w:hAnsiTheme="minorHAnsi" w:cstheme="minorHAnsi"/>
         </w:rPr>
-        <w:t>e-Partner requests its location</w:t>
-      </w:r>
-      <w:r>
-        <w:rPr>
-          <w:rFonts w:asciiTheme="minorHAnsi" w:hAnsiTheme="minorHAnsi" w:cstheme="minorHAnsi"/>
-        </w:rPr>
-        <w:t>, returning the point the e-Partner is at</w:t>
-      </w:r>
-      <w:r>
-        <w:rPr>
-          <w:rFonts w:asciiTheme="minorHAnsi" w:hAnsiTheme="minorHAnsi" w:cstheme="minorHAnsi"/>
-        </w:rPr>
-        <w:t xml:space="preserve">. </w:t>
+        <w:t xml:space="preserve">e-Partner requests its location, returning the point the e-Partner is at. </w:t>
       </w:r>
     </w:p>
     <w:p>
@@ -13971,24 +14022,24 @@
           <w:rFonts w:ascii="Courier New" w:hAnsi="Courier New" w:cs="Courier New"/>
           <w:lang w:val="en-US"/>
         </w:rPr>
-        <w:t>get</w:t>
-      </w:r>
-      <w:r>
-        <w:rPr>
-          <w:rFonts w:ascii="Courier New" w:hAnsi="Courier New" w:cs="Courier New"/>
-          <w:lang w:val="en-US"/>
-        </w:rPr>
-        <w:t>Rooms</w:t>
-      </w:r>
-      <w:proofErr w:type="spellEnd"/>
-      <w:r>
-        <w:rPr>
-          <w:rFonts w:ascii="Courier New" w:hAnsi="Courier New" w:cs="Courier New"/>
-          <w:lang w:val="en-US"/>
-        </w:rPr>
-        <w:t>()</w:t>
+        <w:t>getRooms</w:t>
+      </w:r>
+      <w:proofErr w:type="spellEnd"/>
+      <w:r>
+        <w:rPr>
+          <w:rFonts w:ascii="Courier New" w:hAnsi="Courier New" w:cs="Courier New"/>
+          <w:lang w:val="en-US"/>
+        </w:rPr>
+        <w:t>(</w:t>
       </w:r>
       <w:proofErr w:type="gramEnd"/>
+      <w:r>
+        <w:rPr>
+          <w:rFonts w:ascii="Courier New" w:hAnsi="Courier New" w:cs="Courier New"/>
+          <w:lang w:val="en-US"/>
+        </w:rPr>
+        <w:t>)</w:t>
+      </w:r>
     </w:p>
     <w:p>
       <w:pPr>
@@ -14019,19 +14070,7 @@
         <w:rPr>
           <w:rFonts w:asciiTheme="minorHAnsi" w:hAnsiTheme="minorHAnsi" w:cstheme="minorHAnsi"/>
         </w:rPr>
-        <w:t>This</w:t>
-      </w:r>
-      <w:r>
-        <w:rPr>
-          <w:rFonts w:asciiTheme="minorHAnsi" w:hAnsiTheme="minorHAnsi" w:cstheme="minorHAnsi"/>
-        </w:rPr>
-        <w:t xml:space="preserve"> percept returns all the rooms on the map</w:t>
-      </w:r>
-      <w:r>
-        <w:rPr>
-          <w:rFonts w:asciiTheme="minorHAnsi" w:hAnsiTheme="minorHAnsi" w:cstheme="minorHAnsi"/>
-        </w:rPr>
-        <w:t xml:space="preserve">. </w:t>
+        <w:t xml:space="preserve">This percept returns all the rooms on the map. </w:t>
       </w:r>
     </w:p>
     <w:p>
@@ -14124,24 +14163,24 @@
           <w:rFonts w:ascii="Courier New" w:hAnsi="Courier New" w:cs="Courier New"/>
           <w:lang w:val="en-US"/>
         </w:rPr>
-        <w:t>get</w:t>
-      </w:r>
-      <w:r>
-        <w:rPr>
-          <w:rFonts w:ascii="Courier New" w:hAnsi="Courier New" w:cs="Courier New"/>
-          <w:lang w:val="en-US"/>
-        </w:rPr>
-        <w:t>Room</w:t>
-      </w:r>
-      <w:proofErr w:type="spellEnd"/>
-      <w:r>
-        <w:rPr>
-          <w:rFonts w:ascii="Courier New" w:hAnsi="Courier New" w:cs="Courier New"/>
-          <w:lang w:val="en-US"/>
-        </w:rPr>
-        <w:t>()</w:t>
+        <w:t>getRoom</w:t>
+      </w:r>
+      <w:proofErr w:type="spellEnd"/>
+      <w:r>
+        <w:rPr>
+          <w:rFonts w:ascii="Courier New" w:hAnsi="Courier New" w:cs="Courier New"/>
+          <w:lang w:val="en-US"/>
+        </w:rPr>
+        <w:t>(</w:t>
       </w:r>
       <w:proofErr w:type="gramEnd"/>
+      <w:r>
+        <w:rPr>
+          <w:rFonts w:ascii="Courier New" w:hAnsi="Courier New" w:cs="Courier New"/>
+          <w:lang w:val="en-US"/>
+        </w:rPr>
+        <w:t>)</w:t>
+      </w:r>
     </w:p>
     <w:p>
       <w:pPr>
@@ -14172,13 +14211,7 @@
         <w:rPr>
           <w:rFonts w:asciiTheme="minorHAnsi" w:hAnsiTheme="minorHAnsi" w:cstheme="minorHAnsi"/>
         </w:rPr>
-        <w:t xml:space="preserve">This percept </w:t>
-      </w:r>
-      <w:r>
-        <w:rPr>
-          <w:rFonts w:asciiTheme="minorHAnsi" w:hAnsiTheme="minorHAnsi" w:cstheme="minorHAnsi"/>
-        </w:rPr>
-        <w:t xml:space="preserve">is generated when the e-Partner requests to know in which </w:t>
+        <w:t xml:space="preserve">This percept is generated when the e-Partner requests to know in which </w:t>
       </w:r>
       <w:r>
         <w:rPr>
@@ -14191,13 +14224,7 @@
         <w:rPr>
           <w:rFonts w:asciiTheme="minorHAnsi" w:hAnsiTheme="minorHAnsi" w:cstheme="minorHAnsi"/>
         </w:rPr>
-        <w:t xml:space="preserve"> it is</w:t>
-      </w:r>
-      <w:r>
-        <w:rPr>
-          <w:rFonts w:asciiTheme="minorHAnsi" w:hAnsiTheme="minorHAnsi" w:cstheme="minorHAnsi"/>
-        </w:rPr>
-        <w:t xml:space="preserve">. </w:t>
+        <w:t xml:space="preserve"> it is. </w:t>
       </w:r>
     </w:p>
     <w:p>
@@ -17981,13 +18008,8 @@
       </w:r>
       <w:proofErr w:type="spellEnd"/>
       <w:r>
-        <w:t xml:space="preserve">&gt;, not </w:t>
-      </w:r>
-      <w:proofErr w:type="gramStart"/>
-      <w:r>
-        <w:t>a block ID.</w:t>
-      </w:r>
-      <w:proofErr w:type="gramEnd"/>
+        <w:t>&gt;, not a block ID.</w:t>
+      </w:r>
     </w:p>
     <w:p>
       <w:pPr>
@@ -18893,8 +18915,6 @@
           <w:lang w:val="en-GB"/>
         </w:rPr>
       </w:pPr>
-      <w:bookmarkStart w:id="1" w:name="_GoBack"/>
-      <w:bookmarkEnd w:id="1"/>
     </w:p>
     <w:sectPr>
       <w:footerReference w:type="even" r:id="rId10"/>
@@ -18909,7 +18929,7 @@
 </file>
 
 <file path=word/endnotes.xml><?xml version="1.0" encoding="utf-8"?>
-<w:endnotes xmlns:wpc="http://schemas.microsoft.com/office/word/2010/wordprocessingCanvas" xmlns:mc="http://schemas.openxmlformats.org/markup-compatibility/2006" xmlns:o="urn:schemas-microsoft-com:office:office" xmlns:r="http://schemas.openxmlformats.org/officeDocument/2006/relationships" xmlns:m="http://schemas.openxmlformats.org/officeDocument/2006/math" xmlns:v="urn:schemas-microsoft-com:vml" xmlns:wp14="http://schemas.microsoft.com/office/word/2010/wordprocessingDrawing" xmlns:wp="http://schemas.openxmlformats.org/drawingml/2006/wordprocessingDrawing" xmlns:w10="urn:schemas-microsoft-com:office:word" xmlns:w="http://schemas.openxmlformats.org/wordprocessingml/2006/main" xmlns:w14="http://schemas.microsoft.com/office/word/2010/wordml" xmlns:wpg="http://schemas.microsoft.com/office/word/2010/wordprocessingGroup" xmlns:wpi="http://schemas.microsoft.com/office/word/2010/wordprocessingInk" xmlns:wne="http://schemas.microsoft.com/office/word/2006/wordml" xmlns:wps="http://schemas.microsoft.com/office/word/2010/wordprocessingShape" mc:Ignorable="w14 wp14">
+<w:endnotes xmlns:wpc="http://schemas.microsoft.com/office/word/2010/wordprocessingCanvas" xmlns:mo="http://schemas.microsoft.com/office/mac/office/2008/main" xmlns:mc="http://schemas.openxmlformats.org/markup-compatibility/2006" xmlns:mv="urn:schemas-microsoft-com:mac:vml" xmlns:o="urn:schemas-microsoft-com:office:office" xmlns:r="http://schemas.openxmlformats.org/officeDocument/2006/relationships" xmlns:m="http://schemas.openxmlformats.org/officeDocument/2006/math" xmlns:v="urn:schemas-microsoft-com:vml" xmlns:wp14="http://schemas.microsoft.com/office/word/2010/wordprocessingDrawing" xmlns:wp="http://schemas.openxmlformats.org/drawingml/2006/wordprocessingDrawing" xmlns:w10="urn:schemas-microsoft-com:office:word" xmlns:w="http://schemas.openxmlformats.org/wordprocessingml/2006/main" xmlns:w14="http://schemas.microsoft.com/office/word/2010/wordml" xmlns:wpg="http://schemas.microsoft.com/office/word/2010/wordprocessingGroup" xmlns:wpi="http://schemas.microsoft.com/office/word/2010/wordprocessingInk" xmlns:wne="http://schemas.microsoft.com/office/word/2006/wordml" xmlns:wps="http://schemas.microsoft.com/office/word/2010/wordprocessingShape" mc:Ignorable="w14 wp14">
   <w:endnote w:type="separator" w:id="-1">
     <w:p>
       <w:pPr>
@@ -18934,7 +18954,7 @@
 </file>
 
 <file path=word/footer1.xml><?xml version="1.0" encoding="utf-8"?>
-<w:ftr xmlns:wpc="http://schemas.microsoft.com/office/word/2010/wordprocessingCanvas" xmlns:mc="http://schemas.openxmlformats.org/markup-compatibility/2006" xmlns:o="urn:schemas-microsoft-com:office:office" xmlns:r="http://schemas.openxmlformats.org/officeDocument/2006/relationships" xmlns:m="http://schemas.openxmlformats.org/officeDocument/2006/math" xmlns:v="urn:schemas-microsoft-com:vml" xmlns:wp14="http://schemas.microsoft.com/office/word/2010/wordprocessingDrawing" xmlns:wp="http://schemas.openxmlformats.org/drawingml/2006/wordprocessingDrawing" xmlns:w10="urn:schemas-microsoft-com:office:word" xmlns:w="http://schemas.openxmlformats.org/wordprocessingml/2006/main" xmlns:w14="http://schemas.microsoft.com/office/word/2010/wordml" xmlns:wpg="http://schemas.microsoft.com/office/word/2010/wordprocessingGroup" xmlns:wpi="http://schemas.microsoft.com/office/word/2010/wordprocessingInk" xmlns:wne="http://schemas.microsoft.com/office/word/2006/wordml" xmlns:wps="http://schemas.microsoft.com/office/word/2010/wordprocessingShape" mc:Ignorable="w14 wp14">
+<w:ftr xmlns:wpc="http://schemas.microsoft.com/office/word/2010/wordprocessingCanvas" xmlns:mo="http://schemas.microsoft.com/office/mac/office/2008/main" xmlns:mc="http://schemas.openxmlformats.org/markup-compatibility/2006" xmlns:mv="urn:schemas-microsoft-com:mac:vml" xmlns:o="urn:schemas-microsoft-com:office:office" xmlns:r="http://schemas.openxmlformats.org/officeDocument/2006/relationships" xmlns:m="http://schemas.openxmlformats.org/officeDocument/2006/math" xmlns:v="urn:schemas-microsoft-com:vml" xmlns:wp14="http://schemas.microsoft.com/office/word/2010/wordprocessingDrawing" xmlns:wp="http://schemas.openxmlformats.org/drawingml/2006/wordprocessingDrawing" xmlns:w10="urn:schemas-microsoft-com:office:word" xmlns:w="http://schemas.openxmlformats.org/wordprocessingml/2006/main" xmlns:w14="http://schemas.microsoft.com/office/word/2010/wordml" xmlns:wpg="http://schemas.microsoft.com/office/word/2010/wordprocessingGroup" xmlns:wpi="http://schemas.microsoft.com/office/word/2010/wordprocessingInk" xmlns:wne="http://schemas.microsoft.com/office/word/2006/wordml" xmlns:wps="http://schemas.microsoft.com/office/word/2010/wordprocessingShape" mc:Ignorable="w14 wp14">
   <w:p>
     <w:pPr>
       <w:pStyle w:val="Footer"/>
@@ -18972,7 +18992,7 @@
 </file>
 
 <file path=word/footer2.xml><?xml version="1.0" encoding="utf-8"?>
-<w:ftr xmlns:wpc="http://schemas.microsoft.com/office/word/2010/wordprocessingCanvas" xmlns:mc="http://schemas.openxmlformats.org/markup-compatibility/2006" xmlns:o="urn:schemas-microsoft-com:office:office" xmlns:r="http://schemas.openxmlformats.org/officeDocument/2006/relationships" xmlns:m="http://schemas.openxmlformats.org/officeDocument/2006/math" xmlns:v="urn:schemas-microsoft-com:vml" xmlns:wp14="http://schemas.microsoft.com/office/word/2010/wordprocessingDrawing" xmlns:wp="http://schemas.openxmlformats.org/drawingml/2006/wordprocessingDrawing" xmlns:w10="urn:schemas-microsoft-com:office:word" xmlns:w="http://schemas.openxmlformats.org/wordprocessingml/2006/main" xmlns:w14="http://schemas.microsoft.com/office/word/2010/wordml" xmlns:wpg="http://schemas.microsoft.com/office/word/2010/wordprocessingGroup" xmlns:wpi="http://schemas.microsoft.com/office/word/2010/wordprocessingInk" xmlns:wne="http://schemas.microsoft.com/office/word/2006/wordml" xmlns:wps="http://schemas.microsoft.com/office/word/2010/wordprocessingShape" mc:Ignorable="w14 wp14">
+<w:ftr xmlns:wpc="http://schemas.microsoft.com/office/word/2010/wordprocessingCanvas" xmlns:mo="http://schemas.microsoft.com/office/mac/office/2008/main" xmlns:mc="http://schemas.openxmlformats.org/markup-compatibility/2006" xmlns:mv="urn:schemas-microsoft-com:mac:vml" xmlns:o="urn:schemas-microsoft-com:office:office" xmlns:r="http://schemas.openxmlformats.org/officeDocument/2006/relationships" xmlns:m="http://schemas.openxmlformats.org/officeDocument/2006/math" xmlns:v="urn:schemas-microsoft-com:vml" xmlns:wp14="http://schemas.microsoft.com/office/word/2010/wordprocessingDrawing" xmlns:wp="http://schemas.openxmlformats.org/drawingml/2006/wordprocessingDrawing" xmlns:w10="urn:schemas-microsoft-com:office:word" xmlns:w="http://schemas.openxmlformats.org/wordprocessingml/2006/main" xmlns:w14="http://schemas.microsoft.com/office/word/2010/wordml" xmlns:wpg="http://schemas.microsoft.com/office/word/2010/wordprocessingGroup" xmlns:wpi="http://schemas.microsoft.com/office/word/2010/wordprocessingInk" xmlns:wne="http://schemas.microsoft.com/office/word/2006/wordml" xmlns:wps="http://schemas.microsoft.com/office/word/2010/wordprocessingShape" mc:Ignorable="w14 wp14">
   <w:p>
     <w:pPr>
       <w:pStyle w:val="Footer"/>
@@ -19004,7 +19024,7 @@
         <w:rStyle w:val="PageNumber"/>
         <w:noProof/>
       </w:rPr>
-      <w:t>20</w:t>
+      <w:t>10</w:t>
     </w:r>
     <w:r>
       <w:rPr>
@@ -19023,7 +19043,7 @@
 </file>
 
 <file path=word/footnotes.xml><?xml version="1.0" encoding="utf-8"?>
-<w:footnotes xmlns:wpc="http://schemas.microsoft.com/office/word/2010/wordprocessingCanvas" xmlns:mc="http://schemas.openxmlformats.org/markup-compatibility/2006" xmlns:o="urn:schemas-microsoft-com:office:office" xmlns:r="http://schemas.openxmlformats.org/officeDocument/2006/relationships" xmlns:m="http://schemas.openxmlformats.org/officeDocument/2006/math" xmlns:v="urn:schemas-microsoft-com:vml" xmlns:wp14="http://schemas.microsoft.com/office/word/2010/wordprocessingDrawing" xmlns:wp="http://schemas.openxmlformats.org/drawingml/2006/wordprocessingDrawing" xmlns:w10="urn:schemas-microsoft-com:office:word" xmlns:w="http://schemas.openxmlformats.org/wordprocessingml/2006/main" xmlns:w14="http://schemas.microsoft.com/office/word/2010/wordml" xmlns:wpg="http://schemas.microsoft.com/office/word/2010/wordprocessingGroup" xmlns:wpi="http://schemas.microsoft.com/office/word/2010/wordprocessingInk" xmlns:wne="http://schemas.microsoft.com/office/word/2006/wordml" xmlns:wps="http://schemas.microsoft.com/office/word/2010/wordprocessingShape" mc:Ignorable="w14 wp14">
+<w:footnotes xmlns:wpc="http://schemas.microsoft.com/office/word/2010/wordprocessingCanvas" xmlns:mo="http://schemas.microsoft.com/office/mac/office/2008/main" xmlns:mc="http://schemas.openxmlformats.org/markup-compatibility/2006" xmlns:mv="urn:schemas-microsoft-com:mac:vml" xmlns:o="urn:schemas-microsoft-com:office:office" xmlns:r="http://schemas.openxmlformats.org/officeDocument/2006/relationships" xmlns:m="http://schemas.openxmlformats.org/officeDocument/2006/math" xmlns:v="urn:schemas-microsoft-com:vml" xmlns:wp14="http://schemas.microsoft.com/office/word/2010/wordprocessingDrawing" xmlns:wp="http://schemas.openxmlformats.org/drawingml/2006/wordprocessingDrawing" xmlns:w10="urn:schemas-microsoft-com:office:word" xmlns:w="http://schemas.openxmlformats.org/wordprocessingml/2006/main" xmlns:w14="http://schemas.microsoft.com/office/word/2010/wordml" xmlns:wpg="http://schemas.microsoft.com/office/word/2010/wordprocessingGroup" xmlns:wpi="http://schemas.microsoft.com/office/word/2010/wordprocessingInk" xmlns:wne="http://schemas.microsoft.com/office/word/2006/wordml" xmlns:wps="http://schemas.microsoft.com/office/word/2010/wordprocessingShape" mc:Ignorable="w14 wp14">
   <w:footnote w:type="separator" w:id="-1">
     <w:p>
       <w:pPr>
@@ -19048,7 +19068,7 @@
 </file>
 
 <file path=word/numbering.xml><?xml version="1.0" encoding="utf-8"?>
-<w:numbering xmlns:wpc="http://schemas.microsoft.com/office/word/2010/wordprocessingCanvas" xmlns:mc="http://schemas.openxmlformats.org/markup-compatibility/2006" xmlns:o="urn:schemas-microsoft-com:office:office" xmlns:r="http://schemas.openxmlformats.org/officeDocument/2006/relationships" xmlns:m="http://schemas.openxmlformats.org/officeDocument/2006/math" xmlns:v="urn:schemas-microsoft-com:vml" xmlns:wp14="http://schemas.microsoft.com/office/word/2010/wordprocessingDrawing" xmlns:wp="http://schemas.openxmlformats.org/drawingml/2006/wordprocessingDrawing" xmlns:w10="urn:schemas-microsoft-com:office:word" xmlns:w="http://schemas.openxmlformats.org/wordprocessingml/2006/main" xmlns:w14="http://schemas.microsoft.com/office/word/2010/wordml" xmlns:wpg="http://schemas.microsoft.com/office/word/2010/wordprocessingGroup" xmlns:wpi="http://schemas.microsoft.com/office/word/2010/wordprocessingInk" xmlns:wne="http://schemas.microsoft.com/office/word/2006/wordml" xmlns:wps="http://schemas.microsoft.com/office/word/2010/wordprocessingShape" mc:Ignorable="w14 wp14">
+<w:numbering xmlns:wpc="http://schemas.microsoft.com/office/word/2010/wordprocessingCanvas" xmlns:mo="http://schemas.microsoft.com/office/mac/office/2008/main" xmlns:mc="http://schemas.openxmlformats.org/markup-compatibility/2006" xmlns:mv="urn:schemas-microsoft-com:mac:vml" xmlns:o="urn:schemas-microsoft-com:office:office" xmlns:r="http://schemas.openxmlformats.org/officeDocument/2006/relationships" xmlns:m="http://schemas.openxmlformats.org/officeDocument/2006/math" xmlns:v="urn:schemas-microsoft-com:vml" xmlns:wp14="http://schemas.microsoft.com/office/word/2010/wordprocessingDrawing" xmlns:wp="http://schemas.openxmlformats.org/drawingml/2006/wordprocessingDrawing" xmlns:w10="urn:schemas-microsoft-com:office:word" xmlns:w="http://schemas.openxmlformats.org/wordprocessingml/2006/main" xmlns:w14="http://schemas.microsoft.com/office/word/2010/wordml" xmlns:wpg="http://schemas.microsoft.com/office/word/2010/wordprocessingGroup" xmlns:wpi="http://schemas.microsoft.com/office/word/2010/wordprocessingInk" xmlns:wne="http://schemas.microsoft.com/office/word/2006/wordml" xmlns:wps="http://schemas.microsoft.com/office/word/2010/wordprocessingShape" mc:Ignorable="w14 wp14">
   <w:abstractNum w:abstractNumId="0">
     <w:nsid w:val="00B837D8"/>
     <w:multiLevelType w:val="hybridMultilevel"/>
@@ -21915,7 +21935,7 @@
       </w:pPr>
     </w:pPrDefault>
   </w:docDefaults>
-  <w:latentStyles w:defLockedState="0" w:defUIPriority="0" w:defSemiHidden="0" w:defUnhideWhenUsed="0" w:defQFormat="0" w:count="267">
+  <w:latentStyles w:defLockedState="0" w:defUIPriority="0" w:defSemiHidden="0" w:defUnhideWhenUsed="0" w:defQFormat="0" w:count="276">
     <w:lsdException w:name="Colorful List Accent 6" w:uiPriority="72"/>
     <w:lsdException w:name="Colorful Grid Accent 6" w:uiPriority="73"/>
     <w:lsdException w:name="Subtle Emphasis" w:uiPriority="19" w:qFormat="1"/>
@@ -22269,7 +22289,7 @@
 </file>
 
 <file path=word/stylesWithEffects.xml><?xml version="1.0" encoding="utf-8"?>
-<w:styles xmlns:wpc="http://schemas.microsoft.com/office/word/2010/wordprocessingCanvas" xmlns:mc="http://schemas.openxmlformats.org/markup-compatibility/2006" xmlns:o="urn:schemas-microsoft-com:office:office" xmlns:r="http://schemas.openxmlformats.org/officeDocument/2006/relationships" xmlns:m="http://schemas.openxmlformats.org/officeDocument/2006/math" xmlns:v="urn:schemas-microsoft-com:vml" xmlns:wp14="http://schemas.microsoft.com/office/word/2010/wordprocessingDrawing" xmlns:wp="http://schemas.openxmlformats.org/drawingml/2006/wordprocessingDrawing" xmlns:w10="urn:schemas-microsoft-com:office:word" xmlns:w="http://schemas.openxmlformats.org/wordprocessingml/2006/main" xmlns:w14="http://schemas.microsoft.com/office/word/2010/wordml" xmlns:wpg="http://schemas.microsoft.com/office/word/2010/wordprocessingGroup" xmlns:wpi="http://schemas.microsoft.com/office/word/2010/wordprocessingInk" xmlns:wne="http://schemas.microsoft.com/office/word/2006/wordml" xmlns:wps="http://schemas.microsoft.com/office/word/2010/wordprocessingShape" mc:Ignorable="w14 wp14">
+<w:styles xmlns:wpc="http://schemas.microsoft.com/office/word/2010/wordprocessingCanvas" xmlns:mo="http://schemas.microsoft.com/office/mac/office/2008/main" xmlns:mc="http://schemas.openxmlformats.org/markup-compatibility/2006" xmlns:mv="urn:schemas-microsoft-com:mac:vml" xmlns:o="urn:schemas-microsoft-com:office:office" xmlns:r="http://schemas.openxmlformats.org/officeDocument/2006/relationships" xmlns:m="http://schemas.openxmlformats.org/officeDocument/2006/math" xmlns:v="urn:schemas-microsoft-com:vml" xmlns:wp14="http://schemas.microsoft.com/office/word/2010/wordprocessingDrawing" xmlns:wp="http://schemas.openxmlformats.org/drawingml/2006/wordprocessingDrawing" xmlns:w10="urn:schemas-microsoft-com:office:word" xmlns:w="http://schemas.openxmlformats.org/wordprocessingml/2006/main" xmlns:w14="http://schemas.microsoft.com/office/word/2010/wordml" xmlns:wpg="http://schemas.microsoft.com/office/word/2010/wordprocessingGroup" xmlns:wpi="http://schemas.microsoft.com/office/word/2010/wordprocessingInk" xmlns:wne="http://schemas.microsoft.com/office/word/2006/wordml" xmlns:wps="http://schemas.microsoft.com/office/word/2010/wordprocessingShape" mc:Ignorable="w14 wp14">
   <w:docDefaults>
     <w:rPrDefault>
       <w:rPr>
@@ -22285,7 +22305,7 @@
       </w:pPr>
     </w:pPrDefault>
   </w:docDefaults>
-  <w:latentStyles w:defLockedState="0" w:defUIPriority="0" w:defSemiHidden="0" w:defUnhideWhenUsed="0" w:defQFormat="0" w:count="267"/>
+  <w:latentStyles w:defLockedState="0" w:defUIPriority="0" w:defSemiHidden="0" w:defUnhideWhenUsed="0" w:defQFormat="0" w:count="276"/>
   <w:style w:type="paragraph" w:default="1" w:styleId="Normal">
     <w:name w:val="Normal"/>
     <w:qFormat/>

</xml_diff>

<commit_message>
#3156 clarified robot(X) percept.
</commit_message>
<xml_diff>
--- a/doc/Manuals/BW4T2_Specification.docx
+++ b/doc/Manuals/BW4T2_Specification.docx
@@ -7794,7 +7794,14 @@
           <w:rFonts w:ascii="Courier New" w:hAnsi="Courier New" w:cs="Courier New"/>
           <w:lang w:val="en-US"/>
         </w:rPr>
-        <w:t>ObjectID</w:t>
+        <w:t>Robot</w:t>
+      </w:r>
+      <w:r>
+        <w:rPr>
+          <w:rFonts w:ascii="Courier New" w:hAnsi="Courier New" w:cs="Courier New"/>
+          <w:lang w:val="en-US"/>
+        </w:rPr>
+        <w:t>ID</w:t>
       </w:r>
       <w:proofErr w:type="spellEnd"/>
       <w:r>
@@ -7834,7 +7841,31 @@
         <w:rPr>
           <w:rFonts w:asciiTheme="minorHAnsi" w:hAnsiTheme="minorHAnsi" w:cstheme="minorHAnsi"/>
         </w:rPr>
-        <w:t>: Information about what the ID of the controlled robot is in Repast.</w:t>
+        <w:t xml:space="preserve">: Information about what the </w:t>
+      </w:r>
+      <w:r>
+        <w:rPr>
+          <w:rFonts w:asciiTheme="minorHAnsi" w:hAnsiTheme="minorHAnsi" w:cstheme="minorHAnsi"/>
+        </w:rPr>
+        <w:t>Repast-</w:t>
+      </w:r>
+      <w:r>
+        <w:rPr>
+          <w:rFonts w:asciiTheme="minorHAnsi" w:hAnsiTheme="minorHAnsi" w:cstheme="minorHAnsi"/>
+        </w:rPr>
+        <w:t>ID of the robot</w:t>
+      </w:r>
+      <w:r>
+        <w:rPr>
+          <w:rFonts w:asciiTheme="minorHAnsi" w:hAnsiTheme="minorHAnsi" w:cstheme="minorHAnsi"/>
+        </w:rPr>
+        <w:t xml:space="preserve"> is that is controlled by the GOAL agent</w:t>
+      </w:r>
+      <w:r>
+        <w:rPr>
+          <w:rFonts w:asciiTheme="minorHAnsi" w:hAnsiTheme="minorHAnsi" w:cstheme="minorHAnsi"/>
+        </w:rPr>
+        <w:t>.</w:t>
       </w:r>
     </w:p>
     <w:p>
@@ -7859,7 +7890,19 @@
         <w:rPr>
           <w:rFonts w:asciiTheme="minorHAnsi" w:hAnsiTheme="minorHAnsi" w:cstheme="minorHAnsi"/>
         </w:rPr>
-        <w:t xml:space="preserve">: “Robot has ID </w:t>
+        <w:t xml:space="preserve">: “Robot has </w:t>
+      </w:r>
+      <w:r>
+        <w:rPr>
+          <w:rFonts w:asciiTheme="minorHAnsi" w:hAnsiTheme="minorHAnsi" w:cstheme="minorHAnsi"/>
+        </w:rPr>
+        <w:t xml:space="preserve">Repast Object </w:t>
+      </w:r>
+      <w:r>
+        <w:rPr>
+          <w:rFonts w:asciiTheme="minorHAnsi" w:hAnsiTheme="minorHAnsi" w:cstheme="minorHAnsi"/>
+        </w:rPr>
+        <w:t xml:space="preserve">ID </w:t>
       </w:r>
       <w:proofErr w:type="spellStart"/>
       <w:r>
@@ -7973,6 +8016,8 @@
       <w:r>
         <w:t>.</w:t>
       </w:r>
+      <w:bookmarkStart w:id="1" w:name="_GoBack"/>
+      <w:bookmarkEnd w:id="1"/>
     </w:p>
     <w:p/>
     <w:p>
@@ -9121,6 +9166,917 @@
         <w:rPr>
           <w:b/>
           <w:highlight w:val="yellow"/>
+          <w:lang w:val="en-US"/>
+        </w:rPr>
+        <w:t>Predicate</w:t>
+      </w:r>
+      <w:r>
+        <w:rPr>
+          <w:highlight w:val="yellow"/>
+          <w:lang w:val="en-US"/>
+        </w:rPr>
+        <w:t xml:space="preserve">: </w:t>
+      </w:r>
+      <w:proofErr w:type="spellStart"/>
+      <w:proofErr w:type="gramStart"/>
+      <w:r>
+        <w:rPr>
+          <w:rFonts w:ascii="Courier New" w:hAnsi="Courier New" w:cs="Courier New"/>
+          <w:highlight w:val="yellow"/>
+          <w:lang w:val="en-US"/>
+        </w:rPr>
+        <w:t>goTo</w:t>
+      </w:r>
+      <w:proofErr w:type="spellEnd"/>
+      <w:r>
+        <w:rPr>
+          <w:rFonts w:ascii="Courier New" w:hAnsi="Courier New" w:cs="Courier New"/>
+          <w:highlight w:val="yellow"/>
+          <w:lang w:val="en-US"/>
+        </w:rPr>
+        <w:t>(</w:t>
+      </w:r>
+      <w:proofErr w:type="gramEnd"/>
+      <w:r>
+        <w:rPr>
+          <w:rFonts w:ascii="Courier New" w:hAnsi="Courier New" w:cs="Courier New"/>
+          <w:highlight w:val="yellow"/>
+          <w:lang w:val="en-US"/>
+        </w:rPr>
+        <w:t>Id)</w:t>
+      </w:r>
+    </w:p>
+    <w:p>
+      <w:pPr>
+        <w:pStyle w:val="ListParagraph"/>
+        <w:numPr>
+          <w:ilvl w:val="0"/>
+          <w:numId w:val="3"/>
+        </w:numPr>
+        <w:jc w:val="both"/>
+        <w:rPr>
+          <w:rFonts w:asciiTheme="minorHAnsi" w:hAnsiTheme="minorHAnsi" w:cstheme="minorHAnsi"/>
+          <w:highlight w:val="yellow"/>
+        </w:rPr>
+      </w:pPr>
+      <w:r>
+        <w:rPr>
+          <w:rFonts w:asciiTheme="minorHAnsi" w:hAnsiTheme="minorHAnsi" w:cstheme="minorHAnsi"/>
+          <w:highlight w:val="yellow"/>
+          <w:u w:val="single"/>
+        </w:rPr>
+        <w:t>Description</w:t>
+      </w:r>
+      <w:r>
+        <w:rPr>
+          <w:rFonts w:asciiTheme="minorHAnsi" w:hAnsiTheme="minorHAnsi" w:cstheme="minorHAnsi"/>
+          <w:highlight w:val="yellow"/>
+        </w:rPr>
+        <w:t xml:space="preserve">: This percept is reserved for </w:t>
+      </w:r>
+      <w:proofErr w:type="spellStart"/>
+      <w:r>
+        <w:rPr>
+          <w:rFonts w:asciiTheme="minorHAnsi" w:hAnsiTheme="minorHAnsi" w:cstheme="minorHAnsi"/>
+          <w:highlight w:val="yellow"/>
+        </w:rPr>
+        <w:t>HumanBots</w:t>
+      </w:r>
+      <w:proofErr w:type="spellEnd"/>
+      <w:r>
+        <w:rPr>
+          <w:rFonts w:asciiTheme="minorHAnsi" w:hAnsiTheme="minorHAnsi" w:cstheme="minorHAnsi"/>
+          <w:highlight w:val="yellow"/>
+        </w:rPr>
+        <w:t xml:space="preserve"> running in GOAL. There, this percept is generated when the user requests to go to a place. The GOAL agent coupled to the </w:t>
+      </w:r>
+      <w:proofErr w:type="spellStart"/>
+      <w:r>
+        <w:rPr>
+          <w:rFonts w:asciiTheme="minorHAnsi" w:hAnsiTheme="minorHAnsi" w:cstheme="minorHAnsi"/>
+          <w:highlight w:val="yellow"/>
+        </w:rPr>
+        <w:t>HumanBot</w:t>
+      </w:r>
+      <w:proofErr w:type="spellEnd"/>
+      <w:r>
+        <w:rPr>
+          <w:rFonts w:asciiTheme="minorHAnsi" w:hAnsiTheme="minorHAnsi" w:cstheme="minorHAnsi"/>
+          <w:highlight w:val="yellow"/>
+        </w:rPr>
+        <w:t xml:space="preserve"> then should take the appropriate action.</w:t>
+      </w:r>
+    </w:p>
+    <w:p>
+      <w:pPr>
+        <w:pStyle w:val="ListParagraph"/>
+        <w:numPr>
+          <w:ilvl w:val="0"/>
+          <w:numId w:val="3"/>
+        </w:numPr>
+        <w:jc w:val="both"/>
+        <w:rPr>
+          <w:rFonts w:asciiTheme="minorHAnsi" w:hAnsiTheme="minorHAnsi" w:cstheme="minorHAnsi"/>
+          <w:highlight w:val="yellow"/>
+        </w:rPr>
+      </w:pPr>
+      <w:r>
+        <w:rPr>
+          <w:rFonts w:asciiTheme="minorHAnsi" w:hAnsiTheme="minorHAnsi" w:cstheme="minorHAnsi"/>
+          <w:highlight w:val="yellow"/>
+          <w:u w:val="single"/>
+        </w:rPr>
+        <w:t>Translation</w:t>
+      </w:r>
+      <w:r>
+        <w:rPr>
+          <w:rFonts w:asciiTheme="minorHAnsi" w:hAnsiTheme="minorHAnsi" w:cstheme="minorHAnsi"/>
+          <w:highlight w:val="yellow"/>
+        </w:rPr>
+        <w:t>: “user asked to go to Id”</w:t>
+      </w:r>
+    </w:p>
+    <w:p>
+      <w:pPr>
+        <w:pStyle w:val="ListParagraph"/>
+        <w:numPr>
+          <w:ilvl w:val="0"/>
+          <w:numId w:val="3"/>
+        </w:numPr>
+        <w:rPr>
+          <w:rFonts w:asciiTheme="minorHAnsi" w:hAnsiTheme="minorHAnsi" w:cstheme="minorHAnsi"/>
+          <w:highlight w:val="yellow"/>
+        </w:rPr>
+      </w:pPr>
+      <w:r>
+        <w:rPr>
+          <w:rFonts w:asciiTheme="minorHAnsi" w:hAnsiTheme="minorHAnsi" w:cstheme="minorHAnsi"/>
+          <w:highlight w:val="yellow"/>
+          <w:u w:val="single"/>
+        </w:rPr>
+        <w:t>Type:</w:t>
+      </w:r>
+      <w:r>
+        <w:rPr>
+          <w:rFonts w:asciiTheme="minorHAnsi" w:hAnsiTheme="minorHAnsi" w:cstheme="minorHAnsi"/>
+          <w:highlight w:val="yellow"/>
+        </w:rPr>
+        <w:t xml:space="preserve"> Sent every time when user selects the action</w:t>
+      </w:r>
+      <w:r>
+        <w:rPr>
+          <w:rFonts w:asciiTheme="minorHAnsi" w:hAnsiTheme="minorHAnsi" w:cstheme="minorHAnsi"/>
+          <w:highlight w:val="yellow"/>
+        </w:rPr>
+        <w:t xml:space="preserve">, </w:t>
+      </w:r>
+      <w:proofErr w:type="spellStart"/>
+      <w:r>
+        <w:rPr>
+          <w:rFonts w:asciiTheme="minorHAnsi" w:hAnsiTheme="minorHAnsi" w:cstheme="minorHAnsi"/>
+          <w:highlight w:val="yellow"/>
+        </w:rPr>
+        <w:t>HumanBot</w:t>
+      </w:r>
+      <w:proofErr w:type="spellEnd"/>
+      <w:r>
+        <w:rPr>
+          <w:rFonts w:asciiTheme="minorHAnsi" w:hAnsiTheme="minorHAnsi" w:cstheme="minorHAnsi"/>
+          <w:highlight w:val="yellow"/>
+        </w:rPr>
+        <w:t>.</w:t>
+      </w:r>
+    </w:p>
+    <w:p>
+      <w:pPr>
+        <w:pStyle w:val="ListParagraph"/>
+        <w:numPr>
+          <w:ilvl w:val="0"/>
+          <w:numId w:val="3"/>
+        </w:numPr>
+        <w:rPr>
+          <w:rFonts w:asciiTheme="minorHAnsi" w:hAnsiTheme="minorHAnsi" w:cstheme="minorHAnsi"/>
+          <w:highlight w:val="yellow"/>
+        </w:rPr>
+      </w:pPr>
+      <w:r>
+        <w:rPr>
+          <w:rFonts w:asciiTheme="minorHAnsi" w:hAnsiTheme="minorHAnsi" w:cstheme="minorHAnsi"/>
+          <w:highlight w:val="yellow"/>
+          <w:u w:val="single"/>
+        </w:rPr>
+        <w:t>Additional explanation</w:t>
+      </w:r>
+      <w:r>
+        <w:rPr>
+          <w:rFonts w:asciiTheme="minorHAnsi" w:hAnsiTheme="minorHAnsi" w:cstheme="minorHAnsi"/>
+          <w:highlight w:val="yellow"/>
+        </w:rPr>
+        <w:t xml:space="preserve">: </w:t>
+      </w:r>
+      <w:r>
+        <w:rPr>
+          <w:rFonts w:asciiTheme="minorHAnsi" w:hAnsiTheme="minorHAnsi" w:cstheme="minorHAnsi"/>
+          <w:highlight w:val="yellow"/>
+        </w:rPr>
+        <w:t>An agent that you write yourself has no need for these percepts and does not need to process this type of percept.</w:t>
+      </w:r>
+    </w:p>
+    <w:p>
+      <w:pPr>
+        <w:pStyle w:val="ListParagraph"/>
+        <w:ind w:left="360"/>
+        <w:rPr>
+          <w:lang w:val="en-GB"/>
+        </w:rPr>
+      </w:pPr>
+    </w:p>
+    <w:p>
+      <w:pPr>
+        <w:rPr>
+          <w:rFonts w:ascii="Courier New" w:hAnsi="Courier New" w:cs="Courier New"/>
+          <w:highlight w:val="yellow"/>
+          <w:lang w:val="en-US"/>
+        </w:rPr>
+      </w:pPr>
+      <w:r>
+        <w:rPr>
+          <w:b/>
+          <w:highlight w:val="yellow"/>
+          <w:lang w:val="en-US"/>
+        </w:rPr>
+        <w:t>Predicate</w:t>
+      </w:r>
+      <w:r>
+        <w:rPr>
+          <w:highlight w:val="yellow"/>
+          <w:lang w:val="en-US"/>
+        </w:rPr>
+        <w:t xml:space="preserve">: </w:t>
+      </w:r>
+      <w:proofErr w:type="spellStart"/>
+      <w:proofErr w:type="gramStart"/>
+      <w:r>
+        <w:rPr>
+          <w:rFonts w:ascii="Courier New" w:hAnsi="Courier New" w:cs="Courier New"/>
+          <w:highlight w:val="yellow"/>
+          <w:lang w:val="en-US"/>
+        </w:rPr>
+        <w:t>goTo</w:t>
+      </w:r>
+      <w:proofErr w:type="spellEnd"/>
+      <w:r>
+        <w:rPr>
+          <w:rFonts w:ascii="Courier New" w:hAnsi="Courier New" w:cs="Courier New"/>
+          <w:highlight w:val="yellow"/>
+          <w:lang w:val="en-US"/>
+        </w:rPr>
+        <w:t>(</w:t>
+      </w:r>
+      <w:proofErr w:type="gramEnd"/>
+      <w:r>
+        <w:rPr>
+          <w:rFonts w:ascii="Courier New" w:hAnsi="Courier New" w:cs="Courier New"/>
+          <w:highlight w:val="yellow"/>
+          <w:lang w:val="en-US"/>
+        </w:rPr>
+        <w:t>X,Y)</w:t>
+      </w:r>
+    </w:p>
+    <w:p>
+      <w:pPr>
+        <w:pStyle w:val="ListParagraph"/>
+        <w:numPr>
+          <w:ilvl w:val="0"/>
+          <w:numId w:val="3"/>
+        </w:numPr>
+        <w:jc w:val="both"/>
+        <w:rPr>
+          <w:rFonts w:asciiTheme="minorHAnsi" w:hAnsiTheme="minorHAnsi" w:cstheme="minorHAnsi"/>
+          <w:highlight w:val="yellow"/>
+        </w:rPr>
+      </w:pPr>
+      <w:r>
+        <w:rPr>
+          <w:rFonts w:asciiTheme="minorHAnsi" w:hAnsiTheme="minorHAnsi" w:cstheme="minorHAnsi"/>
+          <w:highlight w:val="yellow"/>
+          <w:u w:val="single"/>
+        </w:rPr>
+        <w:t>Description</w:t>
+      </w:r>
+      <w:r>
+        <w:rPr>
+          <w:rFonts w:asciiTheme="minorHAnsi" w:hAnsiTheme="minorHAnsi" w:cstheme="minorHAnsi"/>
+          <w:highlight w:val="yellow"/>
+        </w:rPr>
+        <w:t xml:space="preserve">: This percept is reserved for </w:t>
+      </w:r>
+      <w:proofErr w:type="spellStart"/>
+      <w:r>
+        <w:rPr>
+          <w:rFonts w:asciiTheme="minorHAnsi" w:hAnsiTheme="minorHAnsi" w:cstheme="minorHAnsi"/>
+          <w:highlight w:val="yellow"/>
+        </w:rPr>
+        <w:t>HumanBots</w:t>
+      </w:r>
+      <w:proofErr w:type="spellEnd"/>
+      <w:r>
+        <w:rPr>
+          <w:rFonts w:asciiTheme="minorHAnsi" w:hAnsiTheme="minorHAnsi" w:cstheme="minorHAnsi"/>
+          <w:highlight w:val="yellow"/>
+        </w:rPr>
+        <w:t xml:space="preserve"> running in GOAL. There, this percept is generated when the user requests to go to a place. The GOAL agent coupled to the </w:t>
+      </w:r>
+      <w:proofErr w:type="spellStart"/>
+      <w:r>
+        <w:rPr>
+          <w:rFonts w:asciiTheme="minorHAnsi" w:hAnsiTheme="minorHAnsi" w:cstheme="minorHAnsi"/>
+          <w:highlight w:val="yellow"/>
+        </w:rPr>
+        <w:t>HumanBot</w:t>
+      </w:r>
+      <w:proofErr w:type="spellEnd"/>
+      <w:r>
+        <w:rPr>
+          <w:rFonts w:asciiTheme="minorHAnsi" w:hAnsiTheme="minorHAnsi" w:cstheme="minorHAnsi"/>
+          <w:highlight w:val="yellow"/>
+        </w:rPr>
+        <w:t xml:space="preserve"> then should take the appropriate action.</w:t>
+      </w:r>
+    </w:p>
+    <w:p>
+      <w:pPr>
+        <w:pStyle w:val="ListParagraph"/>
+        <w:numPr>
+          <w:ilvl w:val="0"/>
+          <w:numId w:val="3"/>
+        </w:numPr>
+        <w:jc w:val="both"/>
+        <w:rPr>
+          <w:rFonts w:asciiTheme="minorHAnsi" w:hAnsiTheme="minorHAnsi" w:cstheme="minorHAnsi"/>
+          <w:highlight w:val="yellow"/>
+        </w:rPr>
+      </w:pPr>
+      <w:r>
+        <w:rPr>
+          <w:rFonts w:asciiTheme="minorHAnsi" w:hAnsiTheme="minorHAnsi" w:cstheme="minorHAnsi"/>
+          <w:highlight w:val="yellow"/>
+          <w:u w:val="single"/>
+        </w:rPr>
+        <w:t>Translation</w:t>
+      </w:r>
+      <w:r>
+        <w:rPr>
+          <w:rFonts w:asciiTheme="minorHAnsi" w:hAnsiTheme="minorHAnsi" w:cstheme="minorHAnsi"/>
+          <w:highlight w:val="yellow"/>
+        </w:rPr>
+        <w:t>: “user asked to go to position (X,Y)”</w:t>
+      </w:r>
+    </w:p>
+    <w:p>
+      <w:pPr>
+        <w:pStyle w:val="ListParagraph"/>
+        <w:numPr>
+          <w:ilvl w:val="0"/>
+          <w:numId w:val="3"/>
+        </w:numPr>
+        <w:rPr>
+          <w:rFonts w:asciiTheme="minorHAnsi" w:hAnsiTheme="minorHAnsi" w:cstheme="minorHAnsi"/>
+          <w:highlight w:val="yellow"/>
+        </w:rPr>
+      </w:pPr>
+      <w:r>
+        <w:rPr>
+          <w:rFonts w:asciiTheme="minorHAnsi" w:hAnsiTheme="minorHAnsi" w:cstheme="minorHAnsi"/>
+          <w:highlight w:val="yellow"/>
+          <w:u w:val="single"/>
+        </w:rPr>
+        <w:t>Type:</w:t>
+      </w:r>
+      <w:r>
+        <w:rPr>
+          <w:rFonts w:asciiTheme="minorHAnsi" w:hAnsiTheme="minorHAnsi" w:cstheme="minorHAnsi"/>
+          <w:highlight w:val="yellow"/>
+        </w:rPr>
+        <w:t xml:space="preserve"> Sent every time when user selects the action</w:t>
+      </w:r>
+      <w:r>
+        <w:rPr>
+          <w:rFonts w:asciiTheme="minorHAnsi" w:hAnsiTheme="minorHAnsi" w:cstheme="minorHAnsi"/>
+          <w:highlight w:val="yellow"/>
+        </w:rPr>
+        <w:t xml:space="preserve">, </w:t>
+      </w:r>
+      <w:proofErr w:type="spellStart"/>
+      <w:r>
+        <w:rPr>
+          <w:rFonts w:asciiTheme="minorHAnsi" w:hAnsiTheme="minorHAnsi" w:cstheme="minorHAnsi"/>
+          <w:highlight w:val="yellow"/>
+        </w:rPr>
+        <w:t>HumanBot</w:t>
+      </w:r>
+      <w:proofErr w:type="spellEnd"/>
+      <w:r>
+        <w:rPr>
+          <w:rFonts w:asciiTheme="minorHAnsi" w:hAnsiTheme="minorHAnsi" w:cstheme="minorHAnsi"/>
+          <w:highlight w:val="yellow"/>
+        </w:rPr>
+        <w:t>.</w:t>
+      </w:r>
+    </w:p>
+    <w:p>
+      <w:pPr>
+        <w:pStyle w:val="ListParagraph"/>
+        <w:numPr>
+          <w:ilvl w:val="0"/>
+          <w:numId w:val="3"/>
+        </w:numPr>
+        <w:rPr>
+          <w:rFonts w:asciiTheme="minorHAnsi" w:hAnsiTheme="minorHAnsi" w:cstheme="minorHAnsi"/>
+          <w:highlight w:val="yellow"/>
+        </w:rPr>
+      </w:pPr>
+      <w:r>
+        <w:rPr>
+          <w:rFonts w:asciiTheme="minorHAnsi" w:hAnsiTheme="minorHAnsi" w:cstheme="minorHAnsi"/>
+          <w:highlight w:val="yellow"/>
+          <w:u w:val="single"/>
+        </w:rPr>
+        <w:t>Additional explanation</w:t>
+      </w:r>
+      <w:r>
+        <w:rPr>
+          <w:rFonts w:asciiTheme="minorHAnsi" w:hAnsiTheme="minorHAnsi" w:cstheme="minorHAnsi"/>
+          <w:highlight w:val="yellow"/>
+        </w:rPr>
+        <w:t xml:space="preserve">: </w:t>
+      </w:r>
+      <w:r>
+        <w:rPr>
+          <w:rFonts w:asciiTheme="minorHAnsi" w:hAnsiTheme="minorHAnsi" w:cstheme="minorHAnsi"/>
+          <w:highlight w:val="yellow"/>
+        </w:rPr>
+        <w:t>An agent that you write yourself has no need for these percepts and does not need to process this type of percept.</w:t>
+      </w:r>
+    </w:p>
+    <w:p>
+      <w:pPr>
+        <w:rPr>
+          <w:lang w:val="en-GB"/>
+        </w:rPr>
+      </w:pPr>
+    </w:p>
+    <w:p>
+      <w:pPr>
+        <w:rPr>
+          <w:rFonts w:ascii="Courier New" w:hAnsi="Courier New" w:cs="Courier New"/>
+          <w:lang w:val="en-US"/>
+        </w:rPr>
+      </w:pPr>
+      <w:r>
+        <w:rPr>
+          <w:b/>
+          <w:lang w:val="en-US"/>
+        </w:rPr>
+        <w:t>Predicate</w:t>
+      </w:r>
+      <w:r>
+        <w:rPr>
+          <w:lang w:val="en-US"/>
+        </w:rPr>
+        <w:t xml:space="preserve">: </w:t>
+      </w:r>
+      <w:proofErr w:type="spellStart"/>
+      <w:proofErr w:type="gramStart"/>
+      <w:r>
+        <w:rPr>
+          <w:rFonts w:ascii="Courier New" w:hAnsi="Courier New" w:cs="Courier New"/>
+          <w:lang w:val="en-US"/>
+        </w:rPr>
+        <w:t>pickUp</w:t>
+      </w:r>
+      <w:proofErr w:type="spellEnd"/>
+      <w:r>
+        <w:rPr>
+          <w:rFonts w:ascii="Courier New" w:hAnsi="Courier New" w:cs="Courier New"/>
+          <w:lang w:val="en-US"/>
+        </w:rPr>
+        <w:t>(</w:t>
+      </w:r>
+      <w:proofErr w:type="gramEnd"/>
+      <w:r>
+        <w:rPr>
+          <w:rFonts w:ascii="Courier New" w:hAnsi="Courier New" w:cs="Courier New"/>
+          <w:lang w:val="en-US"/>
+        </w:rPr>
+        <w:t>)</w:t>
+      </w:r>
+    </w:p>
+    <w:p>
+      <w:pPr>
+        <w:pStyle w:val="ListParagraph"/>
+        <w:numPr>
+          <w:ilvl w:val="0"/>
+          <w:numId w:val="3"/>
+        </w:numPr>
+        <w:jc w:val="both"/>
+        <w:rPr>
+          <w:rFonts w:asciiTheme="minorHAnsi" w:hAnsiTheme="minorHAnsi" w:cstheme="minorHAnsi"/>
+          <w:highlight w:val="yellow"/>
+        </w:rPr>
+      </w:pPr>
+      <w:r>
+        <w:rPr>
+          <w:rFonts w:asciiTheme="minorHAnsi" w:hAnsiTheme="minorHAnsi" w:cstheme="minorHAnsi"/>
+          <w:highlight w:val="yellow"/>
+          <w:u w:val="single"/>
+        </w:rPr>
+        <w:t>Description</w:t>
+      </w:r>
+      <w:r>
+        <w:rPr>
+          <w:rFonts w:asciiTheme="minorHAnsi" w:hAnsiTheme="minorHAnsi" w:cstheme="minorHAnsi"/>
+          <w:highlight w:val="yellow"/>
+        </w:rPr>
+        <w:t xml:space="preserve">: This percept is reserved for </w:t>
+      </w:r>
+      <w:proofErr w:type="spellStart"/>
+      <w:r>
+        <w:rPr>
+          <w:rFonts w:asciiTheme="minorHAnsi" w:hAnsiTheme="minorHAnsi" w:cstheme="minorHAnsi"/>
+          <w:highlight w:val="yellow"/>
+        </w:rPr>
+        <w:t>HumanBots</w:t>
+      </w:r>
+      <w:proofErr w:type="spellEnd"/>
+      <w:r>
+        <w:rPr>
+          <w:rFonts w:asciiTheme="minorHAnsi" w:hAnsiTheme="minorHAnsi" w:cstheme="minorHAnsi"/>
+          <w:highlight w:val="yellow"/>
+        </w:rPr>
+        <w:t xml:space="preserve"> running in GOAL. There, this percept is generated when the user requests to pick up a block. The GOAL agent coupled to the </w:t>
+      </w:r>
+      <w:proofErr w:type="spellStart"/>
+      <w:r>
+        <w:rPr>
+          <w:rFonts w:asciiTheme="minorHAnsi" w:hAnsiTheme="minorHAnsi" w:cstheme="minorHAnsi"/>
+          <w:highlight w:val="yellow"/>
+        </w:rPr>
+        <w:t>HumanBot</w:t>
+      </w:r>
+      <w:proofErr w:type="spellEnd"/>
+      <w:r>
+        <w:rPr>
+          <w:rFonts w:asciiTheme="minorHAnsi" w:hAnsiTheme="minorHAnsi" w:cstheme="minorHAnsi"/>
+          <w:highlight w:val="yellow"/>
+        </w:rPr>
+        <w:t xml:space="preserve"> then should take the appropriate action.</w:t>
+      </w:r>
+    </w:p>
+    <w:p>
+      <w:pPr>
+        <w:pStyle w:val="ListParagraph"/>
+        <w:numPr>
+          <w:ilvl w:val="0"/>
+          <w:numId w:val="3"/>
+        </w:numPr>
+        <w:jc w:val="both"/>
+        <w:rPr>
+          <w:rFonts w:asciiTheme="minorHAnsi" w:hAnsiTheme="minorHAnsi" w:cstheme="minorHAnsi"/>
+          <w:highlight w:val="yellow"/>
+        </w:rPr>
+      </w:pPr>
+      <w:r>
+        <w:rPr>
+          <w:rFonts w:asciiTheme="minorHAnsi" w:hAnsiTheme="minorHAnsi" w:cstheme="minorHAnsi"/>
+          <w:highlight w:val="yellow"/>
+          <w:u w:val="single"/>
+        </w:rPr>
+        <w:t>Translation</w:t>
+      </w:r>
+      <w:r>
+        <w:rPr>
+          <w:rFonts w:asciiTheme="minorHAnsi" w:hAnsiTheme="minorHAnsi" w:cstheme="minorHAnsi"/>
+          <w:highlight w:val="yellow"/>
+        </w:rPr>
+        <w:t>: “user asked to pick up a block”</w:t>
+      </w:r>
+    </w:p>
+    <w:p>
+      <w:pPr>
+        <w:pStyle w:val="ListParagraph"/>
+        <w:numPr>
+          <w:ilvl w:val="0"/>
+          <w:numId w:val="3"/>
+        </w:numPr>
+        <w:rPr>
+          <w:rFonts w:asciiTheme="minorHAnsi" w:hAnsiTheme="minorHAnsi" w:cstheme="minorHAnsi"/>
+          <w:highlight w:val="yellow"/>
+        </w:rPr>
+      </w:pPr>
+      <w:r>
+        <w:rPr>
+          <w:rFonts w:asciiTheme="minorHAnsi" w:hAnsiTheme="minorHAnsi" w:cstheme="minorHAnsi"/>
+          <w:highlight w:val="yellow"/>
+          <w:u w:val="single"/>
+        </w:rPr>
+        <w:t>Type:</w:t>
+      </w:r>
+      <w:r>
+        <w:rPr>
+          <w:rFonts w:asciiTheme="minorHAnsi" w:hAnsiTheme="minorHAnsi" w:cstheme="minorHAnsi"/>
+          <w:highlight w:val="yellow"/>
+        </w:rPr>
+        <w:t xml:space="preserve"> Sent every time when user selects the action.</w:t>
+      </w:r>
+    </w:p>
+    <w:p>
+      <w:pPr>
+        <w:pStyle w:val="ListParagraph"/>
+        <w:numPr>
+          <w:ilvl w:val="0"/>
+          <w:numId w:val="3"/>
+        </w:numPr>
+        <w:rPr>
+          <w:rFonts w:asciiTheme="minorHAnsi" w:hAnsiTheme="minorHAnsi" w:cstheme="minorHAnsi"/>
+          <w:highlight w:val="yellow"/>
+        </w:rPr>
+      </w:pPr>
+      <w:r>
+        <w:rPr>
+          <w:rFonts w:asciiTheme="minorHAnsi" w:hAnsiTheme="minorHAnsi" w:cstheme="minorHAnsi"/>
+          <w:highlight w:val="yellow"/>
+          <w:u w:val="single"/>
+        </w:rPr>
+        <w:t>Additional explanation</w:t>
+      </w:r>
+      <w:r>
+        <w:rPr>
+          <w:rFonts w:asciiTheme="minorHAnsi" w:hAnsiTheme="minorHAnsi" w:cstheme="minorHAnsi"/>
+          <w:highlight w:val="yellow"/>
+        </w:rPr>
+        <w:t xml:space="preserve">: </w:t>
+      </w:r>
+      <w:r>
+        <w:rPr>
+          <w:rFonts w:asciiTheme="minorHAnsi" w:hAnsiTheme="minorHAnsi" w:cstheme="minorHAnsi"/>
+          <w:highlight w:val="yellow"/>
+        </w:rPr>
+        <w:t>An agent that you write yourself has no need for these percepts and does not need to process this type of percept</w:t>
+      </w:r>
+      <w:r>
+        <w:rPr>
+          <w:rFonts w:asciiTheme="minorHAnsi" w:hAnsiTheme="minorHAnsi" w:cstheme="minorHAnsi"/>
+          <w:highlight w:val="yellow"/>
+        </w:rPr>
+        <w:t>.</w:t>
+      </w:r>
+    </w:p>
+    <w:p>
+      <w:pPr>
+        <w:rPr>
+          <w:lang w:val="en-US"/>
+        </w:rPr>
+      </w:pPr>
+    </w:p>
+    <w:p>
+      <w:pPr>
+        <w:rPr>
+          <w:rFonts w:ascii="Courier New" w:hAnsi="Courier New" w:cs="Courier New"/>
+          <w:highlight w:val="yellow"/>
+          <w:lang w:val="en-US"/>
+        </w:rPr>
+      </w:pPr>
+      <w:r>
+        <w:rPr>
+          <w:b/>
+          <w:highlight w:val="yellow"/>
+          <w:lang w:val="en-US"/>
+        </w:rPr>
+        <w:t>Predicate</w:t>
+      </w:r>
+      <w:r>
+        <w:rPr>
+          <w:highlight w:val="yellow"/>
+          <w:lang w:val="en-US"/>
+        </w:rPr>
+        <w:t xml:space="preserve">: </w:t>
+      </w:r>
+      <w:proofErr w:type="spellStart"/>
+      <w:proofErr w:type="gramStart"/>
+      <w:r>
+        <w:rPr>
+          <w:rFonts w:ascii="Courier New" w:hAnsi="Courier New" w:cs="Courier New"/>
+          <w:highlight w:val="yellow"/>
+          <w:lang w:val="en-US"/>
+        </w:rPr>
+        <w:t>putDown</w:t>
+      </w:r>
+      <w:proofErr w:type="spellEnd"/>
+      <w:r>
+        <w:rPr>
+          <w:rFonts w:ascii="Courier New" w:hAnsi="Courier New" w:cs="Courier New"/>
+          <w:highlight w:val="yellow"/>
+          <w:lang w:val="en-US"/>
+        </w:rPr>
+        <w:t>(</w:t>
+      </w:r>
+      <w:proofErr w:type="gramEnd"/>
+      <w:r>
+        <w:rPr>
+          <w:rFonts w:ascii="Courier New" w:hAnsi="Courier New" w:cs="Courier New"/>
+          <w:highlight w:val="yellow"/>
+          <w:lang w:val="en-US"/>
+        </w:rPr>
+        <w:t>)</w:t>
+      </w:r>
+    </w:p>
+    <w:p>
+      <w:pPr>
+        <w:pStyle w:val="ListParagraph"/>
+        <w:numPr>
+          <w:ilvl w:val="0"/>
+          <w:numId w:val="3"/>
+        </w:numPr>
+        <w:jc w:val="both"/>
+        <w:rPr>
+          <w:rFonts w:asciiTheme="minorHAnsi" w:hAnsiTheme="minorHAnsi" w:cstheme="minorHAnsi"/>
+          <w:highlight w:val="yellow"/>
+        </w:rPr>
+      </w:pPr>
+      <w:r>
+        <w:rPr>
+          <w:rFonts w:asciiTheme="minorHAnsi" w:hAnsiTheme="minorHAnsi" w:cstheme="minorHAnsi"/>
+          <w:highlight w:val="yellow"/>
+          <w:u w:val="single"/>
+        </w:rPr>
+        <w:t>Description</w:t>
+      </w:r>
+      <w:r>
+        <w:rPr>
+          <w:rFonts w:asciiTheme="minorHAnsi" w:hAnsiTheme="minorHAnsi" w:cstheme="minorHAnsi"/>
+          <w:highlight w:val="yellow"/>
+        </w:rPr>
+        <w:t xml:space="preserve">: This percept is reserved for </w:t>
+      </w:r>
+      <w:proofErr w:type="spellStart"/>
+      <w:r>
+        <w:rPr>
+          <w:rFonts w:asciiTheme="minorHAnsi" w:hAnsiTheme="minorHAnsi" w:cstheme="minorHAnsi"/>
+          <w:highlight w:val="yellow"/>
+        </w:rPr>
+        <w:t>HumanBots</w:t>
+      </w:r>
+      <w:proofErr w:type="spellEnd"/>
+      <w:r>
+        <w:rPr>
+          <w:rFonts w:asciiTheme="minorHAnsi" w:hAnsiTheme="minorHAnsi" w:cstheme="minorHAnsi"/>
+          <w:highlight w:val="yellow"/>
+        </w:rPr>
+        <w:t xml:space="preserve"> running in GOAL. There, this percept is generated when the user requests put down a block. The GOAL agent coupled to the </w:t>
+      </w:r>
+      <w:proofErr w:type="spellStart"/>
+      <w:r>
+        <w:rPr>
+          <w:rFonts w:asciiTheme="minorHAnsi" w:hAnsiTheme="minorHAnsi" w:cstheme="minorHAnsi"/>
+          <w:highlight w:val="yellow"/>
+        </w:rPr>
+        <w:t>HumanBot</w:t>
+      </w:r>
+      <w:proofErr w:type="spellEnd"/>
+      <w:r>
+        <w:rPr>
+          <w:rFonts w:asciiTheme="minorHAnsi" w:hAnsiTheme="minorHAnsi" w:cstheme="minorHAnsi"/>
+          <w:highlight w:val="yellow"/>
+        </w:rPr>
+        <w:t xml:space="preserve"> then should take the appropriate action.</w:t>
+      </w:r>
+    </w:p>
+    <w:p>
+      <w:pPr>
+        <w:pStyle w:val="ListParagraph"/>
+        <w:numPr>
+          <w:ilvl w:val="0"/>
+          <w:numId w:val="3"/>
+        </w:numPr>
+        <w:jc w:val="both"/>
+        <w:rPr>
+          <w:rFonts w:asciiTheme="minorHAnsi" w:hAnsiTheme="minorHAnsi" w:cstheme="minorHAnsi"/>
+          <w:highlight w:val="yellow"/>
+        </w:rPr>
+      </w:pPr>
+      <w:r>
+        <w:rPr>
+          <w:rFonts w:asciiTheme="minorHAnsi" w:hAnsiTheme="minorHAnsi" w:cstheme="minorHAnsi"/>
+          <w:highlight w:val="yellow"/>
+          <w:u w:val="single"/>
+        </w:rPr>
+        <w:t>Translation</w:t>
+      </w:r>
+      <w:r>
+        <w:rPr>
+          <w:rFonts w:asciiTheme="minorHAnsi" w:hAnsiTheme="minorHAnsi" w:cstheme="minorHAnsi"/>
+          <w:highlight w:val="yellow"/>
+        </w:rPr>
+        <w:t>: “user asked to put down a block”</w:t>
+      </w:r>
+    </w:p>
+    <w:p>
+      <w:pPr>
+        <w:pStyle w:val="ListParagraph"/>
+        <w:numPr>
+          <w:ilvl w:val="0"/>
+          <w:numId w:val="3"/>
+        </w:numPr>
+        <w:rPr>
+          <w:rFonts w:asciiTheme="minorHAnsi" w:hAnsiTheme="minorHAnsi" w:cstheme="minorHAnsi"/>
+          <w:highlight w:val="yellow"/>
+        </w:rPr>
+      </w:pPr>
+      <w:r>
+        <w:rPr>
+          <w:rFonts w:asciiTheme="minorHAnsi" w:hAnsiTheme="minorHAnsi" w:cstheme="minorHAnsi"/>
+          <w:highlight w:val="yellow"/>
+          <w:u w:val="single"/>
+        </w:rPr>
+        <w:t>Type:</w:t>
+      </w:r>
+      <w:r>
+        <w:rPr>
+          <w:rFonts w:asciiTheme="minorHAnsi" w:hAnsiTheme="minorHAnsi" w:cstheme="minorHAnsi"/>
+          <w:highlight w:val="yellow"/>
+        </w:rPr>
+        <w:t xml:space="preserve"> Sent every time when user selects the action.</w:t>
+      </w:r>
+    </w:p>
+    <w:p>
+      <w:pPr>
+        <w:pStyle w:val="ListParagraph"/>
+        <w:numPr>
+          <w:ilvl w:val="0"/>
+          <w:numId w:val="3"/>
+        </w:numPr>
+        <w:rPr>
+          <w:rFonts w:asciiTheme="minorHAnsi" w:hAnsiTheme="minorHAnsi" w:cstheme="minorHAnsi"/>
+          <w:highlight w:val="yellow"/>
+        </w:rPr>
+      </w:pPr>
+      <w:r>
+        <w:rPr>
+          <w:rFonts w:asciiTheme="minorHAnsi" w:hAnsiTheme="minorHAnsi" w:cstheme="minorHAnsi"/>
+          <w:highlight w:val="yellow"/>
+          <w:u w:val="single"/>
+        </w:rPr>
+        <w:t>Additional explanation</w:t>
+      </w:r>
+      <w:r>
+        <w:rPr>
+          <w:rFonts w:asciiTheme="minorHAnsi" w:hAnsiTheme="minorHAnsi" w:cstheme="minorHAnsi"/>
+          <w:highlight w:val="yellow"/>
+        </w:rPr>
+        <w:t xml:space="preserve">: </w:t>
+      </w:r>
+      <w:r>
+        <w:rPr>
+          <w:rFonts w:asciiTheme="minorHAnsi" w:hAnsiTheme="minorHAnsi" w:cstheme="minorHAnsi"/>
+          <w:highlight w:val="yellow"/>
+        </w:rPr>
+        <w:t>An agent that you write yourself has no need for these percepts and does not need to process this type of percept.</w:t>
+      </w:r>
+    </w:p>
+    <w:p>
+      <w:pPr>
+        <w:rPr>
+          <w:rFonts w:cstheme="minorHAnsi"/>
+          <w:highlight w:val="yellow"/>
+        </w:rPr>
+      </w:pPr>
+    </w:p>
+    <w:p>
+      <w:pPr>
+        <w:rPr>
+          <w:b/>
+          <w:lang w:val="en-US"/>
+        </w:rPr>
+      </w:pPr>
+      <w:r>
+        <w:rPr>
+          <w:b/>
+          <w:lang w:val="en-US"/>
+        </w:rPr>
+        <w:br w:type="page"/>
+      </w:r>
+    </w:p>
+    <w:p>
+      <w:pPr>
+        <w:rPr>
+          <w:rFonts w:ascii="Courier New" w:hAnsi="Courier New" w:cs="Courier New"/>
+          <w:lang w:val="en-US"/>
+        </w:rPr>
+      </w:pPr>
+      <w:r>
+        <w:rPr>
+          <w:b/>
           <w:lang w:val="en-US"/>
         </w:rPr>
         <w:lastRenderedPageBreak/>
@@ -9128,7 +10084,6 @@
       </w:r>
       <w:r>
         <w:rPr>
-          <w:highlight w:val="yellow"/>
           <w:lang w:val="en-US"/>
         </w:rPr>
         <w:t xml:space="preserve">: </w:t>
@@ -9138,16 +10093,14 @@
       <w:r>
         <w:rPr>
           <w:rFonts w:ascii="Courier New" w:hAnsi="Courier New" w:cs="Courier New"/>
-          <w:highlight w:val="yellow"/>
-          <w:lang w:val="en-US"/>
-        </w:rPr>
-        <w:t>goTo</w:t>
-      </w:r>
-      <w:proofErr w:type="spellEnd"/>
-      <w:r>
-        <w:rPr>
-          <w:rFonts w:ascii="Courier New" w:hAnsi="Courier New" w:cs="Courier New"/>
-          <w:highlight w:val="yellow"/>
+          <w:lang w:val="en-US"/>
+        </w:rPr>
+        <w:t>robotSize</w:t>
+      </w:r>
+      <w:proofErr w:type="spellEnd"/>
+      <w:r>
+        <w:rPr>
+          <w:rFonts w:ascii="Courier New" w:hAnsi="Courier New" w:cs="Courier New"/>
           <w:lang w:val="en-US"/>
         </w:rPr>
         <w:t>(</w:t>
@@ -9156,10 +10109,41 @@
       <w:r>
         <w:rPr>
           <w:rFonts w:ascii="Courier New" w:hAnsi="Courier New" w:cs="Courier New"/>
-          <w:highlight w:val="yellow"/>
-          <w:lang w:val="en-US"/>
-        </w:rPr>
-        <w:t>Id)</w:t>
+          <w:lang w:val="en-US"/>
+        </w:rPr>
+        <w:t>&lt;</w:t>
+      </w:r>
+      <w:proofErr w:type="spellStart"/>
+      <w:r>
+        <w:rPr>
+          <w:rFonts w:ascii="Courier New" w:hAnsi="Courier New" w:cs="Courier New"/>
+          <w:lang w:val="en-US"/>
+        </w:rPr>
+        <w:t>RobotID</w:t>
+      </w:r>
+      <w:proofErr w:type="spellEnd"/>
+      <w:r>
+        <w:rPr>
+          <w:rFonts w:ascii="Courier New" w:hAnsi="Courier New" w:cs="Courier New"/>
+          <w:lang w:val="en-US"/>
+        </w:rPr>
+        <w:t>&gt;,</w:t>
+      </w:r>
+      <w:proofErr w:type="spellStart"/>
+      <w:r>
+        <w:rPr>
+          <w:rFonts w:ascii="Courier New" w:hAnsi="Courier New" w:cs="Courier New"/>
+          <w:lang w:val="en-US"/>
+        </w:rPr>
+        <w:t>Width,Height</w:t>
+      </w:r>
+      <w:proofErr w:type="spellEnd"/>
+      <w:r>
+        <w:rPr>
+          <w:rFonts w:ascii="Courier New" w:hAnsi="Courier New" w:cs="Courier New"/>
+          <w:lang w:val="en-US"/>
+        </w:rPr>
+        <w:t>)</w:t>
       </w:r>
     </w:p>
     <w:p>
@@ -9172,13 +10156,11 @@
         <w:jc w:val="both"/>
         <w:rPr>
           <w:rFonts w:asciiTheme="minorHAnsi" w:hAnsiTheme="minorHAnsi" w:cstheme="minorHAnsi"/>
-          <w:highlight w:val="yellow"/>
-        </w:rPr>
-      </w:pPr>
-      <w:r>
-        <w:rPr>
-          <w:rFonts w:asciiTheme="minorHAnsi" w:hAnsiTheme="minorHAnsi" w:cstheme="minorHAnsi"/>
-          <w:highlight w:val="yellow"/>
+        </w:rPr>
+      </w:pPr>
+      <w:r>
+        <w:rPr>
+          <w:rFonts w:asciiTheme="minorHAnsi" w:hAnsiTheme="minorHAnsi" w:cstheme="minorHAnsi"/>
           <w:u w:val="single"/>
         </w:rPr>
         <w:t>Description</w:t>
@@ -9186,15 +10168,404 @@
       <w:r>
         <w:rPr>
           <w:rFonts w:asciiTheme="minorHAnsi" w:hAnsiTheme="minorHAnsi" w:cstheme="minorHAnsi"/>
-          <w:highlight w:val="yellow"/>
-        </w:rPr>
-        <w:t xml:space="preserve">: This percept is reserved for </w:t>
-      </w:r>
-      <w:proofErr w:type="spellStart"/>
-      <w:r>
-        <w:rPr>
-          <w:rFonts w:asciiTheme="minorHAnsi" w:hAnsiTheme="minorHAnsi" w:cstheme="minorHAnsi"/>
-          <w:highlight w:val="yellow"/>
+        </w:rPr>
+        <w:t xml:space="preserve">: </w:t>
+      </w:r>
+      <w:r>
+        <w:rPr>
+          <w:rFonts w:asciiTheme="minorHAnsi" w:hAnsiTheme="minorHAnsi" w:cstheme="minorHAnsi"/>
+        </w:rPr>
+        <w:t xml:space="preserve">This percept </w:t>
+      </w:r>
+      <w:r>
+        <w:rPr>
+          <w:rFonts w:asciiTheme="minorHAnsi" w:hAnsiTheme="minorHAnsi" w:cstheme="minorHAnsi"/>
+        </w:rPr>
+        <w:t>indicates the Width and Height of robot &lt;</w:t>
+      </w:r>
+      <w:proofErr w:type="spellStart"/>
+      <w:r>
+        <w:rPr>
+          <w:rFonts w:ascii="Courier New" w:hAnsi="Courier New" w:cs="Courier New"/>
+        </w:rPr>
+        <w:t>RobotID</w:t>
+      </w:r>
+      <w:proofErr w:type="spellEnd"/>
+      <w:r>
+        <w:rPr>
+          <w:rFonts w:asciiTheme="minorHAnsi" w:hAnsiTheme="minorHAnsi" w:cstheme="minorHAnsi"/>
+        </w:rPr>
+        <w:t xml:space="preserve"> </w:t>
+      </w:r>
+      <w:r>
+        <w:rPr>
+          <w:rFonts w:asciiTheme="minorHAnsi" w:hAnsiTheme="minorHAnsi" w:cstheme="minorHAnsi"/>
+        </w:rPr>
+        <w:t>&gt;</w:t>
+      </w:r>
+      <w:r>
+        <w:rPr>
+          <w:rFonts w:asciiTheme="minorHAnsi" w:hAnsiTheme="minorHAnsi" w:cstheme="minorHAnsi"/>
+        </w:rPr>
+        <w:t xml:space="preserve"> </w:t>
+      </w:r>
+    </w:p>
+    <w:p>
+      <w:pPr>
+        <w:pStyle w:val="ListParagraph"/>
+        <w:numPr>
+          <w:ilvl w:val="0"/>
+          <w:numId w:val="3"/>
+        </w:numPr>
+        <w:rPr>
+          <w:rFonts w:asciiTheme="minorHAnsi" w:hAnsiTheme="minorHAnsi" w:cstheme="minorHAnsi"/>
+        </w:rPr>
+      </w:pPr>
+      <w:r>
+        <w:rPr>
+          <w:rFonts w:asciiTheme="minorHAnsi" w:hAnsiTheme="minorHAnsi" w:cstheme="minorHAnsi"/>
+          <w:u w:val="single"/>
+        </w:rPr>
+        <w:t>Type:</w:t>
+      </w:r>
+      <w:r>
+        <w:rPr>
+          <w:rFonts w:asciiTheme="minorHAnsi" w:hAnsiTheme="minorHAnsi" w:cstheme="minorHAnsi"/>
+        </w:rPr>
+        <w:t xml:space="preserve"> Sent </w:t>
+      </w:r>
+      <w:r>
+        <w:rPr>
+          <w:rFonts w:asciiTheme="minorHAnsi" w:hAnsiTheme="minorHAnsi" w:cstheme="minorHAnsi"/>
+        </w:rPr>
+        <w:t>on change</w:t>
+      </w:r>
+      <w:r>
+        <w:rPr>
+          <w:rFonts w:asciiTheme="minorHAnsi" w:hAnsiTheme="minorHAnsi" w:cstheme="minorHAnsi"/>
+        </w:rPr>
+        <w:t>.</w:t>
+      </w:r>
+    </w:p>
+    <w:p>
+      <w:pPr>
+        <w:pStyle w:val="ListParagraph"/>
+        <w:numPr>
+          <w:ilvl w:val="0"/>
+          <w:numId w:val="3"/>
+        </w:numPr>
+        <w:rPr>
+          <w:rFonts w:asciiTheme="minorHAnsi" w:hAnsiTheme="minorHAnsi" w:cstheme="minorHAnsi"/>
+        </w:rPr>
+      </w:pPr>
+      <w:r>
+        <w:rPr>
+          <w:rFonts w:asciiTheme="minorHAnsi" w:hAnsiTheme="minorHAnsi" w:cstheme="minorHAnsi"/>
+          <w:u w:val="single"/>
+        </w:rPr>
+        <w:t>Additional explanation</w:t>
+      </w:r>
+      <w:r>
+        <w:rPr>
+          <w:rFonts w:asciiTheme="minorHAnsi" w:hAnsiTheme="minorHAnsi" w:cstheme="minorHAnsi"/>
+        </w:rPr>
+        <w:t xml:space="preserve">: </w:t>
+      </w:r>
+      <w:r>
+        <w:rPr>
+          <w:rFonts w:asciiTheme="minorHAnsi" w:hAnsiTheme="minorHAnsi" w:cstheme="minorHAnsi"/>
+        </w:rPr>
+        <w:t xml:space="preserve">This percept is used by the client at the creation of the bots so that it can give them the correct sizes. </w:t>
+      </w:r>
+    </w:p>
+    <w:p>
+      <w:pPr>
+        <w:pStyle w:val="ListParagraph"/>
+        <w:ind w:left="360"/>
+        <w:rPr>
+          <w:rFonts w:asciiTheme="minorHAnsi" w:hAnsiTheme="minorHAnsi" w:cstheme="minorHAnsi"/>
+          <w:u w:val="single"/>
+        </w:rPr>
+      </w:pPr>
+    </w:p>
+    <w:p>
+      <w:pPr>
+        <w:pStyle w:val="ListParagraph"/>
+        <w:ind w:left="360"/>
+        <w:rPr>
+          <w:rFonts w:asciiTheme="minorHAnsi" w:hAnsiTheme="minorHAnsi" w:cstheme="minorHAnsi"/>
+        </w:rPr>
+      </w:pPr>
+    </w:p>
+    <w:p>
+      <w:pPr>
+        <w:rPr>
+          <w:rFonts w:ascii="Courier New" w:hAnsi="Courier New" w:cs="Courier New"/>
+          <w:lang w:val="en-US"/>
+        </w:rPr>
+      </w:pPr>
+      <w:r>
+        <w:rPr>
+          <w:b/>
+          <w:lang w:val="en-US"/>
+        </w:rPr>
+        <w:t>Predicate</w:t>
+      </w:r>
+      <w:r>
+        <w:rPr>
+          <w:lang w:val="en-US"/>
+        </w:rPr>
+        <w:t xml:space="preserve">: </w:t>
+      </w:r>
+      <w:proofErr w:type="gramStart"/>
+      <w:r>
+        <w:rPr>
+          <w:rFonts w:ascii="Courier New" w:hAnsi="Courier New" w:cs="Courier New"/>
+          <w:lang w:val="en-US"/>
+        </w:rPr>
+        <w:t>battery(</w:t>
+      </w:r>
+      <w:proofErr w:type="gramEnd"/>
+      <w:r>
+        <w:rPr>
+          <w:rFonts w:ascii="Courier New" w:hAnsi="Courier New" w:cs="Courier New"/>
+          <w:lang w:val="en-US"/>
+        </w:rPr>
+        <w:t>Percentage</w:t>
+      </w:r>
+      <w:r>
+        <w:rPr>
+          <w:rFonts w:ascii="Courier New" w:hAnsi="Courier New" w:cs="Courier New"/>
+          <w:lang w:val="en-US"/>
+        </w:rPr>
+        <w:t>)</w:t>
+      </w:r>
+    </w:p>
+    <w:p>
+      <w:pPr>
+        <w:pStyle w:val="ListParagraph"/>
+        <w:numPr>
+          <w:ilvl w:val="0"/>
+          <w:numId w:val="3"/>
+        </w:numPr>
+        <w:jc w:val="both"/>
+        <w:rPr>
+          <w:rFonts w:asciiTheme="minorHAnsi" w:hAnsiTheme="minorHAnsi" w:cstheme="minorHAnsi"/>
+        </w:rPr>
+      </w:pPr>
+      <w:r>
+        <w:rPr>
+          <w:rFonts w:asciiTheme="minorHAnsi" w:hAnsiTheme="minorHAnsi" w:cstheme="minorHAnsi"/>
+          <w:u w:val="single"/>
+        </w:rPr>
+        <w:t>Description</w:t>
+      </w:r>
+      <w:r>
+        <w:rPr>
+          <w:rFonts w:asciiTheme="minorHAnsi" w:hAnsiTheme="minorHAnsi" w:cstheme="minorHAnsi"/>
+        </w:rPr>
+        <w:t xml:space="preserve">: </w:t>
+      </w:r>
+      <w:r>
+        <w:rPr>
+          <w:rFonts w:asciiTheme="minorHAnsi" w:hAnsiTheme="minorHAnsi" w:cstheme="minorHAnsi"/>
+        </w:rPr>
+        <w:t>This</w:t>
+      </w:r>
+      <w:r>
+        <w:rPr>
+          <w:rFonts w:asciiTheme="minorHAnsi" w:hAnsiTheme="minorHAnsi" w:cstheme="minorHAnsi"/>
+        </w:rPr>
+        <w:t xml:space="preserve"> percept </w:t>
+      </w:r>
+      <w:r>
+        <w:rPr>
+          <w:rFonts w:asciiTheme="minorHAnsi" w:hAnsiTheme="minorHAnsi" w:cstheme="minorHAnsi"/>
+        </w:rPr>
+        <w:t>indicates the bot</w:t>
+      </w:r>
+      <w:r>
+        <w:rPr>
+          <w:rFonts w:asciiTheme="minorHAnsi" w:hAnsiTheme="minorHAnsi" w:cstheme="minorHAnsi"/>
+        </w:rPr>
+        <w:t xml:space="preserve"> battery </w:t>
+      </w:r>
+      <w:r>
+        <w:rPr>
+          <w:rFonts w:asciiTheme="minorHAnsi" w:hAnsiTheme="minorHAnsi" w:cstheme="minorHAnsi"/>
+        </w:rPr>
+        <w:t>P</w:t>
+      </w:r>
+      <w:r>
+        <w:rPr>
+          <w:rFonts w:asciiTheme="minorHAnsi" w:hAnsiTheme="minorHAnsi" w:cstheme="minorHAnsi"/>
+        </w:rPr>
+        <w:t>ercentage</w:t>
+      </w:r>
+      <w:r>
+        <w:rPr>
+          <w:rFonts w:asciiTheme="minorHAnsi" w:hAnsiTheme="minorHAnsi" w:cstheme="minorHAnsi"/>
+        </w:rPr>
+        <w:t>. 100% is full.</w:t>
+      </w:r>
+    </w:p>
+    <w:p>
+      <w:pPr>
+        <w:pStyle w:val="ListParagraph"/>
+        <w:numPr>
+          <w:ilvl w:val="0"/>
+          <w:numId w:val="3"/>
+        </w:numPr>
+        <w:rPr>
+          <w:rFonts w:asciiTheme="minorHAnsi" w:hAnsiTheme="minorHAnsi" w:cstheme="minorHAnsi"/>
+        </w:rPr>
+      </w:pPr>
+      <w:r>
+        <w:rPr>
+          <w:rFonts w:asciiTheme="minorHAnsi" w:hAnsiTheme="minorHAnsi" w:cstheme="minorHAnsi"/>
+          <w:u w:val="single"/>
+        </w:rPr>
+        <w:t>Type:</w:t>
+      </w:r>
+      <w:r>
+        <w:rPr>
+          <w:rFonts w:asciiTheme="minorHAnsi" w:hAnsiTheme="minorHAnsi" w:cstheme="minorHAnsi"/>
+        </w:rPr>
+        <w:t xml:space="preserve"> Sent on change</w:t>
+      </w:r>
+      <w:r>
+        <w:rPr>
+          <w:rFonts w:asciiTheme="minorHAnsi" w:hAnsiTheme="minorHAnsi" w:cstheme="minorHAnsi"/>
+        </w:rPr>
+        <w:t>.</w:t>
+      </w:r>
+    </w:p>
+    <w:p>
+      <w:pPr>
+        <w:pStyle w:val="ListParagraph"/>
+        <w:numPr>
+          <w:ilvl w:val="0"/>
+          <w:numId w:val="3"/>
+        </w:numPr>
+        <w:rPr>
+          <w:rFonts w:asciiTheme="minorHAnsi" w:hAnsiTheme="minorHAnsi" w:cstheme="minorHAnsi"/>
+        </w:rPr>
+      </w:pPr>
+      <w:r>
+        <w:rPr>
+          <w:rFonts w:asciiTheme="minorHAnsi" w:hAnsiTheme="minorHAnsi" w:cstheme="minorHAnsi"/>
+          <w:u w:val="single"/>
+        </w:rPr>
+        <w:t>Additional explanation</w:t>
+      </w:r>
+      <w:r>
+        <w:rPr>
+          <w:rFonts w:asciiTheme="minorHAnsi" w:hAnsiTheme="minorHAnsi" w:cstheme="minorHAnsi"/>
+        </w:rPr>
+        <w:t xml:space="preserve">: </w:t>
+      </w:r>
+      <w:r>
+        <w:rPr>
+          <w:rFonts w:asciiTheme="minorHAnsi" w:hAnsiTheme="minorHAnsi" w:cstheme="minorHAnsi"/>
+        </w:rPr>
+        <w:t>For recharge, the bot should be moved into a charge zone</w:t>
+      </w:r>
+      <w:r>
+        <w:rPr>
+          <w:rFonts w:asciiTheme="minorHAnsi" w:hAnsiTheme="minorHAnsi" w:cstheme="minorHAnsi"/>
+        </w:rPr>
+        <w:t xml:space="preserve">.  </w:t>
+      </w:r>
+    </w:p>
+    <w:p>
+      <w:pPr>
+        <w:rPr>
+          <w:rFonts w:cstheme="minorHAnsi"/>
+          <w:lang w:val="en-US"/>
+        </w:rPr>
+      </w:pPr>
+    </w:p>
+    <w:p>
+      <w:pPr>
+        <w:rPr>
+          <w:rFonts w:ascii="Courier New" w:hAnsi="Courier New" w:cs="Courier New"/>
+          <w:lang w:val="en-US"/>
+        </w:rPr>
+      </w:pPr>
+      <w:r>
+        <w:rPr>
+          <w:b/>
+          <w:lang w:val="en-US"/>
+        </w:rPr>
+        <w:t>Predicate</w:t>
+      </w:r>
+      <w:r>
+        <w:rPr>
+          <w:lang w:val="en-US"/>
+        </w:rPr>
+        <w:t xml:space="preserve">: </w:t>
+      </w:r>
+      <w:proofErr w:type="spellStart"/>
+      <w:proofErr w:type="gramStart"/>
+      <w:r>
+        <w:rPr>
+          <w:rFonts w:ascii="Courier New" w:hAnsi="Courier New" w:cs="Courier New"/>
+          <w:lang w:val="en-US"/>
+        </w:rPr>
+        <w:t>getEPartners</w:t>
+      </w:r>
+      <w:proofErr w:type="spellEnd"/>
+      <w:r>
+        <w:rPr>
+          <w:rFonts w:ascii="Courier New" w:hAnsi="Courier New" w:cs="Courier New"/>
+          <w:lang w:val="en-US"/>
+        </w:rPr>
+        <w:t>(</w:t>
+      </w:r>
+      <w:proofErr w:type="gramEnd"/>
+      <w:r>
+        <w:rPr>
+          <w:rFonts w:ascii="Courier New" w:hAnsi="Courier New" w:cs="Courier New"/>
+          <w:lang w:val="en-US"/>
+        </w:rPr>
+        <w:t>)</w:t>
+      </w:r>
+    </w:p>
+    <w:p>
+      <w:pPr>
+        <w:pStyle w:val="ListParagraph"/>
+        <w:numPr>
+          <w:ilvl w:val="0"/>
+          <w:numId w:val="3"/>
+        </w:numPr>
+        <w:jc w:val="both"/>
+        <w:rPr>
+          <w:rFonts w:asciiTheme="minorHAnsi" w:hAnsiTheme="minorHAnsi" w:cstheme="minorHAnsi"/>
+        </w:rPr>
+      </w:pPr>
+      <w:r>
+        <w:rPr>
+          <w:rFonts w:asciiTheme="minorHAnsi" w:hAnsiTheme="minorHAnsi" w:cstheme="minorHAnsi"/>
+          <w:u w:val="single"/>
+        </w:rPr>
+        <w:t>Description</w:t>
+      </w:r>
+      <w:r>
+        <w:rPr>
+          <w:rFonts w:asciiTheme="minorHAnsi" w:hAnsiTheme="minorHAnsi" w:cstheme="minorHAnsi"/>
+        </w:rPr>
+        <w:t xml:space="preserve">: </w:t>
+      </w:r>
+      <w:r>
+        <w:rPr>
+          <w:rFonts w:asciiTheme="minorHAnsi" w:hAnsiTheme="minorHAnsi" w:cstheme="minorHAnsi"/>
+        </w:rPr>
+        <w:t xml:space="preserve">This percept is reserved for </w:t>
+      </w:r>
+      <w:proofErr w:type="spellStart"/>
+      <w:r>
+        <w:rPr>
+          <w:rFonts w:asciiTheme="minorHAnsi" w:hAnsiTheme="minorHAnsi" w:cstheme="minorHAnsi"/>
         </w:rPr>
         <w:t>HumanBots</w:t>
       </w:r>
@@ -9202,25 +10573,20 @@
       <w:r>
         <w:rPr>
           <w:rFonts w:asciiTheme="minorHAnsi" w:hAnsiTheme="minorHAnsi" w:cstheme="minorHAnsi"/>
-          <w:highlight w:val="yellow"/>
-        </w:rPr>
-        <w:t xml:space="preserve"> running in GOAL. There, this percept is generated when the user requests to go to a place. The GOAL agent coupled to the </w:t>
-      </w:r>
-      <w:proofErr w:type="spellStart"/>
-      <w:r>
-        <w:rPr>
-          <w:rFonts w:asciiTheme="minorHAnsi" w:hAnsiTheme="minorHAnsi" w:cstheme="minorHAnsi"/>
-          <w:highlight w:val="yellow"/>
-        </w:rPr>
-        <w:t>HumanBot</w:t>
-      </w:r>
-      <w:proofErr w:type="spellEnd"/>
-      <w:r>
-        <w:rPr>
-          <w:rFonts w:asciiTheme="minorHAnsi" w:hAnsiTheme="minorHAnsi" w:cstheme="minorHAnsi"/>
-          <w:highlight w:val="yellow"/>
-        </w:rPr>
-        <w:t xml:space="preserve"> then should take the appropriate action.</w:t>
+        </w:rPr>
+        <w:t xml:space="preserve"> running in GOAL. There, this pe</w:t>
+      </w:r>
+      <w:r>
+        <w:rPr>
+          <w:rFonts w:asciiTheme="minorHAnsi" w:hAnsiTheme="minorHAnsi" w:cstheme="minorHAnsi"/>
+        </w:rPr>
+        <w:t>rcept is generated when the user wants to know the e-Partners that are present in the zone</w:t>
+      </w:r>
+      <w:r>
+        <w:rPr>
+          <w:rFonts w:asciiTheme="minorHAnsi" w:hAnsiTheme="minorHAnsi" w:cstheme="minorHAnsi"/>
+        </w:rPr>
+        <w:t xml:space="preserve">. </w:t>
       </w:r>
     </w:p>
     <w:p>
@@ -9230,1492 +10596,168 @@
           <w:ilvl w:val="0"/>
           <w:numId w:val="3"/>
         </w:numPr>
+        <w:rPr>
+          <w:rFonts w:asciiTheme="minorHAnsi" w:hAnsiTheme="minorHAnsi" w:cstheme="minorHAnsi"/>
+        </w:rPr>
+      </w:pPr>
+      <w:r>
+        <w:rPr>
+          <w:rFonts w:asciiTheme="minorHAnsi" w:hAnsiTheme="minorHAnsi" w:cstheme="minorHAnsi"/>
+          <w:u w:val="single"/>
+        </w:rPr>
+        <w:t>Type:</w:t>
+      </w:r>
+      <w:r>
+        <w:rPr>
+          <w:rFonts w:asciiTheme="minorHAnsi" w:hAnsiTheme="minorHAnsi" w:cstheme="minorHAnsi"/>
+        </w:rPr>
+        <w:t xml:space="preserve"> Sent always</w:t>
+      </w:r>
+      <w:r>
+        <w:rPr>
+          <w:rFonts w:asciiTheme="minorHAnsi" w:hAnsiTheme="minorHAnsi" w:cstheme="minorHAnsi"/>
+        </w:rPr>
+        <w:t>.</w:t>
+      </w:r>
+    </w:p>
+    <w:p>
+      <w:pPr>
+        <w:rPr>
+          <w:rFonts w:cstheme="minorHAnsi"/>
+          <w:lang w:val="en-US"/>
+        </w:rPr>
+      </w:pPr>
+    </w:p>
+    <w:p>
+      <w:pPr>
+        <w:rPr>
+          <w:rFonts w:ascii="Courier New" w:hAnsi="Courier New" w:cs="Courier New"/>
+          <w:lang w:val="en-US"/>
+        </w:rPr>
+      </w:pPr>
+      <w:r>
+        <w:rPr>
+          <w:b/>
+          <w:lang w:val="en-US"/>
+        </w:rPr>
+        <w:t>Predicate</w:t>
+      </w:r>
+      <w:r>
+        <w:rPr>
+          <w:lang w:val="en-US"/>
+        </w:rPr>
+        <w:t xml:space="preserve">: </w:t>
+      </w:r>
+      <w:proofErr w:type="spellStart"/>
+      <w:proofErr w:type="gramStart"/>
+      <w:r>
+        <w:rPr>
+          <w:rFonts w:ascii="Courier New" w:hAnsi="Courier New" w:cs="Courier New"/>
+          <w:lang w:val="en-US"/>
+        </w:rPr>
+        <w:t>oldTargetUnreachable</w:t>
+      </w:r>
+      <w:proofErr w:type="spellEnd"/>
+      <w:r>
+        <w:rPr>
+          <w:rFonts w:ascii="Courier New" w:hAnsi="Courier New" w:cs="Courier New"/>
+          <w:lang w:val="en-US"/>
+        </w:rPr>
+        <w:t>(</w:t>
+      </w:r>
+      <w:proofErr w:type="gramEnd"/>
+      <w:r>
+        <w:rPr>
+          <w:rFonts w:ascii="Courier New" w:hAnsi="Courier New" w:cs="Courier New"/>
+          <w:lang w:val="en-US"/>
+        </w:rPr>
+        <w:t>&lt;</w:t>
+      </w:r>
+      <w:proofErr w:type="spellStart"/>
+      <w:r>
+        <w:rPr>
+          <w:rFonts w:ascii="Courier New" w:hAnsi="Courier New" w:cs="Courier New"/>
+          <w:lang w:val="en-US"/>
+        </w:rPr>
+        <w:t>RobotID</w:t>
+      </w:r>
+      <w:proofErr w:type="spellEnd"/>
+      <w:r>
+        <w:rPr>
+          <w:rFonts w:ascii="Courier New" w:hAnsi="Courier New" w:cs="Courier New"/>
+          <w:lang w:val="en-US"/>
+        </w:rPr>
+        <w:t>&gt;,Boolean</w:t>
+      </w:r>
+      <w:r>
+        <w:rPr>
+          <w:rFonts w:ascii="Courier New" w:hAnsi="Courier New" w:cs="Courier New"/>
+          <w:lang w:val="en-US"/>
+        </w:rPr>
+        <w:t>)</w:t>
+      </w:r>
+    </w:p>
+    <w:p>
+      <w:pPr>
+        <w:pStyle w:val="ListParagraph"/>
+        <w:numPr>
+          <w:ilvl w:val="0"/>
+          <w:numId w:val="3"/>
+        </w:numPr>
         <w:jc w:val="both"/>
         <w:rPr>
           <w:rFonts w:asciiTheme="minorHAnsi" w:hAnsiTheme="minorHAnsi" w:cstheme="minorHAnsi"/>
-          <w:highlight w:val="yellow"/>
-        </w:rPr>
-      </w:pPr>
-      <w:r>
-        <w:rPr>
-          <w:rFonts w:asciiTheme="minorHAnsi" w:hAnsiTheme="minorHAnsi" w:cstheme="minorHAnsi"/>
-          <w:highlight w:val="yellow"/>
-          <w:u w:val="single"/>
-        </w:rPr>
-        <w:t>Translation</w:t>
-      </w:r>
-      <w:r>
-        <w:rPr>
-          <w:rFonts w:asciiTheme="minorHAnsi" w:hAnsiTheme="minorHAnsi" w:cstheme="minorHAnsi"/>
-          <w:highlight w:val="yellow"/>
-        </w:rPr>
-        <w:t>: “user asked to go to Id”</w:t>
-      </w:r>
-    </w:p>
-    <w:p>
-      <w:pPr>
-        <w:pStyle w:val="ListParagraph"/>
-        <w:numPr>
-          <w:ilvl w:val="0"/>
-          <w:numId w:val="3"/>
-        </w:numPr>
-        <w:rPr>
-          <w:rFonts w:asciiTheme="minorHAnsi" w:hAnsiTheme="minorHAnsi" w:cstheme="minorHAnsi"/>
-          <w:highlight w:val="yellow"/>
-        </w:rPr>
-      </w:pPr>
-      <w:r>
-        <w:rPr>
-          <w:rFonts w:asciiTheme="minorHAnsi" w:hAnsiTheme="minorHAnsi" w:cstheme="minorHAnsi"/>
-          <w:highlight w:val="yellow"/>
-          <w:u w:val="single"/>
-        </w:rPr>
-        <w:t>Type:</w:t>
-      </w:r>
-      <w:r>
-        <w:rPr>
-          <w:rFonts w:asciiTheme="minorHAnsi" w:hAnsiTheme="minorHAnsi" w:cstheme="minorHAnsi"/>
-          <w:highlight w:val="yellow"/>
-        </w:rPr>
-        <w:t xml:space="preserve"> Sent every time when user selects the action</w:t>
-      </w:r>
-      <w:r>
-        <w:rPr>
-          <w:rFonts w:asciiTheme="minorHAnsi" w:hAnsiTheme="minorHAnsi" w:cstheme="minorHAnsi"/>
-          <w:highlight w:val="yellow"/>
-        </w:rPr>
-        <w:t xml:space="preserve">, </w:t>
-      </w:r>
-      <w:proofErr w:type="spellStart"/>
-      <w:r>
-        <w:rPr>
-          <w:rFonts w:asciiTheme="minorHAnsi" w:hAnsiTheme="minorHAnsi" w:cstheme="minorHAnsi"/>
-          <w:highlight w:val="yellow"/>
-        </w:rPr>
-        <w:t>HumanBot</w:t>
-      </w:r>
-      <w:proofErr w:type="spellEnd"/>
-      <w:r>
-        <w:rPr>
-          <w:rFonts w:asciiTheme="minorHAnsi" w:hAnsiTheme="minorHAnsi" w:cstheme="minorHAnsi"/>
-          <w:highlight w:val="yellow"/>
+        </w:rPr>
+      </w:pPr>
+      <w:r>
+        <w:rPr>
+          <w:rFonts w:asciiTheme="minorHAnsi" w:hAnsiTheme="minorHAnsi" w:cstheme="minorHAnsi"/>
+          <w:u w:val="single"/>
+        </w:rPr>
+        <w:t>Description</w:t>
+      </w:r>
+      <w:r>
+        <w:rPr>
+          <w:rFonts w:asciiTheme="minorHAnsi" w:hAnsiTheme="minorHAnsi" w:cstheme="minorHAnsi"/>
+        </w:rPr>
+        <w:t xml:space="preserve">: </w:t>
+      </w:r>
+      <w:r>
+        <w:rPr>
+          <w:rFonts w:asciiTheme="minorHAnsi" w:hAnsiTheme="minorHAnsi" w:cstheme="minorHAnsi"/>
+        </w:rPr>
+        <w:t>T</w:t>
+      </w:r>
+      <w:r>
+        <w:rPr>
+          <w:rFonts w:asciiTheme="minorHAnsi" w:hAnsiTheme="minorHAnsi" w:cstheme="minorHAnsi"/>
+        </w:rPr>
+        <w:t xml:space="preserve">his percept is generated when the </w:t>
+      </w:r>
+      <w:r>
+        <w:rPr>
+          <w:rFonts w:asciiTheme="minorHAnsi" w:hAnsiTheme="minorHAnsi" w:cstheme="minorHAnsi"/>
+        </w:rPr>
+        <w:t>bot h</w:t>
+      </w:r>
+      <w:r>
+        <w:rPr>
+          <w:rFonts w:asciiTheme="minorHAnsi" w:hAnsiTheme="minorHAnsi" w:cstheme="minorHAnsi"/>
+        </w:rPr>
+        <w:t>as a target that is unreachable</w:t>
+      </w:r>
+      <w:r>
+        <w:rPr>
+          <w:rFonts w:asciiTheme="minorHAnsi" w:hAnsiTheme="minorHAnsi" w:cstheme="minorHAnsi"/>
         </w:rPr>
         <w:t>.</w:t>
       </w:r>
-    </w:p>
-    <w:p>
-      <w:pPr>
-        <w:pStyle w:val="ListParagraph"/>
-        <w:numPr>
-          <w:ilvl w:val="0"/>
-          <w:numId w:val="3"/>
-        </w:numPr>
-        <w:rPr>
-          <w:rFonts w:asciiTheme="minorHAnsi" w:hAnsiTheme="minorHAnsi" w:cstheme="minorHAnsi"/>
-          <w:highlight w:val="yellow"/>
-        </w:rPr>
-      </w:pPr>
-      <w:r>
-        <w:rPr>
-          <w:rFonts w:asciiTheme="minorHAnsi" w:hAnsiTheme="minorHAnsi" w:cstheme="minorHAnsi"/>
-          <w:highlight w:val="yellow"/>
-          <w:u w:val="single"/>
-        </w:rPr>
-        <w:t>Additional explanation</w:t>
-      </w:r>
-      <w:r>
-        <w:rPr>
-          <w:rFonts w:asciiTheme="minorHAnsi" w:hAnsiTheme="minorHAnsi" w:cstheme="minorHAnsi"/>
-          <w:highlight w:val="yellow"/>
-        </w:rPr>
-        <w:t xml:space="preserve">: </w:t>
-      </w:r>
-      <w:r>
-        <w:rPr>
-          <w:rFonts w:asciiTheme="minorHAnsi" w:hAnsiTheme="minorHAnsi" w:cstheme="minorHAnsi"/>
-          <w:highlight w:val="yellow"/>
-        </w:rPr>
-        <w:t>An agent that you write yourself has no need for these percepts and does not need to process this type of percept.</w:t>
-      </w:r>
-    </w:p>
-    <w:p>
-      <w:pPr>
-        <w:pStyle w:val="ListParagraph"/>
-        <w:ind w:left="360"/>
-        <w:rPr>
-          <w:lang w:val="en-GB"/>
-        </w:rPr>
-      </w:pPr>
-    </w:p>
-    <w:p>
-      <w:pPr>
-        <w:rPr>
-          <w:rFonts w:ascii="Courier New" w:hAnsi="Courier New" w:cs="Courier New"/>
-          <w:highlight w:val="yellow"/>
-          <w:lang w:val="en-US"/>
-        </w:rPr>
-      </w:pPr>
-      <w:r>
-        <w:rPr>
-          <w:b/>
-          <w:highlight w:val="yellow"/>
-          <w:lang w:val="en-US"/>
-        </w:rPr>
-        <w:t>Predicate</w:t>
-      </w:r>
-      <w:r>
-        <w:rPr>
-          <w:highlight w:val="yellow"/>
-          <w:lang w:val="en-US"/>
-        </w:rPr>
-        <w:t xml:space="preserve">: </w:t>
-      </w:r>
-      <w:proofErr w:type="spellStart"/>
-      <w:proofErr w:type="gramStart"/>
-      <w:r>
-        <w:rPr>
-          <w:rFonts w:ascii="Courier New" w:hAnsi="Courier New" w:cs="Courier New"/>
-          <w:highlight w:val="yellow"/>
-          <w:lang w:val="en-US"/>
-        </w:rPr>
-        <w:t>goTo</w:t>
-      </w:r>
-      <w:proofErr w:type="spellEnd"/>
-      <w:r>
-        <w:rPr>
-          <w:rFonts w:ascii="Courier New" w:hAnsi="Courier New" w:cs="Courier New"/>
-          <w:highlight w:val="yellow"/>
-          <w:lang w:val="en-US"/>
-        </w:rPr>
-        <w:t>(</w:t>
-      </w:r>
-      <w:proofErr w:type="gramEnd"/>
-      <w:r>
-        <w:rPr>
-          <w:rFonts w:ascii="Courier New" w:hAnsi="Courier New" w:cs="Courier New"/>
-          <w:highlight w:val="yellow"/>
-          <w:lang w:val="en-US"/>
-        </w:rPr>
-        <w:t>X,Y)</w:t>
-      </w:r>
-    </w:p>
-    <w:p>
-      <w:pPr>
-        <w:pStyle w:val="ListParagraph"/>
-        <w:numPr>
-          <w:ilvl w:val="0"/>
-          <w:numId w:val="3"/>
-        </w:numPr>
-        <w:jc w:val="both"/>
-        <w:rPr>
-          <w:rFonts w:asciiTheme="minorHAnsi" w:hAnsiTheme="minorHAnsi" w:cstheme="minorHAnsi"/>
-          <w:highlight w:val="yellow"/>
-        </w:rPr>
-      </w:pPr>
-      <w:r>
-        <w:rPr>
-          <w:rFonts w:asciiTheme="minorHAnsi" w:hAnsiTheme="minorHAnsi" w:cstheme="minorHAnsi"/>
-          <w:highlight w:val="yellow"/>
-          <w:u w:val="single"/>
-        </w:rPr>
-        <w:t>Description</w:t>
-      </w:r>
-      <w:r>
-        <w:rPr>
-          <w:rFonts w:asciiTheme="minorHAnsi" w:hAnsiTheme="minorHAnsi" w:cstheme="minorHAnsi"/>
-          <w:highlight w:val="yellow"/>
-        </w:rPr>
-        <w:t xml:space="preserve">: This percept is reserved for </w:t>
-      </w:r>
-      <w:proofErr w:type="spellStart"/>
-      <w:r>
-        <w:rPr>
-          <w:rFonts w:asciiTheme="minorHAnsi" w:hAnsiTheme="minorHAnsi" w:cstheme="minorHAnsi"/>
-          <w:highlight w:val="yellow"/>
-        </w:rPr>
-        <w:t>HumanBots</w:t>
-      </w:r>
-      <w:proofErr w:type="spellEnd"/>
-      <w:r>
-        <w:rPr>
-          <w:rFonts w:asciiTheme="minorHAnsi" w:hAnsiTheme="minorHAnsi" w:cstheme="minorHAnsi"/>
-          <w:highlight w:val="yellow"/>
-        </w:rPr>
-        <w:t xml:space="preserve"> running in GOAL. There, this percept is generated when the user requests to go to a place. The GOAL agent coupled to the </w:t>
-      </w:r>
-      <w:proofErr w:type="spellStart"/>
-      <w:r>
-        <w:rPr>
-          <w:rFonts w:asciiTheme="minorHAnsi" w:hAnsiTheme="minorHAnsi" w:cstheme="minorHAnsi"/>
-          <w:highlight w:val="yellow"/>
-        </w:rPr>
-        <w:t>HumanBot</w:t>
-      </w:r>
-      <w:proofErr w:type="spellEnd"/>
-      <w:r>
-        <w:rPr>
-          <w:rFonts w:asciiTheme="minorHAnsi" w:hAnsiTheme="minorHAnsi" w:cstheme="minorHAnsi"/>
-          <w:highlight w:val="yellow"/>
-        </w:rPr>
-        <w:t xml:space="preserve"> then should take the appropriate action.</w:t>
-      </w:r>
-    </w:p>
-    <w:p>
-      <w:pPr>
-        <w:pStyle w:val="ListParagraph"/>
-        <w:numPr>
-          <w:ilvl w:val="0"/>
-          <w:numId w:val="3"/>
-        </w:numPr>
-        <w:jc w:val="both"/>
-        <w:rPr>
-          <w:rFonts w:asciiTheme="minorHAnsi" w:hAnsiTheme="minorHAnsi" w:cstheme="minorHAnsi"/>
-          <w:highlight w:val="yellow"/>
-        </w:rPr>
-      </w:pPr>
-      <w:r>
-        <w:rPr>
-          <w:rFonts w:asciiTheme="minorHAnsi" w:hAnsiTheme="minorHAnsi" w:cstheme="minorHAnsi"/>
-          <w:highlight w:val="yellow"/>
-          <w:u w:val="single"/>
-        </w:rPr>
-        <w:t>Translation</w:t>
-      </w:r>
-      <w:r>
-        <w:rPr>
-          <w:rFonts w:asciiTheme="minorHAnsi" w:hAnsiTheme="minorHAnsi" w:cstheme="minorHAnsi"/>
-          <w:highlight w:val="yellow"/>
-        </w:rPr>
-        <w:t>: “user asked to go to position (X,Y)”</w:t>
-      </w:r>
-    </w:p>
-    <w:p>
-      <w:pPr>
-        <w:pStyle w:val="ListParagraph"/>
-        <w:numPr>
-          <w:ilvl w:val="0"/>
-          <w:numId w:val="3"/>
-        </w:numPr>
-        <w:rPr>
-          <w:rFonts w:asciiTheme="minorHAnsi" w:hAnsiTheme="minorHAnsi" w:cstheme="minorHAnsi"/>
-          <w:highlight w:val="yellow"/>
-        </w:rPr>
-      </w:pPr>
-      <w:r>
-        <w:rPr>
-          <w:rFonts w:asciiTheme="minorHAnsi" w:hAnsiTheme="minorHAnsi" w:cstheme="minorHAnsi"/>
-          <w:highlight w:val="yellow"/>
-          <w:u w:val="single"/>
-        </w:rPr>
-        <w:t>Type:</w:t>
-      </w:r>
-      <w:r>
-        <w:rPr>
-          <w:rFonts w:asciiTheme="minorHAnsi" w:hAnsiTheme="minorHAnsi" w:cstheme="minorHAnsi"/>
-          <w:highlight w:val="yellow"/>
-        </w:rPr>
-        <w:t xml:space="preserve"> Sent every time when user selects the action</w:t>
-      </w:r>
-      <w:r>
-        <w:rPr>
-          <w:rFonts w:asciiTheme="minorHAnsi" w:hAnsiTheme="minorHAnsi" w:cstheme="minorHAnsi"/>
-          <w:highlight w:val="yellow"/>
-        </w:rPr>
-        <w:t xml:space="preserve">, </w:t>
-      </w:r>
-      <w:proofErr w:type="spellStart"/>
-      <w:r>
-        <w:rPr>
-          <w:rFonts w:asciiTheme="minorHAnsi" w:hAnsiTheme="minorHAnsi" w:cstheme="minorHAnsi"/>
-          <w:highlight w:val="yellow"/>
-        </w:rPr>
-        <w:t>HumanBot</w:t>
-      </w:r>
-      <w:proofErr w:type="spellEnd"/>
-      <w:r>
-        <w:rPr>
-          <w:rFonts w:asciiTheme="minorHAnsi" w:hAnsiTheme="minorHAnsi" w:cstheme="minorHAnsi"/>
-          <w:highlight w:val="yellow"/>
-        </w:rPr>
-        <w:t>.</w:t>
-      </w:r>
-    </w:p>
-    <w:p>
-      <w:pPr>
-        <w:pStyle w:val="ListParagraph"/>
-        <w:numPr>
-          <w:ilvl w:val="0"/>
-          <w:numId w:val="3"/>
-        </w:numPr>
-        <w:rPr>
-          <w:rFonts w:asciiTheme="minorHAnsi" w:hAnsiTheme="minorHAnsi" w:cstheme="minorHAnsi"/>
-          <w:highlight w:val="yellow"/>
-        </w:rPr>
-      </w:pPr>
-      <w:r>
-        <w:rPr>
-          <w:rFonts w:asciiTheme="minorHAnsi" w:hAnsiTheme="minorHAnsi" w:cstheme="minorHAnsi"/>
-          <w:highlight w:val="yellow"/>
-          <w:u w:val="single"/>
-        </w:rPr>
-        <w:t>Additional explanation</w:t>
-      </w:r>
-      <w:r>
-        <w:rPr>
-          <w:rFonts w:asciiTheme="minorHAnsi" w:hAnsiTheme="minorHAnsi" w:cstheme="minorHAnsi"/>
-          <w:highlight w:val="yellow"/>
-        </w:rPr>
-        <w:t xml:space="preserve">: </w:t>
-      </w:r>
-      <w:r>
-        <w:rPr>
-          <w:rFonts w:asciiTheme="minorHAnsi" w:hAnsiTheme="minorHAnsi" w:cstheme="minorHAnsi"/>
-          <w:highlight w:val="yellow"/>
-        </w:rPr>
-        <w:t>An agent that you write yourself has no need for these percepts and does not need to process this type of percept.</w:t>
-      </w:r>
-    </w:p>
-    <w:p>
-      <w:pPr>
-        <w:rPr>
-          <w:lang w:val="en-GB"/>
-        </w:rPr>
-      </w:pPr>
-    </w:p>
-    <w:p>
-      <w:pPr>
-        <w:rPr>
-          <w:rFonts w:ascii="Courier New" w:hAnsi="Courier New" w:cs="Courier New"/>
-          <w:lang w:val="en-US"/>
-        </w:rPr>
-      </w:pPr>
-      <w:r>
-        <w:rPr>
-          <w:b/>
-          <w:lang w:val="en-US"/>
-        </w:rPr>
-        <w:t>Predicate</w:t>
-      </w:r>
-      <w:r>
-        <w:rPr>
-          <w:lang w:val="en-US"/>
-        </w:rPr>
-        <w:t xml:space="preserve">: </w:t>
-      </w:r>
-      <w:proofErr w:type="spellStart"/>
-      <w:proofErr w:type="gramStart"/>
-      <w:r>
-        <w:rPr>
-          <w:rFonts w:ascii="Courier New" w:hAnsi="Courier New" w:cs="Courier New"/>
-          <w:lang w:val="en-US"/>
-        </w:rPr>
-        <w:t>pickUp</w:t>
-      </w:r>
-      <w:proofErr w:type="spellEnd"/>
-      <w:r>
-        <w:rPr>
-          <w:rFonts w:ascii="Courier New" w:hAnsi="Courier New" w:cs="Courier New"/>
-          <w:lang w:val="en-US"/>
-        </w:rPr>
-        <w:t>(</w:t>
-      </w:r>
-      <w:proofErr w:type="gramEnd"/>
-      <w:r>
-        <w:rPr>
-          <w:rFonts w:ascii="Courier New" w:hAnsi="Courier New" w:cs="Courier New"/>
-          <w:lang w:val="en-US"/>
-        </w:rPr>
-        <w:t>)</w:t>
-      </w:r>
-    </w:p>
-    <w:p>
-      <w:pPr>
-        <w:pStyle w:val="ListParagraph"/>
-        <w:numPr>
-          <w:ilvl w:val="0"/>
-          <w:numId w:val="3"/>
-        </w:numPr>
-        <w:jc w:val="both"/>
-        <w:rPr>
-          <w:rFonts w:asciiTheme="minorHAnsi" w:hAnsiTheme="minorHAnsi" w:cstheme="minorHAnsi"/>
-          <w:highlight w:val="yellow"/>
-        </w:rPr>
-      </w:pPr>
-      <w:r>
-        <w:rPr>
-          <w:rFonts w:asciiTheme="minorHAnsi" w:hAnsiTheme="minorHAnsi" w:cstheme="minorHAnsi"/>
-          <w:highlight w:val="yellow"/>
-          <w:u w:val="single"/>
-        </w:rPr>
-        <w:t>Description</w:t>
-      </w:r>
-      <w:r>
-        <w:rPr>
-          <w:rFonts w:asciiTheme="minorHAnsi" w:hAnsiTheme="minorHAnsi" w:cstheme="minorHAnsi"/>
-          <w:highlight w:val="yellow"/>
-        </w:rPr>
-        <w:t xml:space="preserve">: This percept is reserved for </w:t>
-      </w:r>
-      <w:proofErr w:type="spellStart"/>
-      <w:r>
-        <w:rPr>
-          <w:rFonts w:asciiTheme="minorHAnsi" w:hAnsiTheme="minorHAnsi" w:cstheme="minorHAnsi"/>
-          <w:highlight w:val="yellow"/>
-        </w:rPr>
-        <w:t>HumanBots</w:t>
-      </w:r>
-      <w:proofErr w:type="spellEnd"/>
-      <w:r>
-        <w:rPr>
-          <w:rFonts w:asciiTheme="minorHAnsi" w:hAnsiTheme="minorHAnsi" w:cstheme="minorHAnsi"/>
-          <w:highlight w:val="yellow"/>
-        </w:rPr>
-        <w:t xml:space="preserve"> running in GOAL. There, this percept is generated when the user requests to pick up a block. The GOAL agent coupled to the </w:t>
-      </w:r>
-      <w:proofErr w:type="spellStart"/>
-      <w:r>
-        <w:rPr>
-          <w:rFonts w:asciiTheme="minorHAnsi" w:hAnsiTheme="minorHAnsi" w:cstheme="minorHAnsi"/>
-          <w:highlight w:val="yellow"/>
-        </w:rPr>
-        <w:t>HumanBot</w:t>
-      </w:r>
-      <w:proofErr w:type="spellEnd"/>
-      <w:r>
-        <w:rPr>
-          <w:rFonts w:asciiTheme="minorHAnsi" w:hAnsiTheme="minorHAnsi" w:cstheme="minorHAnsi"/>
-          <w:highlight w:val="yellow"/>
-        </w:rPr>
-        <w:t xml:space="preserve"> then should take the appropriate action.</w:t>
-      </w:r>
-    </w:p>
-    <w:p>
-      <w:pPr>
-        <w:pStyle w:val="ListParagraph"/>
-        <w:numPr>
-          <w:ilvl w:val="0"/>
-          <w:numId w:val="3"/>
-        </w:numPr>
-        <w:jc w:val="both"/>
-        <w:rPr>
-          <w:rFonts w:asciiTheme="minorHAnsi" w:hAnsiTheme="minorHAnsi" w:cstheme="minorHAnsi"/>
-          <w:highlight w:val="yellow"/>
-        </w:rPr>
-      </w:pPr>
-      <w:r>
-        <w:rPr>
-          <w:rFonts w:asciiTheme="minorHAnsi" w:hAnsiTheme="minorHAnsi" w:cstheme="minorHAnsi"/>
-          <w:highlight w:val="yellow"/>
-          <w:u w:val="single"/>
-        </w:rPr>
-        <w:t>Translation</w:t>
-      </w:r>
-      <w:r>
-        <w:rPr>
-          <w:rFonts w:asciiTheme="minorHAnsi" w:hAnsiTheme="minorHAnsi" w:cstheme="minorHAnsi"/>
-          <w:highlight w:val="yellow"/>
-        </w:rPr>
-        <w:t>: “user asked to pick up a block”</w:t>
-      </w:r>
-    </w:p>
-    <w:p>
-      <w:pPr>
-        <w:pStyle w:val="ListParagraph"/>
-        <w:numPr>
-          <w:ilvl w:val="0"/>
-          <w:numId w:val="3"/>
-        </w:numPr>
-        <w:rPr>
-          <w:rFonts w:asciiTheme="minorHAnsi" w:hAnsiTheme="minorHAnsi" w:cstheme="minorHAnsi"/>
-          <w:highlight w:val="yellow"/>
-        </w:rPr>
-      </w:pPr>
-      <w:r>
-        <w:rPr>
-          <w:rFonts w:asciiTheme="minorHAnsi" w:hAnsiTheme="minorHAnsi" w:cstheme="minorHAnsi"/>
-          <w:highlight w:val="yellow"/>
-          <w:u w:val="single"/>
-        </w:rPr>
-        <w:t>Type:</w:t>
-      </w:r>
-      <w:r>
-        <w:rPr>
-          <w:rFonts w:asciiTheme="minorHAnsi" w:hAnsiTheme="minorHAnsi" w:cstheme="minorHAnsi"/>
-          <w:highlight w:val="yellow"/>
-        </w:rPr>
-        <w:t xml:space="preserve"> Sent every time when user selects the action.</w:t>
-      </w:r>
-    </w:p>
-    <w:p>
-      <w:pPr>
-        <w:pStyle w:val="ListParagraph"/>
-        <w:numPr>
-          <w:ilvl w:val="0"/>
-          <w:numId w:val="3"/>
-        </w:numPr>
-        <w:rPr>
-          <w:rFonts w:asciiTheme="minorHAnsi" w:hAnsiTheme="minorHAnsi" w:cstheme="minorHAnsi"/>
-          <w:highlight w:val="yellow"/>
-        </w:rPr>
-      </w:pPr>
-      <w:r>
-        <w:rPr>
-          <w:rFonts w:asciiTheme="minorHAnsi" w:hAnsiTheme="minorHAnsi" w:cstheme="minorHAnsi"/>
-          <w:highlight w:val="yellow"/>
-          <w:u w:val="single"/>
-        </w:rPr>
-        <w:t>Additional explanation</w:t>
-      </w:r>
-      <w:r>
-        <w:rPr>
-          <w:rFonts w:asciiTheme="minorHAnsi" w:hAnsiTheme="minorHAnsi" w:cstheme="minorHAnsi"/>
-          <w:highlight w:val="yellow"/>
-        </w:rPr>
-        <w:t xml:space="preserve">: </w:t>
-      </w:r>
-      <w:r>
-        <w:rPr>
-          <w:rFonts w:asciiTheme="minorHAnsi" w:hAnsiTheme="minorHAnsi" w:cstheme="minorHAnsi"/>
-          <w:highlight w:val="yellow"/>
-        </w:rPr>
-        <w:t>An agent that you write yourself has no need for these percepts and does not need to process this type of percept</w:t>
-      </w:r>
-      <w:r>
-        <w:rPr>
-          <w:rFonts w:asciiTheme="minorHAnsi" w:hAnsiTheme="minorHAnsi" w:cstheme="minorHAnsi"/>
-          <w:highlight w:val="yellow"/>
-        </w:rPr>
-        <w:t>.</w:t>
-      </w:r>
-    </w:p>
-    <w:p>
-      <w:pPr>
-        <w:rPr>
-          <w:lang w:val="en-US"/>
-        </w:rPr>
-      </w:pPr>
-    </w:p>
-    <w:p>
-      <w:pPr>
-        <w:rPr>
-          <w:rFonts w:ascii="Courier New" w:hAnsi="Courier New" w:cs="Courier New"/>
-          <w:highlight w:val="yellow"/>
-          <w:lang w:val="en-US"/>
-        </w:rPr>
-      </w:pPr>
-      <w:r>
-        <w:rPr>
-          <w:b/>
-          <w:highlight w:val="yellow"/>
-          <w:lang w:val="en-US"/>
-        </w:rPr>
-        <w:t>Predicate</w:t>
-      </w:r>
-      <w:r>
-        <w:rPr>
-          <w:highlight w:val="yellow"/>
-          <w:lang w:val="en-US"/>
-        </w:rPr>
-        <w:t xml:space="preserve">: </w:t>
-      </w:r>
-      <w:proofErr w:type="spellStart"/>
-      <w:proofErr w:type="gramStart"/>
-      <w:r>
-        <w:rPr>
-          <w:rFonts w:ascii="Courier New" w:hAnsi="Courier New" w:cs="Courier New"/>
-          <w:highlight w:val="yellow"/>
-          <w:lang w:val="en-US"/>
-        </w:rPr>
-        <w:t>putDown</w:t>
-      </w:r>
-      <w:proofErr w:type="spellEnd"/>
-      <w:r>
-        <w:rPr>
-          <w:rFonts w:ascii="Courier New" w:hAnsi="Courier New" w:cs="Courier New"/>
-          <w:highlight w:val="yellow"/>
-          <w:lang w:val="en-US"/>
-        </w:rPr>
-        <w:t>(</w:t>
-      </w:r>
-      <w:proofErr w:type="gramEnd"/>
-      <w:r>
-        <w:rPr>
-          <w:rFonts w:ascii="Courier New" w:hAnsi="Courier New" w:cs="Courier New"/>
-          <w:highlight w:val="yellow"/>
-          <w:lang w:val="en-US"/>
-        </w:rPr>
-        <w:t>)</w:t>
-      </w:r>
-    </w:p>
-    <w:p>
-      <w:pPr>
-        <w:pStyle w:val="ListParagraph"/>
-        <w:numPr>
-          <w:ilvl w:val="0"/>
-          <w:numId w:val="3"/>
-        </w:numPr>
-        <w:jc w:val="both"/>
-        <w:rPr>
-          <w:rFonts w:asciiTheme="minorHAnsi" w:hAnsiTheme="minorHAnsi" w:cstheme="minorHAnsi"/>
-          <w:highlight w:val="yellow"/>
-        </w:rPr>
-      </w:pPr>
-      <w:r>
-        <w:rPr>
-          <w:rFonts w:asciiTheme="minorHAnsi" w:hAnsiTheme="minorHAnsi" w:cstheme="minorHAnsi"/>
-          <w:highlight w:val="yellow"/>
-          <w:u w:val="single"/>
-        </w:rPr>
-        <w:t>Description</w:t>
-      </w:r>
-      <w:r>
-        <w:rPr>
-          <w:rFonts w:asciiTheme="minorHAnsi" w:hAnsiTheme="minorHAnsi" w:cstheme="minorHAnsi"/>
-          <w:highlight w:val="yellow"/>
-        </w:rPr>
-        <w:t xml:space="preserve">: This percept is reserved for </w:t>
-      </w:r>
-      <w:proofErr w:type="spellStart"/>
-      <w:r>
-        <w:rPr>
-          <w:rFonts w:asciiTheme="minorHAnsi" w:hAnsiTheme="minorHAnsi" w:cstheme="minorHAnsi"/>
-          <w:highlight w:val="yellow"/>
-        </w:rPr>
-        <w:t>HumanBots</w:t>
-      </w:r>
-      <w:proofErr w:type="spellEnd"/>
-      <w:r>
-        <w:rPr>
-          <w:rFonts w:asciiTheme="minorHAnsi" w:hAnsiTheme="minorHAnsi" w:cstheme="minorHAnsi"/>
-          <w:highlight w:val="yellow"/>
-        </w:rPr>
-        <w:t xml:space="preserve"> running in GOAL. There, this percept is generated when the user requests put down a block. The GOAL agent coupled to the </w:t>
-      </w:r>
-      <w:proofErr w:type="spellStart"/>
-      <w:r>
-        <w:rPr>
-          <w:rFonts w:asciiTheme="minorHAnsi" w:hAnsiTheme="minorHAnsi" w:cstheme="minorHAnsi"/>
-          <w:highlight w:val="yellow"/>
-        </w:rPr>
-        <w:t>HumanBot</w:t>
-      </w:r>
-      <w:proofErr w:type="spellEnd"/>
-      <w:r>
-        <w:rPr>
-          <w:rFonts w:asciiTheme="minorHAnsi" w:hAnsiTheme="minorHAnsi" w:cstheme="minorHAnsi"/>
-          <w:highlight w:val="yellow"/>
-        </w:rPr>
-        <w:t xml:space="preserve"> then should take the appropriate action.</w:t>
-      </w:r>
-    </w:p>
-    <w:p>
-      <w:pPr>
-        <w:pStyle w:val="ListParagraph"/>
-        <w:numPr>
-          <w:ilvl w:val="0"/>
-          <w:numId w:val="3"/>
-        </w:numPr>
-        <w:jc w:val="both"/>
-        <w:rPr>
-          <w:rFonts w:asciiTheme="minorHAnsi" w:hAnsiTheme="minorHAnsi" w:cstheme="minorHAnsi"/>
-          <w:highlight w:val="yellow"/>
-        </w:rPr>
-      </w:pPr>
-      <w:r>
-        <w:rPr>
-          <w:rFonts w:asciiTheme="minorHAnsi" w:hAnsiTheme="minorHAnsi" w:cstheme="minorHAnsi"/>
-          <w:highlight w:val="yellow"/>
-          <w:u w:val="single"/>
-        </w:rPr>
-        <w:t>Translation</w:t>
-      </w:r>
-      <w:r>
-        <w:rPr>
-          <w:rFonts w:asciiTheme="minorHAnsi" w:hAnsiTheme="minorHAnsi" w:cstheme="minorHAnsi"/>
-          <w:highlight w:val="yellow"/>
-        </w:rPr>
-        <w:t>: “user asked to put down a block”</w:t>
-      </w:r>
-    </w:p>
-    <w:p>
-      <w:pPr>
-        <w:pStyle w:val="ListParagraph"/>
-        <w:numPr>
-          <w:ilvl w:val="0"/>
-          <w:numId w:val="3"/>
-        </w:numPr>
-        <w:rPr>
-          <w:rFonts w:asciiTheme="minorHAnsi" w:hAnsiTheme="minorHAnsi" w:cstheme="minorHAnsi"/>
-          <w:highlight w:val="yellow"/>
-        </w:rPr>
-      </w:pPr>
-      <w:r>
-        <w:rPr>
-          <w:rFonts w:asciiTheme="minorHAnsi" w:hAnsiTheme="minorHAnsi" w:cstheme="minorHAnsi"/>
-          <w:highlight w:val="yellow"/>
-          <w:u w:val="single"/>
-        </w:rPr>
-        <w:t>Type:</w:t>
-      </w:r>
-      <w:r>
-        <w:rPr>
-          <w:rFonts w:asciiTheme="minorHAnsi" w:hAnsiTheme="minorHAnsi" w:cstheme="minorHAnsi"/>
-          <w:highlight w:val="yellow"/>
-        </w:rPr>
-        <w:t xml:space="preserve"> Sent every time when user selects the action.</w:t>
-      </w:r>
-    </w:p>
-    <w:p>
-      <w:pPr>
-        <w:pStyle w:val="ListParagraph"/>
-        <w:numPr>
-          <w:ilvl w:val="0"/>
-          <w:numId w:val="3"/>
-        </w:numPr>
-        <w:rPr>
-          <w:rFonts w:asciiTheme="minorHAnsi" w:hAnsiTheme="minorHAnsi" w:cstheme="minorHAnsi"/>
-          <w:highlight w:val="yellow"/>
-        </w:rPr>
-      </w:pPr>
-      <w:r>
-        <w:rPr>
-          <w:rFonts w:asciiTheme="minorHAnsi" w:hAnsiTheme="minorHAnsi" w:cstheme="minorHAnsi"/>
-          <w:highlight w:val="yellow"/>
-          <w:u w:val="single"/>
-        </w:rPr>
-        <w:t>Additional explanation</w:t>
-      </w:r>
-      <w:r>
-        <w:rPr>
-          <w:rFonts w:asciiTheme="minorHAnsi" w:hAnsiTheme="minorHAnsi" w:cstheme="minorHAnsi"/>
-          <w:highlight w:val="yellow"/>
-        </w:rPr>
-        <w:t xml:space="preserve">: </w:t>
-      </w:r>
-      <w:r>
-        <w:rPr>
-          <w:rFonts w:asciiTheme="minorHAnsi" w:hAnsiTheme="minorHAnsi" w:cstheme="minorHAnsi"/>
-          <w:highlight w:val="yellow"/>
-        </w:rPr>
-        <w:t>An agent that you write yourself has no need for these percepts and does not need to process this type of percept.</w:t>
-      </w:r>
-    </w:p>
-    <w:p>
-      <w:pPr>
-        <w:rPr>
-          <w:rFonts w:cstheme="minorHAnsi"/>
-          <w:highlight w:val="yellow"/>
-        </w:rPr>
-      </w:pPr>
-    </w:p>
-    <w:p>
-      <w:pPr>
-        <w:rPr>
-          <w:b/>
-          <w:lang w:val="en-US"/>
-        </w:rPr>
-      </w:pPr>
-      <w:r>
-        <w:rPr>
-          <w:b/>
-          <w:lang w:val="en-US"/>
-        </w:rPr>
-        <w:br w:type="page"/>
-      </w:r>
-    </w:p>
-    <w:p>
-      <w:pPr>
-        <w:rPr>
-          <w:rFonts w:ascii="Courier New" w:hAnsi="Courier New" w:cs="Courier New"/>
-          <w:lang w:val="en-US"/>
-        </w:rPr>
-      </w:pPr>
-      <w:r>
-        <w:rPr>
-          <w:b/>
-          <w:lang w:val="en-US"/>
-        </w:rPr>
-        <w:lastRenderedPageBreak/>
-        <w:t>Predicate</w:t>
-      </w:r>
-      <w:r>
-        <w:rPr>
-          <w:lang w:val="en-US"/>
-        </w:rPr>
-        <w:t xml:space="preserve">: </w:t>
-      </w:r>
-      <w:proofErr w:type="spellStart"/>
-      <w:proofErr w:type="gramStart"/>
-      <w:r>
-        <w:rPr>
-          <w:rFonts w:ascii="Courier New" w:hAnsi="Courier New" w:cs="Courier New"/>
-          <w:lang w:val="en-US"/>
-        </w:rPr>
-        <w:t>robotSize</w:t>
-      </w:r>
-      <w:proofErr w:type="spellEnd"/>
-      <w:r>
-        <w:rPr>
-          <w:rFonts w:ascii="Courier New" w:hAnsi="Courier New" w:cs="Courier New"/>
-          <w:lang w:val="en-US"/>
-        </w:rPr>
-        <w:t>(</w:t>
-      </w:r>
-      <w:proofErr w:type="gramEnd"/>
-      <w:r>
-        <w:rPr>
-          <w:rFonts w:ascii="Courier New" w:hAnsi="Courier New" w:cs="Courier New"/>
-          <w:lang w:val="en-US"/>
-        </w:rPr>
-        <w:t>&lt;</w:t>
-      </w:r>
-      <w:proofErr w:type="spellStart"/>
-      <w:r>
-        <w:rPr>
-          <w:rFonts w:ascii="Courier New" w:hAnsi="Courier New" w:cs="Courier New"/>
-          <w:lang w:val="en-US"/>
-        </w:rPr>
-        <w:t>RobotID</w:t>
-      </w:r>
-      <w:proofErr w:type="spellEnd"/>
-      <w:r>
-        <w:rPr>
-          <w:rFonts w:ascii="Courier New" w:hAnsi="Courier New" w:cs="Courier New"/>
-          <w:lang w:val="en-US"/>
-        </w:rPr>
-        <w:t>&gt;,</w:t>
-      </w:r>
-      <w:proofErr w:type="spellStart"/>
-      <w:r>
-        <w:rPr>
-          <w:rFonts w:ascii="Courier New" w:hAnsi="Courier New" w:cs="Courier New"/>
-          <w:lang w:val="en-US"/>
-        </w:rPr>
-        <w:t>Width,Height</w:t>
-      </w:r>
-      <w:proofErr w:type="spellEnd"/>
-      <w:r>
-        <w:rPr>
-          <w:rFonts w:ascii="Courier New" w:hAnsi="Courier New" w:cs="Courier New"/>
-          <w:lang w:val="en-US"/>
-        </w:rPr>
-        <w:t>)</w:t>
-      </w:r>
-    </w:p>
-    <w:p>
-      <w:pPr>
-        <w:pStyle w:val="ListParagraph"/>
-        <w:numPr>
-          <w:ilvl w:val="0"/>
-          <w:numId w:val="3"/>
-        </w:numPr>
-        <w:jc w:val="both"/>
-        <w:rPr>
-          <w:rFonts w:asciiTheme="minorHAnsi" w:hAnsiTheme="minorHAnsi" w:cstheme="minorHAnsi"/>
-        </w:rPr>
-      </w:pPr>
-      <w:r>
-        <w:rPr>
-          <w:rFonts w:asciiTheme="minorHAnsi" w:hAnsiTheme="minorHAnsi" w:cstheme="minorHAnsi"/>
-          <w:u w:val="single"/>
-        </w:rPr>
-        <w:t>Description</w:t>
-      </w:r>
-      <w:r>
-        <w:rPr>
-          <w:rFonts w:asciiTheme="minorHAnsi" w:hAnsiTheme="minorHAnsi" w:cstheme="minorHAnsi"/>
-        </w:rPr>
-        <w:t xml:space="preserve">: </w:t>
-      </w:r>
-      <w:r>
-        <w:rPr>
-          <w:rFonts w:asciiTheme="minorHAnsi" w:hAnsiTheme="minorHAnsi" w:cstheme="minorHAnsi"/>
-        </w:rPr>
-        <w:t xml:space="preserve">This percept </w:t>
-      </w:r>
-      <w:r>
-        <w:rPr>
-          <w:rFonts w:asciiTheme="minorHAnsi" w:hAnsiTheme="minorHAnsi" w:cstheme="minorHAnsi"/>
-        </w:rPr>
-        <w:t>indicates the Width and Height of robot &lt;</w:t>
-      </w:r>
-      <w:proofErr w:type="spellStart"/>
-      <w:r>
-        <w:rPr>
-          <w:rFonts w:ascii="Courier New" w:hAnsi="Courier New" w:cs="Courier New"/>
-        </w:rPr>
-        <w:t>RobotID</w:t>
-      </w:r>
-      <w:proofErr w:type="spellEnd"/>
-      <w:r>
-        <w:rPr>
-          <w:rFonts w:asciiTheme="minorHAnsi" w:hAnsiTheme="minorHAnsi" w:cstheme="minorHAnsi"/>
-        </w:rPr>
-        <w:t xml:space="preserve"> </w:t>
-      </w:r>
-      <w:r>
-        <w:rPr>
-          <w:rFonts w:asciiTheme="minorHAnsi" w:hAnsiTheme="minorHAnsi" w:cstheme="minorHAnsi"/>
-        </w:rPr>
-        <w:t>&gt;</w:t>
-      </w:r>
-      <w:r>
-        <w:rPr>
-          <w:rFonts w:asciiTheme="minorHAnsi" w:hAnsiTheme="minorHAnsi" w:cstheme="minorHAnsi"/>
-        </w:rPr>
-        <w:t xml:space="preserve"> </w:t>
-      </w:r>
-    </w:p>
-    <w:p>
-      <w:pPr>
-        <w:pStyle w:val="ListParagraph"/>
-        <w:numPr>
-          <w:ilvl w:val="0"/>
-          <w:numId w:val="3"/>
-        </w:numPr>
-        <w:rPr>
-          <w:rFonts w:asciiTheme="minorHAnsi" w:hAnsiTheme="minorHAnsi" w:cstheme="minorHAnsi"/>
-        </w:rPr>
-      </w:pPr>
-      <w:r>
-        <w:rPr>
-          <w:rFonts w:asciiTheme="minorHAnsi" w:hAnsiTheme="minorHAnsi" w:cstheme="minorHAnsi"/>
-          <w:u w:val="single"/>
-        </w:rPr>
-        <w:t>Type:</w:t>
-      </w:r>
-      <w:r>
-        <w:rPr>
-          <w:rFonts w:asciiTheme="minorHAnsi" w:hAnsiTheme="minorHAnsi" w:cstheme="minorHAnsi"/>
-        </w:rPr>
-        <w:t xml:space="preserve"> Sent </w:t>
-      </w:r>
-      <w:r>
-        <w:rPr>
-          <w:rFonts w:asciiTheme="minorHAnsi" w:hAnsiTheme="minorHAnsi" w:cstheme="minorHAnsi"/>
-        </w:rPr>
-        <w:t>on change</w:t>
-      </w:r>
-      <w:r>
-        <w:rPr>
-          <w:rFonts w:asciiTheme="minorHAnsi" w:hAnsiTheme="minorHAnsi" w:cstheme="minorHAnsi"/>
-        </w:rPr>
-        <w:t>.</w:t>
-      </w:r>
-    </w:p>
-    <w:p>
-      <w:pPr>
-        <w:pStyle w:val="ListParagraph"/>
-        <w:numPr>
-          <w:ilvl w:val="0"/>
-          <w:numId w:val="3"/>
-        </w:numPr>
-        <w:rPr>
-          <w:rFonts w:asciiTheme="minorHAnsi" w:hAnsiTheme="minorHAnsi" w:cstheme="minorHAnsi"/>
-        </w:rPr>
-      </w:pPr>
-      <w:r>
-        <w:rPr>
-          <w:rFonts w:asciiTheme="minorHAnsi" w:hAnsiTheme="minorHAnsi" w:cstheme="minorHAnsi"/>
-          <w:u w:val="single"/>
-        </w:rPr>
-        <w:t>Additional explanation</w:t>
-      </w:r>
-      <w:r>
-        <w:rPr>
-          <w:rFonts w:asciiTheme="minorHAnsi" w:hAnsiTheme="minorHAnsi" w:cstheme="minorHAnsi"/>
-        </w:rPr>
-        <w:t xml:space="preserve">: </w:t>
-      </w:r>
-      <w:r>
-        <w:rPr>
-          <w:rFonts w:asciiTheme="minorHAnsi" w:hAnsiTheme="minorHAnsi" w:cstheme="minorHAnsi"/>
-        </w:rPr>
-        <w:t xml:space="preserve">This percept is used by the client at the creation of the bots so that it can give them the correct sizes. </w:t>
-      </w:r>
-    </w:p>
-    <w:p>
-      <w:pPr>
-        <w:pStyle w:val="ListParagraph"/>
-        <w:ind w:left="360"/>
-        <w:rPr>
-          <w:rFonts w:asciiTheme="minorHAnsi" w:hAnsiTheme="minorHAnsi" w:cstheme="minorHAnsi"/>
-          <w:u w:val="single"/>
-        </w:rPr>
-      </w:pPr>
-    </w:p>
-    <w:p>
-      <w:pPr>
-        <w:pStyle w:val="ListParagraph"/>
-        <w:ind w:left="360"/>
-        <w:rPr>
-          <w:rFonts w:asciiTheme="minorHAnsi" w:hAnsiTheme="minorHAnsi" w:cstheme="minorHAnsi"/>
-        </w:rPr>
-      </w:pPr>
-    </w:p>
-    <w:p>
-      <w:pPr>
-        <w:rPr>
-          <w:rFonts w:ascii="Courier New" w:hAnsi="Courier New" w:cs="Courier New"/>
-          <w:lang w:val="en-US"/>
-        </w:rPr>
-      </w:pPr>
-      <w:r>
-        <w:rPr>
-          <w:b/>
-          <w:lang w:val="en-US"/>
-        </w:rPr>
-        <w:t>Predicate</w:t>
-      </w:r>
-      <w:r>
-        <w:rPr>
-          <w:lang w:val="en-US"/>
-        </w:rPr>
-        <w:t xml:space="preserve">: </w:t>
-      </w:r>
-      <w:proofErr w:type="gramStart"/>
-      <w:r>
-        <w:rPr>
-          <w:rFonts w:ascii="Courier New" w:hAnsi="Courier New" w:cs="Courier New"/>
-          <w:lang w:val="en-US"/>
-        </w:rPr>
-        <w:t>battery(</w:t>
-      </w:r>
-      <w:proofErr w:type="gramEnd"/>
-      <w:r>
-        <w:rPr>
-          <w:rFonts w:ascii="Courier New" w:hAnsi="Courier New" w:cs="Courier New"/>
-          <w:lang w:val="en-US"/>
-        </w:rPr>
-        <w:t>Percentage</w:t>
-      </w:r>
-      <w:r>
-        <w:rPr>
-          <w:rFonts w:ascii="Courier New" w:hAnsi="Courier New" w:cs="Courier New"/>
-          <w:lang w:val="en-US"/>
-        </w:rPr>
-        <w:t>)</w:t>
-      </w:r>
-    </w:p>
-    <w:p>
-      <w:pPr>
-        <w:pStyle w:val="ListParagraph"/>
-        <w:numPr>
-          <w:ilvl w:val="0"/>
-          <w:numId w:val="3"/>
-        </w:numPr>
-        <w:jc w:val="both"/>
-        <w:rPr>
-          <w:rFonts w:asciiTheme="minorHAnsi" w:hAnsiTheme="minorHAnsi" w:cstheme="minorHAnsi"/>
-        </w:rPr>
-      </w:pPr>
-      <w:r>
-        <w:rPr>
-          <w:rFonts w:asciiTheme="minorHAnsi" w:hAnsiTheme="minorHAnsi" w:cstheme="minorHAnsi"/>
-          <w:u w:val="single"/>
-        </w:rPr>
-        <w:t>Description</w:t>
-      </w:r>
-      <w:r>
-        <w:rPr>
-          <w:rFonts w:asciiTheme="minorHAnsi" w:hAnsiTheme="minorHAnsi" w:cstheme="minorHAnsi"/>
-        </w:rPr>
-        <w:t xml:space="preserve">: </w:t>
-      </w:r>
-      <w:r>
-        <w:rPr>
-          <w:rFonts w:asciiTheme="minorHAnsi" w:hAnsiTheme="minorHAnsi" w:cstheme="minorHAnsi"/>
-        </w:rPr>
-        <w:t>This</w:t>
-      </w:r>
-      <w:r>
-        <w:rPr>
-          <w:rFonts w:asciiTheme="minorHAnsi" w:hAnsiTheme="minorHAnsi" w:cstheme="minorHAnsi"/>
-        </w:rPr>
-        <w:t xml:space="preserve"> percept </w:t>
-      </w:r>
-      <w:r>
-        <w:rPr>
-          <w:rFonts w:asciiTheme="minorHAnsi" w:hAnsiTheme="minorHAnsi" w:cstheme="minorHAnsi"/>
-        </w:rPr>
-        <w:t>indicates the bot</w:t>
-      </w:r>
-      <w:r>
-        <w:rPr>
-          <w:rFonts w:asciiTheme="minorHAnsi" w:hAnsiTheme="minorHAnsi" w:cstheme="minorHAnsi"/>
-        </w:rPr>
-        <w:t xml:space="preserve"> battery </w:t>
-      </w:r>
-      <w:r>
-        <w:rPr>
-          <w:rFonts w:asciiTheme="minorHAnsi" w:hAnsiTheme="minorHAnsi" w:cstheme="minorHAnsi"/>
-        </w:rPr>
-        <w:t>P</w:t>
-      </w:r>
-      <w:r>
-        <w:rPr>
-          <w:rFonts w:asciiTheme="minorHAnsi" w:hAnsiTheme="minorHAnsi" w:cstheme="minorHAnsi"/>
-        </w:rPr>
-        <w:t>ercentage</w:t>
-      </w:r>
-      <w:r>
-        <w:rPr>
-          <w:rFonts w:asciiTheme="minorHAnsi" w:hAnsiTheme="minorHAnsi" w:cstheme="minorHAnsi"/>
-        </w:rPr>
-        <w:t>. 100% is full.</w:t>
-      </w:r>
-    </w:p>
-    <w:p>
-      <w:pPr>
-        <w:pStyle w:val="ListParagraph"/>
-        <w:numPr>
-          <w:ilvl w:val="0"/>
-          <w:numId w:val="3"/>
-        </w:numPr>
-        <w:rPr>
-          <w:rFonts w:asciiTheme="minorHAnsi" w:hAnsiTheme="minorHAnsi" w:cstheme="minorHAnsi"/>
-        </w:rPr>
-      </w:pPr>
-      <w:r>
-        <w:rPr>
-          <w:rFonts w:asciiTheme="minorHAnsi" w:hAnsiTheme="minorHAnsi" w:cstheme="minorHAnsi"/>
-          <w:u w:val="single"/>
-        </w:rPr>
-        <w:t>Type:</w:t>
-      </w:r>
-      <w:r>
-        <w:rPr>
-          <w:rFonts w:asciiTheme="minorHAnsi" w:hAnsiTheme="minorHAnsi" w:cstheme="minorHAnsi"/>
-        </w:rPr>
-        <w:t xml:space="preserve"> Sent on change</w:t>
-      </w:r>
-      <w:r>
-        <w:rPr>
-          <w:rFonts w:asciiTheme="minorHAnsi" w:hAnsiTheme="minorHAnsi" w:cstheme="minorHAnsi"/>
-        </w:rPr>
-        <w:t>.</w:t>
-      </w:r>
-    </w:p>
-    <w:p>
-      <w:pPr>
-        <w:pStyle w:val="ListParagraph"/>
-        <w:numPr>
-          <w:ilvl w:val="0"/>
-          <w:numId w:val="3"/>
-        </w:numPr>
-        <w:rPr>
-          <w:rFonts w:asciiTheme="minorHAnsi" w:hAnsiTheme="minorHAnsi" w:cstheme="minorHAnsi"/>
-        </w:rPr>
-      </w:pPr>
-      <w:r>
-        <w:rPr>
-          <w:rFonts w:asciiTheme="minorHAnsi" w:hAnsiTheme="minorHAnsi" w:cstheme="minorHAnsi"/>
-          <w:u w:val="single"/>
-        </w:rPr>
-        <w:t>Additional explanation</w:t>
-      </w:r>
-      <w:r>
-        <w:rPr>
-          <w:rFonts w:asciiTheme="minorHAnsi" w:hAnsiTheme="minorHAnsi" w:cstheme="minorHAnsi"/>
-        </w:rPr>
-        <w:t xml:space="preserve">: </w:t>
-      </w:r>
-      <w:r>
-        <w:rPr>
-          <w:rFonts w:asciiTheme="minorHAnsi" w:hAnsiTheme="minorHAnsi" w:cstheme="minorHAnsi"/>
-        </w:rPr>
-        <w:t>For recharge, the bot should be moved into a charge zone</w:t>
-      </w:r>
-      <w:r>
-        <w:rPr>
-          <w:rFonts w:asciiTheme="minorHAnsi" w:hAnsiTheme="minorHAnsi" w:cstheme="minorHAnsi"/>
-        </w:rPr>
-        <w:t xml:space="preserve">.  </w:t>
-      </w:r>
-    </w:p>
-    <w:p>
-      <w:pPr>
-        <w:rPr>
-          <w:rFonts w:cstheme="minorHAnsi"/>
-          <w:lang w:val="en-US"/>
-        </w:rPr>
-      </w:pPr>
-    </w:p>
-    <w:p>
-      <w:pPr>
-        <w:rPr>
-          <w:rFonts w:ascii="Courier New" w:hAnsi="Courier New" w:cs="Courier New"/>
-          <w:lang w:val="en-US"/>
-        </w:rPr>
-      </w:pPr>
-      <w:r>
-        <w:rPr>
-          <w:b/>
-          <w:lang w:val="en-US"/>
-        </w:rPr>
-        <w:t>Predicate</w:t>
-      </w:r>
-      <w:r>
-        <w:rPr>
-          <w:lang w:val="en-US"/>
-        </w:rPr>
-        <w:t xml:space="preserve">: </w:t>
-      </w:r>
-      <w:proofErr w:type="spellStart"/>
-      <w:proofErr w:type="gramStart"/>
-      <w:r>
-        <w:rPr>
-          <w:rFonts w:ascii="Courier New" w:hAnsi="Courier New" w:cs="Courier New"/>
-          <w:lang w:val="en-US"/>
-        </w:rPr>
-        <w:t>getEPartners</w:t>
-      </w:r>
-      <w:proofErr w:type="spellEnd"/>
-      <w:r>
-        <w:rPr>
-          <w:rFonts w:ascii="Courier New" w:hAnsi="Courier New" w:cs="Courier New"/>
-          <w:lang w:val="en-US"/>
-        </w:rPr>
-        <w:t>(</w:t>
-      </w:r>
-      <w:proofErr w:type="gramEnd"/>
-      <w:r>
-        <w:rPr>
-          <w:rFonts w:ascii="Courier New" w:hAnsi="Courier New" w:cs="Courier New"/>
-          <w:lang w:val="en-US"/>
-        </w:rPr>
-        <w:t>)</w:t>
-      </w:r>
-    </w:p>
-    <w:p>
-      <w:pPr>
-        <w:pStyle w:val="ListParagraph"/>
-        <w:numPr>
-          <w:ilvl w:val="0"/>
-          <w:numId w:val="3"/>
-        </w:numPr>
-        <w:jc w:val="both"/>
-        <w:rPr>
-          <w:rFonts w:asciiTheme="minorHAnsi" w:hAnsiTheme="minorHAnsi" w:cstheme="minorHAnsi"/>
-        </w:rPr>
-      </w:pPr>
-      <w:r>
-        <w:rPr>
-          <w:rFonts w:asciiTheme="minorHAnsi" w:hAnsiTheme="minorHAnsi" w:cstheme="minorHAnsi"/>
-          <w:u w:val="single"/>
-        </w:rPr>
-        <w:t>Description</w:t>
-      </w:r>
-      <w:r>
-        <w:rPr>
-          <w:rFonts w:asciiTheme="minorHAnsi" w:hAnsiTheme="minorHAnsi" w:cstheme="minorHAnsi"/>
-        </w:rPr>
-        <w:t xml:space="preserve">: </w:t>
-      </w:r>
-      <w:r>
-        <w:rPr>
-          <w:rFonts w:asciiTheme="minorHAnsi" w:hAnsiTheme="minorHAnsi" w:cstheme="minorHAnsi"/>
-        </w:rPr>
-        <w:t xml:space="preserve">This percept is reserved for </w:t>
-      </w:r>
-      <w:proofErr w:type="spellStart"/>
-      <w:r>
-        <w:rPr>
-          <w:rFonts w:asciiTheme="minorHAnsi" w:hAnsiTheme="minorHAnsi" w:cstheme="minorHAnsi"/>
-        </w:rPr>
-        <w:t>HumanBots</w:t>
-      </w:r>
-      <w:proofErr w:type="spellEnd"/>
-      <w:r>
-        <w:rPr>
-          <w:rFonts w:asciiTheme="minorHAnsi" w:hAnsiTheme="minorHAnsi" w:cstheme="minorHAnsi"/>
-        </w:rPr>
-        <w:t xml:space="preserve"> running in GOAL. There, this pe</w:t>
-      </w:r>
-      <w:r>
-        <w:rPr>
-          <w:rFonts w:asciiTheme="minorHAnsi" w:hAnsiTheme="minorHAnsi" w:cstheme="minorHAnsi"/>
-        </w:rPr>
-        <w:t>rcept is generated when the user wants to know the e-Partners that are present in the zone</w:t>
-      </w:r>
-      <w:r>
-        <w:rPr>
-          <w:rFonts w:asciiTheme="minorHAnsi" w:hAnsiTheme="minorHAnsi" w:cstheme="minorHAnsi"/>
-        </w:rPr>
-        <w:t xml:space="preserve">. </w:t>
-      </w:r>
-    </w:p>
-    <w:p>
-      <w:pPr>
-        <w:pStyle w:val="ListParagraph"/>
-        <w:numPr>
-          <w:ilvl w:val="0"/>
-          <w:numId w:val="3"/>
-        </w:numPr>
-        <w:rPr>
-          <w:rFonts w:asciiTheme="minorHAnsi" w:hAnsiTheme="minorHAnsi" w:cstheme="minorHAnsi"/>
-        </w:rPr>
-      </w:pPr>
-      <w:r>
-        <w:rPr>
-          <w:rFonts w:asciiTheme="minorHAnsi" w:hAnsiTheme="minorHAnsi" w:cstheme="minorHAnsi"/>
-          <w:u w:val="single"/>
-        </w:rPr>
-        <w:t>Type:</w:t>
-      </w:r>
-      <w:r>
-        <w:rPr>
-          <w:rFonts w:asciiTheme="minorHAnsi" w:hAnsiTheme="minorHAnsi" w:cstheme="minorHAnsi"/>
-        </w:rPr>
-        <w:t xml:space="preserve"> Sent always</w:t>
-      </w:r>
-      <w:r>
-        <w:rPr>
-          <w:rFonts w:asciiTheme="minorHAnsi" w:hAnsiTheme="minorHAnsi" w:cstheme="minorHAnsi"/>
-        </w:rPr>
-        <w:t>.</w:t>
-      </w:r>
-    </w:p>
-    <w:p>
-      <w:pPr>
-        <w:rPr>
-          <w:rFonts w:cstheme="minorHAnsi"/>
-          <w:lang w:val="en-US"/>
-        </w:rPr>
-      </w:pPr>
-    </w:p>
-    <w:p>
-      <w:pPr>
-        <w:rPr>
-          <w:rFonts w:ascii="Courier New" w:hAnsi="Courier New" w:cs="Courier New"/>
-          <w:lang w:val="en-US"/>
-        </w:rPr>
-      </w:pPr>
-      <w:r>
-        <w:rPr>
-          <w:b/>
-          <w:lang w:val="en-US"/>
-        </w:rPr>
-        <w:t>Predicate</w:t>
-      </w:r>
-      <w:r>
-        <w:rPr>
-          <w:lang w:val="en-US"/>
-        </w:rPr>
-        <w:t xml:space="preserve">: </w:t>
-      </w:r>
-      <w:proofErr w:type="spellStart"/>
-      <w:proofErr w:type="gramStart"/>
-      <w:r>
-        <w:rPr>
-          <w:rFonts w:ascii="Courier New" w:hAnsi="Courier New" w:cs="Courier New"/>
-          <w:lang w:val="en-US"/>
-        </w:rPr>
-        <w:t>oldTargetUnreachable</w:t>
-      </w:r>
-      <w:proofErr w:type="spellEnd"/>
-      <w:r>
-        <w:rPr>
-          <w:rFonts w:ascii="Courier New" w:hAnsi="Courier New" w:cs="Courier New"/>
-          <w:lang w:val="en-US"/>
-        </w:rPr>
-        <w:t>(</w:t>
-      </w:r>
-      <w:proofErr w:type="gramEnd"/>
-      <w:r>
-        <w:rPr>
-          <w:rFonts w:ascii="Courier New" w:hAnsi="Courier New" w:cs="Courier New"/>
-          <w:lang w:val="en-US"/>
-        </w:rPr>
-        <w:t>&lt;</w:t>
-      </w:r>
-      <w:proofErr w:type="spellStart"/>
-      <w:r>
-        <w:rPr>
-          <w:rFonts w:ascii="Courier New" w:hAnsi="Courier New" w:cs="Courier New"/>
-          <w:lang w:val="en-US"/>
-        </w:rPr>
-        <w:t>RobotID</w:t>
-      </w:r>
-      <w:proofErr w:type="spellEnd"/>
-      <w:r>
-        <w:rPr>
-          <w:rFonts w:ascii="Courier New" w:hAnsi="Courier New" w:cs="Courier New"/>
-          <w:lang w:val="en-US"/>
-        </w:rPr>
-        <w:t>&gt;,Boolean</w:t>
-      </w:r>
-      <w:r>
-        <w:rPr>
-          <w:rFonts w:ascii="Courier New" w:hAnsi="Courier New" w:cs="Courier New"/>
-          <w:lang w:val="en-US"/>
-        </w:rPr>
-        <w:t>)</w:t>
-      </w:r>
-    </w:p>
-    <w:p>
-      <w:pPr>
-        <w:pStyle w:val="ListParagraph"/>
-        <w:numPr>
-          <w:ilvl w:val="0"/>
-          <w:numId w:val="3"/>
-        </w:numPr>
-        <w:jc w:val="both"/>
-        <w:rPr>
-          <w:rFonts w:asciiTheme="minorHAnsi" w:hAnsiTheme="minorHAnsi" w:cstheme="minorHAnsi"/>
-        </w:rPr>
-      </w:pPr>
-      <w:r>
-        <w:rPr>
-          <w:rFonts w:asciiTheme="minorHAnsi" w:hAnsiTheme="minorHAnsi" w:cstheme="minorHAnsi"/>
-          <w:u w:val="single"/>
-        </w:rPr>
-        <w:t>Description</w:t>
-      </w:r>
-      <w:r>
-        <w:rPr>
-          <w:rFonts w:asciiTheme="minorHAnsi" w:hAnsiTheme="minorHAnsi" w:cstheme="minorHAnsi"/>
-        </w:rPr>
-        <w:t xml:space="preserve">: </w:t>
-      </w:r>
-      <w:r>
-        <w:rPr>
-          <w:rFonts w:asciiTheme="minorHAnsi" w:hAnsiTheme="minorHAnsi" w:cstheme="minorHAnsi"/>
-        </w:rPr>
-        <w:t>T</w:t>
-      </w:r>
-      <w:r>
-        <w:rPr>
-          <w:rFonts w:asciiTheme="minorHAnsi" w:hAnsiTheme="minorHAnsi" w:cstheme="minorHAnsi"/>
-        </w:rPr>
-        <w:t xml:space="preserve">his percept is generated when the </w:t>
-      </w:r>
-      <w:r>
-        <w:rPr>
-          <w:rFonts w:asciiTheme="minorHAnsi" w:hAnsiTheme="minorHAnsi" w:cstheme="minorHAnsi"/>
-        </w:rPr>
-        <w:t>bot h</w:t>
-      </w:r>
-      <w:r>
-        <w:rPr>
-          <w:rFonts w:asciiTheme="minorHAnsi" w:hAnsiTheme="minorHAnsi" w:cstheme="minorHAnsi"/>
-        </w:rPr>
-        <w:t>as a target that is unreachable</w:t>
-      </w:r>
-      <w:r>
-        <w:rPr>
-          <w:rFonts w:asciiTheme="minorHAnsi" w:hAnsiTheme="minorHAnsi" w:cstheme="minorHAnsi"/>
-        </w:rPr>
-        <w:t>.</w:t>
-      </w:r>
       <w:r>
         <w:rPr>
           <w:rFonts w:asciiTheme="minorHAnsi" w:hAnsiTheme="minorHAnsi" w:cstheme="minorHAnsi"/>
         </w:rPr>
         <w:t xml:space="preserve"> Boolean is set to 1 if target is unreachable, else 0.</w:t>
       </w:r>
-      <w:bookmarkStart w:id="1" w:name="_GoBack"/>
-      <w:bookmarkEnd w:id="1"/>
     </w:p>
     <w:p>
       <w:pPr>
@@ -19024,7 +19066,7 @@
         <w:rStyle w:val="PageNumber"/>
         <w:noProof/>
       </w:rPr>
-      <w:t>10</w:t>
+      <w:t>8</w:t>
     </w:r>
     <w:r>
       <w:rPr>

</xml_diff>